<commit_message>
Update Levantamento dos Requisitos do Negócio.docx
</commit_message>
<xml_diff>
--- a/0 - Documentação do Projeto/Levantamento dos Requisitos do Negócio.docx
+++ b/0 - Documentação do Projeto/Levantamento dos Requisitos do Negócio.docx
@@ -51,7 +51,27 @@
           <w:szCs w:val="96"/>
           <w:highlight w:val="yellow"/>
         </w:rPr>
-        <w:t>Evolução da educação básica na ultima década</w:t>
+        <w:t xml:space="preserve">Evolução da educação básica na </w:t>
+      </w:r>
+      <w:r>
+        <w:rPr>
+          <w:rFonts w:ascii="Arial" w:eastAsia="Arial" w:hAnsi="Arial" w:cs="Arial"/>
+          <w:b/>
+          <w:sz w:val="96"/>
+          <w:szCs w:val="96"/>
+          <w:highlight w:val="yellow"/>
+        </w:rPr>
+        <w:t>última</w:t>
+      </w:r>
+      <w:r>
+        <w:rPr>
+          <w:rFonts w:ascii="Arial" w:eastAsia="Arial" w:hAnsi="Arial" w:cs="Arial"/>
+          <w:b/>
+          <w:sz w:val="96"/>
+          <w:szCs w:val="96"/>
+          <w:highlight w:val="yellow"/>
+        </w:rPr>
+        <w:t xml:space="preserve"> década</w:t>
       </w:r>
       <w:r>
         <w:rPr>
@@ -223,6 +243,87 @@
         <w:shd w:val="clear" w:color="auto" w:fill="FFFFFF"/>
         <w:suppressAutoHyphens w:val="0"/>
         <w:spacing w:line="420" w:lineRule="atLeast"/>
+        <w:ind w:leftChars="0" w:left="0" w:firstLineChars="0" w:firstLine="1"/>
+        <w:jc w:val="right"/>
+        <w:textDirection w:val="lrTb"/>
+        <w:textAlignment w:val="auto"/>
+        <w:outlineLvl w:val="9"/>
+        <w:rPr>
+          <w:rFonts w:ascii="Arial" w:eastAsia="Arial" w:hAnsi="Arial" w:cs="Arial"/>
+          <w:color w:val="666666"/>
+          <w:sz w:val="32"/>
+          <w:szCs w:val="32"/>
+          <w:highlight w:val="white"/>
+        </w:rPr>
+      </w:pPr>
+      <w:r>
+        <w:rPr>
+          <w:rFonts w:ascii="Arial" w:eastAsia="Arial" w:hAnsi="Arial" w:cs="Arial"/>
+          <w:color w:val="666666"/>
+          <w:sz w:val="32"/>
+          <w:szCs w:val="32"/>
+          <w:highlight w:val="white"/>
+        </w:rPr>
+        <w:t xml:space="preserve">Fábio Quintão - </w:t>
+      </w:r>
+      <w:hyperlink r:id="rId9" w:tgtFrame="_blank" w:history="1">
+        <w:r>
+          <w:rPr>
+            <w:rFonts w:ascii="Arial" w:eastAsia="Arial" w:hAnsi="Arial" w:cs="Arial"/>
+            <w:color w:val="666666"/>
+            <w:sz w:val="32"/>
+            <w:szCs w:val="32"/>
+            <w:highlight w:val="white"/>
+          </w:rPr>
+          <w:t>f.quintao@me.com</w:t>
+        </w:r>
+      </w:hyperlink>
+    </w:p>
+    <w:p>
+      <w:pPr>
+        <w:shd w:val="clear" w:color="auto" w:fill="FFFFFF"/>
+        <w:suppressAutoHyphens w:val="0"/>
+        <w:spacing w:line="420" w:lineRule="atLeast"/>
+        <w:ind w:leftChars="0" w:left="0" w:firstLineChars="0" w:firstLine="0"/>
+        <w:jc w:val="right"/>
+        <w:textAlignment w:val="auto"/>
+        <w:outlineLvl w:val="9"/>
+        <w:rPr>
+          <w:rFonts w:ascii="Arial" w:eastAsia="Arial" w:hAnsi="Arial" w:cs="Arial"/>
+          <w:color w:val="666666"/>
+          <w:sz w:val="32"/>
+          <w:szCs w:val="32"/>
+          <w:highlight w:val="white"/>
+        </w:rPr>
+      </w:pPr>
+      <w:r>
+        <w:rPr>
+          <w:rFonts w:ascii="Arial" w:eastAsia="Arial" w:hAnsi="Arial" w:cs="Arial"/>
+          <w:color w:val="666666"/>
+          <w:sz w:val="32"/>
+          <w:szCs w:val="32"/>
+          <w:highlight w:val="white"/>
+        </w:rPr>
+        <w:t xml:space="preserve">Natasa Marinkovic – </w:t>
+      </w:r>
+      <w:hyperlink r:id="rId10" w:history="1">
+        <w:r>
+          <w:rPr>
+            <w:rFonts w:ascii="Arial" w:eastAsia="Arial" w:hAnsi="Arial" w:cs="Arial"/>
+            <w:color w:val="666666"/>
+            <w:sz w:val="32"/>
+            <w:szCs w:val="32"/>
+            <w:highlight w:val="white"/>
+          </w:rPr>
+          <w:t>natasariobgd@gmail.com</w:t>
+        </w:r>
+      </w:hyperlink>
+    </w:p>
+    <w:p>
+      <w:pPr>
+        <w:shd w:val="clear" w:color="auto" w:fill="FFFFFF"/>
+        <w:suppressAutoHyphens w:val="0"/>
+        <w:spacing w:line="420" w:lineRule="atLeast"/>
         <w:ind w:leftChars="0" w:left="0" w:firstLineChars="0" w:firstLine="0"/>
         <w:jc w:val="right"/>
         <w:textDirection w:val="lrTb"/>
@@ -246,7 +347,7 @@
         </w:rPr>
         <w:t xml:space="preserve">Pedro Tancredo - </w:t>
       </w:r>
-      <w:hyperlink r:id="rId9" w:history="1">
+      <w:hyperlink r:id="rId11" w:history="1">
         <w:r>
           <w:rPr>
             <w:rFonts w:ascii="Arial" w:eastAsia="Arial" w:hAnsi="Arial" w:cs="Arial"/>
@@ -261,14 +362,8 @@
     </w:p>
     <w:p>
       <w:pPr>
-        <w:shd w:val="clear" w:color="auto" w:fill="FFFFFF"/>
-        <w:suppressAutoHyphens w:val="0"/>
-        <w:spacing w:line="420" w:lineRule="atLeast"/>
-        <w:ind w:leftChars="0" w:left="0" w:firstLineChars="0" w:firstLine="1"/>
+        <w:ind w:left="1" w:hanging="3"/>
         <w:jc w:val="right"/>
-        <w:textDirection w:val="lrTb"/>
-        <w:textAlignment w:val="auto"/>
-        <w:outlineLvl w:val="9"/>
         <w:rPr>
           <w:rFonts w:ascii="Arial" w:eastAsia="Arial" w:hAnsi="Arial" w:cs="Arial"/>
           <w:color w:val="666666"/>
@@ -277,51 +372,6 @@
           <w:highlight w:val="white"/>
         </w:rPr>
       </w:pPr>
-      <w:r>
-        <w:rPr>
-          <w:rFonts w:ascii="Arial" w:eastAsia="Arial" w:hAnsi="Arial" w:cs="Arial"/>
-          <w:color w:val="666666"/>
-          <w:sz w:val="32"/>
-          <w:szCs w:val="32"/>
-          <w:highlight w:val="white"/>
-        </w:rPr>
-        <w:t xml:space="preserve">Fábio Quintão - </w:t>
-      </w:r>
-      <w:hyperlink r:id="rId10" w:tgtFrame="_blank" w:history="1">
-        <w:r>
-          <w:rPr>
-            <w:rFonts w:ascii="Arial" w:eastAsia="Arial" w:hAnsi="Arial" w:cs="Arial"/>
-            <w:color w:val="666666"/>
-            <w:sz w:val="32"/>
-            <w:szCs w:val="32"/>
-            <w:highlight w:val="white"/>
-          </w:rPr>
-          <w:t>f.quintao@me.com</w:t>
-        </w:r>
-      </w:hyperlink>
-    </w:p>
-    <w:p>
-      <w:pPr>
-        <w:ind w:left="1" w:hanging="3"/>
-        <w:jc w:val="right"/>
-        <w:rPr>
-          <w:rFonts w:ascii="Arial" w:eastAsia="Arial" w:hAnsi="Arial" w:cs="Arial"/>
-          <w:color w:val="666666"/>
-          <w:sz w:val="32"/>
-          <w:szCs w:val="32"/>
-          <w:highlight w:val="white"/>
-        </w:rPr>
-      </w:pPr>
-      <w:r>
-        <w:rPr>
-          <w:rFonts w:ascii="Arial" w:eastAsia="Arial" w:hAnsi="Arial" w:cs="Arial"/>
-          <w:color w:val="666666"/>
-          <w:sz w:val="32"/>
-          <w:szCs w:val="32"/>
-          <w:highlight w:val="white"/>
-        </w:rPr>
-        <w:t>Natasa Marinkovic – natasariobgd@gmail.com</w:t>
-      </w:r>
     </w:p>
     <w:p>
       <w:pPr>
@@ -392,7 +442,6 @@
                 <w:sz w:val="44"/>
                 <w:szCs w:val="44"/>
               </w:rPr>
-              <w:lastRenderedPageBreak/>
               <w:t>Histórico de Versões</w:t>
             </w:r>
           </w:p>
@@ -421,7 +470,6 @@
           <w:rFonts w:ascii="Arial" w:eastAsia="Arial" w:hAnsi="Arial" w:cs="Arial"/>
           <w:color w:val="000000"/>
         </w:rPr>
-        <w:lastRenderedPageBreak/>
         <w:t>&lt;Essa página deverá ser utilizada pelo grupo para o controle das versões do documento&gt;</w:t>
       </w:r>
     </w:p>
@@ -667,7 +715,7 @@
                 <w:rFonts w:ascii="Arial" w:eastAsia="Arial" w:hAnsi="Arial" w:cs="Arial"/>
                 <w:color w:val="FF0000"/>
               </w:rPr>
-              <w:t>04/03/2022</w:t>
+              <w:t>29/03/2022</w:t>
             </w:r>
           </w:p>
         </w:tc>
@@ -698,13 +746,79 @@
                 <w:rFonts w:ascii="Arial" w:eastAsia="Arial" w:hAnsi="Arial" w:cs="Arial"/>
                 <w:color w:val="FF0000"/>
               </w:rPr>
-              <w:t>1.1</w:t>
+              <w:t>1.0</w:t>
             </w:r>
           </w:p>
         </w:tc>
         <w:tc>
           <w:tcPr>
             <w:tcW w:w="2776" w:type="dxa"/>
+            <w:vAlign w:val="center"/>
+          </w:tcPr>
+          <w:p>
+            <w:pPr>
+              <w:pStyle w:val="Default"/>
+              <w:jc w:val="center"/>
+              <w:rPr>
+                <w:rFonts w:eastAsia="Arial"/>
+                <w:color w:val="FF0000"/>
+                <w:sz w:val="20"/>
+                <w:szCs w:val="20"/>
+              </w:rPr>
+            </w:pPr>
+            <w:r>
+              <w:rPr>
+                <w:color w:val="FF0000"/>
+                <w:sz w:val="20"/>
+                <w:szCs w:val="20"/>
+              </w:rPr>
+              <w:t>D</w:t>
+            </w:r>
+            <w:r>
+              <w:rPr>
+                <w:color w:val="FF0000"/>
+                <w:sz w:val="20"/>
+                <w:szCs w:val="20"/>
+              </w:rPr>
+              <w:t>ocumento</w:t>
+            </w:r>
+            <w:r>
+              <w:rPr>
+                <w:color w:val="FF0000"/>
+                <w:sz w:val="20"/>
+                <w:szCs w:val="20"/>
+              </w:rPr>
+              <w:t xml:space="preserve"> </w:t>
+            </w:r>
+            <w:r>
+              <w:rPr>
+                <w:color w:val="FF0000"/>
+                <w:sz w:val="20"/>
+                <w:szCs w:val="20"/>
+              </w:rPr>
+              <w:t>com a descrição de</w:t>
+            </w:r>
+            <w:r>
+              <w:rPr>
+                <w:color w:val="FF0000"/>
+                <w:sz w:val="20"/>
+                <w:szCs w:val="20"/>
+              </w:rPr>
+              <w:t xml:space="preserve"> requisitos do projeto </w:t>
+            </w:r>
+            <w:r>
+              <w:rPr>
+                <w:color w:val="FF0000"/>
+                <w:sz w:val="20"/>
+                <w:szCs w:val="20"/>
+              </w:rPr>
+              <w:t>Evolução da educação básica na última década</w:t>
+            </w:r>
+          </w:p>
+        </w:tc>
+        <w:tc>
+          <w:tcPr>
+            <w:tcW w:w="1554" w:type="dxa"/>
             <w:vAlign w:val="center"/>
           </w:tcPr>
           <w:p>
@@ -729,13 +843,13 @@
                 <w:rFonts w:ascii="Arial" w:eastAsia="Arial" w:hAnsi="Arial" w:cs="Arial"/>
                 <w:color w:val="FF0000"/>
               </w:rPr>
-              <w:t>Definição do modelo</w:t>
+              <w:t>Elisa, Pedro, Fabio, Natasa</w:t>
             </w:r>
           </w:p>
         </w:tc>
         <w:tc>
           <w:tcPr>
-            <w:tcW w:w="1554" w:type="dxa"/>
+            <w:tcW w:w="1589" w:type="dxa"/>
             <w:vAlign w:val="center"/>
           </w:tcPr>
           <w:p>
@@ -760,13 +874,18 @@
                 <w:rFonts w:ascii="Arial" w:eastAsia="Arial" w:hAnsi="Arial" w:cs="Arial"/>
                 <w:color w:val="FF0000"/>
               </w:rPr>
-              <w:t>Pedro</w:t>
+              <w:t>Elisa, Pedro, Fabio, Natasa</w:t>
             </w:r>
           </w:p>
         </w:tc>
-        <w:tc>
-          <w:tcPr>
-            <w:tcW w:w="1589" w:type="dxa"/>
+      </w:tr>
+      <w:tr>
+        <w:trPr>
+          <w:jc w:val="right"/>
+        </w:trPr>
+        <w:tc>
+          <w:tcPr>
+            <w:tcW w:w="1701" w:type="dxa"/>
             <w:vAlign w:val="center"/>
           </w:tcPr>
           <w:p>
@@ -786,23 +905,11 @@
                 <w:color w:val="FF0000"/>
               </w:rPr>
             </w:pPr>
-            <w:r>
-              <w:rPr>
-                <w:rFonts w:ascii="Arial" w:eastAsia="Arial" w:hAnsi="Arial" w:cs="Arial"/>
-                <w:color w:val="FF0000"/>
-              </w:rPr>
-              <w:t>Todos</w:t>
-            </w:r>
-          </w:p>
-        </w:tc>
-      </w:tr>
-      <w:tr>
-        <w:trPr>
-          <w:jc w:val="right"/>
-        </w:trPr>
-        <w:tc>
-          <w:tcPr>
-            <w:tcW w:w="1701" w:type="dxa"/>
+          </w:p>
+        </w:tc>
+        <w:tc>
+          <w:tcPr>
+            <w:tcW w:w="993" w:type="dxa"/>
             <w:vAlign w:val="center"/>
           </w:tcPr>
           <w:p>
@@ -822,18 +929,11 @@
                 <w:color w:val="FF0000"/>
               </w:rPr>
             </w:pPr>
-            <w:r>
-              <w:rPr>
-                <w:rFonts w:ascii="Arial" w:eastAsia="Arial" w:hAnsi="Arial" w:cs="Arial"/>
-                <w:color w:val="FF0000"/>
-              </w:rPr>
-              <w:t>11/03/2022</w:t>
-            </w:r>
-          </w:p>
-        </w:tc>
-        <w:tc>
-          <w:tcPr>
-            <w:tcW w:w="993" w:type="dxa"/>
+          </w:p>
+        </w:tc>
+        <w:tc>
+          <w:tcPr>
+            <w:tcW w:w="2776" w:type="dxa"/>
             <w:vAlign w:val="center"/>
           </w:tcPr>
           <w:p>
@@ -853,18 +953,11 @@
                 <w:color w:val="FF0000"/>
               </w:rPr>
             </w:pPr>
-            <w:r>
-              <w:rPr>
-                <w:rFonts w:ascii="Arial" w:eastAsia="Arial" w:hAnsi="Arial" w:cs="Arial"/>
-                <w:color w:val="FF0000"/>
-              </w:rPr>
-              <w:t>1.2</w:t>
-            </w:r>
-          </w:p>
-        </w:tc>
-        <w:tc>
-          <w:tcPr>
-            <w:tcW w:w="2776" w:type="dxa"/>
+          </w:p>
+        </w:tc>
+        <w:tc>
+          <w:tcPr>
+            <w:tcW w:w="1554" w:type="dxa"/>
             <w:vAlign w:val="center"/>
           </w:tcPr>
           <w:p>
@@ -884,19 +977,11 @@
                 <w:color w:val="FF0000"/>
               </w:rPr>
             </w:pPr>
-            <w:r>
-              <w:rPr>
-                <w:rFonts w:ascii="Arial" w:eastAsia="Arial" w:hAnsi="Arial" w:cs="Arial"/>
-                <w:color w:val="FF0000"/>
-              </w:rPr>
-              <w:t>Análise de base de dados</w:t>
-            </w:r>
-          </w:p>
-        </w:tc>
-        <w:tc>
-          <w:tcPr>
-            <w:tcW w:w="1554" w:type="dxa"/>
-            <w:vAlign w:val="center"/>
+          </w:p>
+        </w:tc>
+        <w:tc>
+          <w:tcPr>
+            <w:tcW w:w="1589" w:type="dxa"/>
           </w:tcPr>
           <w:p>
             <w:pPr>
@@ -915,18 +1000,17 @@
                 <w:color w:val="FF0000"/>
               </w:rPr>
             </w:pPr>
-            <w:r>
-              <w:rPr>
-                <w:rFonts w:ascii="Arial" w:eastAsia="Arial" w:hAnsi="Arial" w:cs="Arial"/>
-                <w:color w:val="FF0000"/>
-              </w:rPr>
-              <w:t>Pedro</w:t>
-            </w:r>
-          </w:p>
-        </w:tc>
-        <w:tc>
-          <w:tcPr>
-            <w:tcW w:w="1589" w:type="dxa"/>
+          </w:p>
+        </w:tc>
+      </w:tr>
+      <w:tr>
+        <w:trPr>
+          <w:jc w:val="right"/>
+        </w:trPr>
+        <w:tc>
+          <w:tcPr>
+            <w:tcW w:w="1701" w:type="dxa"/>
+            <w:vAlign w:val="center"/>
           </w:tcPr>
           <w:p>
             <w:pPr>
@@ -945,23 +1029,11 @@
                 <w:color w:val="FF0000"/>
               </w:rPr>
             </w:pPr>
-            <w:r>
-              <w:rPr>
-                <w:rFonts w:ascii="Arial" w:eastAsia="Arial" w:hAnsi="Arial" w:cs="Arial"/>
-                <w:color w:val="FF0000"/>
-              </w:rPr>
-              <w:t>Todos</w:t>
-            </w:r>
-          </w:p>
-        </w:tc>
-      </w:tr>
-      <w:tr>
-        <w:trPr>
-          <w:jc w:val="right"/>
-        </w:trPr>
-        <w:tc>
-          <w:tcPr>
-            <w:tcW w:w="1701" w:type="dxa"/>
+          </w:p>
+        </w:tc>
+        <w:tc>
+          <w:tcPr>
+            <w:tcW w:w="993" w:type="dxa"/>
             <w:vAlign w:val="center"/>
           </w:tcPr>
           <w:p>
@@ -981,18 +1053,11 @@
                 <w:color w:val="FF0000"/>
               </w:rPr>
             </w:pPr>
-            <w:r>
-              <w:rPr>
-                <w:rFonts w:ascii="Arial" w:eastAsia="Arial" w:hAnsi="Arial" w:cs="Arial"/>
-                <w:color w:val="FF0000"/>
-              </w:rPr>
-              <w:t>15/03/2022</w:t>
-            </w:r>
-          </w:p>
-        </w:tc>
-        <w:tc>
-          <w:tcPr>
-            <w:tcW w:w="993" w:type="dxa"/>
+          </w:p>
+        </w:tc>
+        <w:tc>
+          <w:tcPr>
+            <w:tcW w:w="2776" w:type="dxa"/>
             <w:vAlign w:val="center"/>
           </w:tcPr>
           <w:p>
@@ -1012,18 +1077,11 @@
                 <w:color w:val="FF0000"/>
               </w:rPr>
             </w:pPr>
-            <w:r>
-              <w:rPr>
-                <w:rFonts w:ascii="Arial" w:eastAsia="Arial" w:hAnsi="Arial" w:cs="Arial"/>
-                <w:color w:val="FF0000"/>
-              </w:rPr>
-              <w:t>1.3</w:t>
-            </w:r>
-          </w:p>
-        </w:tc>
-        <w:tc>
-          <w:tcPr>
-            <w:tcW w:w="2776" w:type="dxa"/>
+          </w:p>
+        </w:tc>
+        <w:tc>
+          <w:tcPr>
+            <w:tcW w:w="1554" w:type="dxa"/>
             <w:vAlign w:val="center"/>
           </w:tcPr>
           <w:p>
@@ -1043,19 +1101,11 @@
                 <w:color w:val="FF0000"/>
               </w:rPr>
             </w:pPr>
-            <w:r>
-              <w:rPr>
-                <w:rFonts w:ascii="Arial" w:eastAsia="Arial" w:hAnsi="Arial" w:cs="Arial"/>
-                <w:color w:val="FF0000"/>
-              </w:rPr>
-              <w:t>Construção de ETL’s</w:t>
-            </w:r>
-          </w:p>
-        </w:tc>
-        <w:tc>
-          <w:tcPr>
-            <w:tcW w:w="1554" w:type="dxa"/>
-            <w:vAlign w:val="center"/>
+          </w:p>
+        </w:tc>
+        <w:tc>
+          <w:tcPr>
+            <w:tcW w:w="1589" w:type="dxa"/>
           </w:tcPr>
           <w:p>
             <w:pPr>
@@ -1074,18 +1124,17 @@
                 <w:color w:val="FF0000"/>
               </w:rPr>
             </w:pPr>
-            <w:r>
-              <w:rPr>
-                <w:rFonts w:ascii="Arial" w:eastAsia="Arial" w:hAnsi="Arial" w:cs="Arial"/>
-                <w:color w:val="FF0000"/>
-              </w:rPr>
-              <w:t>Elisa, Pedro, Fabio, Natasa</w:t>
-            </w:r>
-          </w:p>
-        </w:tc>
-        <w:tc>
-          <w:tcPr>
-            <w:tcW w:w="1589" w:type="dxa"/>
+          </w:p>
+        </w:tc>
+      </w:tr>
+      <w:tr>
+        <w:trPr>
+          <w:jc w:val="right"/>
+        </w:trPr>
+        <w:tc>
+          <w:tcPr>
+            <w:tcW w:w="1701" w:type="dxa"/>
+            <w:vAlign w:val="center"/>
           </w:tcPr>
           <w:p>
             <w:pPr>
@@ -1104,23 +1153,11 @@
                 <w:color w:val="FF0000"/>
               </w:rPr>
             </w:pPr>
-            <w:r>
-              <w:rPr>
-                <w:rFonts w:ascii="Arial" w:eastAsia="Arial" w:hAnsi="Arial" w:cs="Arial"/>
-                <w:color w:val="FF0000"/>
-              </w:rPr>
-              <w:t>Todos</w:t>
-            </w:r>
-          </w:p>
-        </w:tc>
-      </w:tr>
-      <w:tr>
-        <w:trPr>
-          <w:jc w:val="right"/>
-        </w:trPr>
-        <w:tc>
-          <w:tcPr>
-            <w:tcW w:w="1701" w:type="dxa"/>
+          </w:p>
+        </w:tc>
+        <w:tc>
+          <w:tcPr>
+            <w:tcW w:w="993" w:type="dxa"/>
             <w:vAlign w:val="center"/>
           </w:tcPr>
           <w:p>
@@ -1140,18 +1177,11 @@
                 <w:color w:val="FF0000"/>
               </w:rPr>
             </w:pPr>
-            <w:r>
-              <w:rPr>
-                <w:rFonts w:ascii="Arial" w:eastAsia="Arial" w:hAnsi="Arial" w:cs="Arial"/>
-                <w:color w:val="FF0000"/>
-              </w:rPr>
-              <w:t>18/03/2022</w:t>
-            </w:r>
-          </w:p>
-        </w:tc>
-        <w:tc>
-          <w:tcPr>
-            <w:tcW w:w="993" w:type="dxa"/>
+          </w:p>
+        </w:tc>
+        <w:tc>
+          <w:tcPr>
+            <w:tcW w:w="2776" w:type="dxa"/>
             <w:vAlign w:val="center"/>
           </w:tcPr>
           <w:p>
@@ -1171,18 +1201,11 @@
                 <w:color w:val="FF0000"/>
               </w:rPr>
             </w:pPr>
-            <w:r>
-              <w:rPr>
-                <w:rFonts w:ascii="Arial" w:eastAsia="Arial" w:hAnsi="Arial" w:cs="Arial"/>
-                <w:color w:val="FF0000"/>
-              </w:rPr>
-              <w:t>1.4</w:t>
-            </w:r>
-          </w:p>
-        </w:tc>
-        <w:tc>
-          <w:tcPr>
-            <w:tcW w:w="2776" w:type="dxa"/>
+          </w:p>
+        </w:tc>
+        <w:tc>
+          <w:tcPr>
+            <w:tcW w:w="1554" w:type="dxa"/>
             <w:vAlign w:val="center"/>
           </w:tcPr>
           <w:p>
@@ -1202,19 +1225,11 @@
                 <w:color w:val="FF0000"/>
               </w:rPr>
             </w:pPr>
-            <w:r>
-              <w:rPr>
-                <w:rFonts w:ascii="Arial" w:eastAsia="Arial" w:hAnsi="Arial" w:cs="Arial"/>
-                <w:color w:val="FF0000"/>
-              </w:rPr>
-              <w:t>Definição das hierarquias, construção de dw</w:t>
-            </w:r>
-          </w:p>
-        </w:tc>
-        <w:tc>
-          <w:tcPr>
-            <w:tcW w:w="1554" w:type="dxa"/>
-            <w:vAlign w:val="center"/>
+          </w:p>
+        </w:tc>
+        <w:tc>
+          <w:tcPr>
+            <w:tcW w:w="1589" w:type="dxa"/>
           </w:tcPr>
           <w:p>
             <w:pPr>
@@ -1233,18 +1248,17 @@
                 <w:color w:val="FF0000"/>
               </w:rPr>
             </w:pPr>
-            <w:r>
-              <w:rPr>
-                <w:rFonts w:ascii="Arial" w:eastAsia="Arial" w:hAnsi="Arial" w:cs="Arial"/>
-                <w:color w:val="FF0000"/>
-              </w:rPr>
-              <w:t>Elisa, Pedro, Fabio, Natasa</w:t>
-            </w:r>
-          </w:p>
-        </w:tc>
-        <w:tc>
-          <w:tcPr>
-            <w:tcW w:w="1589" w:type="dxa"/>
+          </w:p>
+        </w:tc>
+      </w:tr>
+      <w:tr>
+        <w:trPr>
+          <w:jc w:val="right"/>
+        </w:trPr>
+        <w:tc>
+          <w:tcPr>
+            <w:tcW w:w="1701" w:type="dxa"/>
+            <w:vAlign w:val="center"/>
           </w:tcPr>
           <w:p>
             <w:pPr>
@@ -1263,23 +1277,11 @@
                 <w:color w:val="FF0000"/>
               </w:rPr>
             </w:pPr>
-            <w:r>
-              <w:rPr>
-                <w:rFonts w:ascii="Arial" w:eastAsia="Arial" w:hAnsi="Arial" w:cs="Arial"/>
-                <w:color w:val="FF0000"/>
-              </w:rPr>
-              <w:t>Todos</w:t>
-            </w:r>
-          </w:p>
-        </w:tc>
-      </w:tr>
-      <w:tr>
-        <w:trPr>
-          <w:jc w:val="right"/>
-        </w:trPr>
-        <w:tc>
-          <w:tcPr>
-            <w:tcW w:w="1701" w:type="dxa"/>
+          </w:p>
+        </w:tc>
+        <w:tc>
+          <w:tcPr>
+            <w:tcW w:w="993" w:type="dxa"/>
             <w:vAlign w:val="center"/>
           </w:tcPr>
           <w:p>
@@ -1299,18 +1301,11 @@
                 <w:color w:val="FF0000"/>
               </w:rPr>
             </w:pPr>
-            <w:r>
-              <w:rPr>
-                <w:rFonts w:ascii="Arial" w:eastAsia="Arial" w:hAnsi="Arial" w:cs="Arial"/>
-                <w:color w:val="FF0000"/>
-              </w:rPr>
-              <w:t>22/03/2022</w:t>
-            </w:r>
-          </w:p>
-        </w:tc>
-        <w:tc>
-          <w:tcPr>
-            <w:tcW w:w="993" w:type="dxa"/>
+          </w:p>
+        </w:tc>
+        <w:tc>
+          <w:tcPr>
+            <w:tcW w:w="2776" w:type="dxa"/>
             <w:vAlign w:val="center"/>
           </w:tcPr>
           <w:p>
@@ -1330,18 +1325,11 @@
                 <w:color w:val="FF0000"/>
               </w:rPr>
             </w:pPr>
-            <w:r>
-              <w:rPr>
-                <w:rFonts w:ascii="Arial" w:eastAsia="Arial" w:hAnsi="Arial" w:cs="Arial"/>
-                <w:color w:val="FF0000"/>
-              </w:rPr>
-              <w:t>1.5</w:t>
-            </w:r>
-          </w:p>
-        </w:tc>
-        <w:tc>
-          <w:tcPr>
-            <w:tcW w:w="2776" w:type="dxa"/>
+          </w:p>
+        </w:tc>
+        <w:tc>
+          <w:tcPr>
+            <w:tcW w:w="1554" w:type="dxa"/>
             <w:vAlign w:val="center"/>
           </w:tcPr>
           <w:p>
@@ -1361,19 +1349,11 @@
                 <w:color w:val="FF0000"/>
               </w:rPr>
             </w:pPr>
-            <w:r>
-              <w:rPr>
-                <w:rFonts w:ascii="Arial" w:eastAsia="Arial" w:hAnsi="Arial" w:cs="Arial"/>
-                <w:color w:val="FF0000"/>
-              </w:rPr>
-              <w:t>Revisão de documentação</w:t>
-            </w:r>
-          </w:p>
-        </w:tc>
-        <w:tc>
-          <w:tcPr>
-            <w:tcW w:w="1554" w:type="dxa"/>
-            <w:vAlign w:val="center"/>
+          </w:p>
+        </w:tc>
+        <w:tc>
+          <w:tcPr>
+            <w:tcW w:w="1589" w:type="dxa"/>
           </w:tcPr>
           <w:p>
             <w:pPr>
@@ -1392,18 +1372,17 @@
                 <w:color w:val="FF0000"/>
               </w:rPr>
             </w:pPr>
-            <w:r>
-              <w:rPr>
-                <w:rFonts w:ascii="Arial" w:eastAsia="Arial" w:hAnsi="Arial" w:cs="Arial"/>
-                <w:color w:val="FF0000"/>
-              </w:rPr>
-              <w:t>Elisa, Pedro, Fabio, Natasa</w:t>
-            </w:r>
-          </w:p>
-        </w:tc>
-        <w:tc>
-          <w:tcPr>
-            <w:tcW w:w="1589" w:type="dxa"/>
+          </w:p>
+        </w:tc>
+      </w:tr>
+      <w:tr>
+        <w:trPr>
+          <w:jc w:val="right"/>
+        </w:trPr>
+        <w:tc>
+          <w:tcPr>
+            <w:tcW w:w="1701" w:type="dxa"/>
+            <w:vAlign w:val="center"/>
           </w:tcPr>
           <w:p>
             <w:pPr>
@@ -1422,23 +1401,11 @@
                 <w:color w:val="FF0000"/>
               </w:rPr>
             </w:pPr>
-            <w:r>
-              <w:rPr>
-                <w:rFonts w:ascii="Arial" w:eastAsia="Arial" w:hAnsi="Arial" w:cs="Arial"/>
-                <w:color w:val="FF0000"/>
-              </w:rPr>
-              <w:t>Todos</w:t>
-            </w:r>
-          </w:p>
-        </w:tc>
-      </w:tr>
-      <w:tr>
-        <w:trPr>
-          <w:jc w:val="right"/>
-        </w:trPr>
-        <w:tc>
-          <w:tcPr>
-            <w:tcW w:w="1701" w:type="dxa"/>
+          </w:p>
+        </w:tc>
+        <w:tc>
+          <w:tcPr>
+            <w:tcW w:w="993" w:type="dxa"/>
             <w:vAlign w:val="center"/>
           </w:tcPr>
           <w:p>
@@ -1458,18 +1425,11 @@
                 <w:color w:val="FF0000"/>
               </w:rPr>
             </w:pPr>
-            <w:r>
-              <w:rPr>
-                <w:rFonts w:ascii="Arial" w:eastAsia="Arial" w:hAnsi="Arial" w:cs="Arial"/>
-                <w:color w:val="FF0000"/>
-              </w:rPr>
-              <w:t>25/03/2022</w:t>
-            </w:r>
-          </w:p>
-        </w:tc>
-        <w:tc>
-          <w:tcPr>
-            <w:tcW w:w="993" w:type="dxa"/>
+          </w:p>
+        </w:tc>
+        <w:tc>
+          <w:tcPr>
+            <w:tcW w:w="2776" w:type="dxa"/>
             <w:vAlign w:val="center"/>
           </w:tcPr>
           <w:p>
@@ -1493,7 +1453,7 @@
         </w:tc>
         <w:tc>
           <w:tcPr>
-            <w:tcW w:w="2776" w:type="dxa"/>
+            <w:tcW w:w="1554" w:type="dxa"/>
             <w:vAlign w:val="center"/>
           </w:tcPr>
           <w:p>
@@ -1517,8 +1477,7 @@
         </w:tc>
         <w:tc>
           <w:tcPr>
-            <w:tcW w:w="1554" w:type="dxa"/>
-            <w:vAlign w:val="center"/>
+            <w:tcW w:w="1589" w:type="dxa"/>
           </w:tcPr>
           <w:p>
             <w:pPr>
@@ -1539,9 +1498,15 @@
             </w:pPr>
           </w:p>
         </w:tc>
-        <w:tc>
-          <w:tcPr>
-            <w:tcW w:w="1589" w:type="dxa"/>
+      </w:tr>
+      <w:tr>
+        <w:trPr>
+          <w:jc w:val="right"/>
+        </w:trPr>
+        <w:tc>
+          <w:tcPr>
+            <w:tcW w:w="1701" w:type="dxa"/>
+            <w:vAlign w:val="center"/>
           </w:tcPr>
           <w:p>
             <w:pPr>
@@ -1562,14 +1527,9 @@
             </w:pPr>
           </w:p>
         </w:tc>
-      </w:tr>
-      <w:tr>
-        <w:trPr>
-          <w:jc w:val="right"/>
-        </w:trPr>
-        <w:tc>
-          <w:tcPr>
-            <w:tcW w:w="1701" w:type="dxa"/>
+        <w:tc>
+          <w:tcPr>
+            <w:tcW w:w="993" w:type="dxa"/>
             <w:vAlign w:val="center"/>
           </w:tcPr>
           <w:p>
@@ -1589,18 +1549,11 @@
                 <w:color w:val="FF0000"/>
               </w:rPr>
             </w:pPr>
-            <w:r>
-              <w:rPr>
-                <w:rFonts w:ascii="Arial" w:eastAsia="Arial" w:hAnsi="Arial" w:cs="Arial"/>
-                <w:color w:val="FF0000"/>
-              </w:rPr>
-              <w:t>29/03/2022</w:t>
-            </w:r>
-          </w:p>
-        </w:tc>
-        <w:tc>
-          <w:tcPr>
-            <w:tcW w:w="993" w:type="dxa"/>
+          </w:p>
+        </w:tc>
+        <w:tc>
+          <w:tcPr>
+            <w:tcW w:w="2776" w:type="dxa"/>
             <w:vAlign w:val="center"/>
           </w:tcPr>
           <w:p>
@@ -1624,7 +1577,7 @@
         </w:tc>
         <w:tc>
           <w:tcPr>
-            <w:tcW w:w="2776" w:type="dxa"/>
+            <w:tcW w:w="1554" w:type="dxa"/>
             <w:vAlign w:val="center"/>
           </w:tcPr>
           <w:p>
@@ -1648,8 +1601,7 @@
         </w:tc>
         <w:tc>
           <w:tcPr>
-            <w:tcW w:w="1554" w:type="dxa"/>
-            <w:vAlign w:val="center"/>
+            <w:tcW w:w="1589" w:type="dxa"/>
           </w:tcPr>
           <w:p>
             <w:pPr>
@@ -1670,9 +1622,15 @@
             </w:pPr>
           </w:p>
         </w:tc>
-        <w:tc>
-          <w:tcPr>
-            <w:tcW w:w="1589" w:type="dxa"/>
+      </w:tr>
+      <w:tr>
+        <w:trPr>
+          <w:jc w:val="right"/>
+        </w:trPr>
+        <w:tc>
+          <w:tcPr>
+            <w:tcW w:w="1701" w:type="dxa"/>
+            <w:vAlign w:val="center"/>
           </w:tcPr>
           <w:p>
             <w:pPr>
@@ -1685,22 +1643,16 @@
               </w:pBdr>
               <w:spacing w:line="240" w:lineRule="auto"/>
               <w:ind w:left="0" w:hanging="2"/>
-              <w:jc w:val="center"/>
-              <w:rPr>
-                <w:rFonts w:ascii="Arial" w:eastAsia="Arial" w:hAnsi="Arial" w:cs="Arial"/>
-                <w:color w:val="FF0000"/>
-              </w:rPr>
-            </w:pPr>
-          </w:p>
-        </w:tc>
-      </w:tr>
-      <w:tr>
-        <w:trPr>
-          <w:jc w:val="right"/>
-        </w:trPr>
-        <w:tc>
-          <w:tcPr>
-            <w:tcW w:w="1701" w:type="dxa"/>
+              <w:rPr>
+                <w:rFonts w:ascii="Arial" w:eastAsia="Arial" w:hAnsi="Arial" w:cs="Arial"/>
+                <w:color w:val="000000"/>
+              </w:rPr>
+            </w:pPr>
+          </w:p>
+        </w:tc>
+        <w:tc>
+          <w:tcPr>
+            <w:tcW w:w="993" w:type="dxa"/>
             <w:vAlign w:val="center"/>
           </w:tcPr>
           <w:p>
@@ -1723,7 +1675,7 @@
         </w:tc>
         <w:tc>
           <w:tcPr>
-            <w:tcW w:w="993" w:type="dxa"/>
+            <w:tcW w:w="2776" w:type="dxa"/>
             <w:vAlign w:val="center"/>
           </w:tcPr>
           <w:p>
@@ -1746,7 +1698,7 @@
         </w:tc>
         <w:tc>
           <w:tcPr>
-            <w:tcW w:w="2776" w:type="dxa"/>
+            <w:tcW w:w="1554" w:type="dxa"/>
             <w:vAlign w:val="center"/>
           </w:tcPr>
           <w:p>
@@ -1769,8 +1721,7 @@
         </w:tc>
         <w:tc>
           <w:tcPr>
-            <w:tcW w:w="1554" w:type="dxa"/>
-            <w:vAlign w:val="center"/>
+            <w:tcW w:w="1589" w:type="dxa"/>
           </w:tcPr>
           <w:p>
             <w:pPr>
@@ -1790,28 +1741,6 @@
             </w:pPr>
           </w:p>
         </w:tc>
-        <w:tc>
-          <w:tcPr>
-            <w:tcW w:w="1589" w:type="dxa"/>
-          </w:tcPr>
-          <w:p>
-            <w:pPr>
-              <w:pBdr>
-                <w:top w:val="nil"/>
-                <w:left w:val="nil"/>
-                <w:bottom w:val="nil"/>
-                <w:right w:val="nil"/>
-                <w:between w:val="nil"/>
-              </w:pBdr>
-              <w:spacing w:line="240" w:lineRule="auto"/>
-              <w:ind w:left="0" w:hanging="2"/>
-              <w:rPr>
-                <w:rFonts w:ascii="Arial" w:eastAsia="Arial" w:hAnsi="Arial" w:cs="Arial"/>
-                <w:color w:val="000000"/>
-              </w:rPr>
-            </w:pPr>
-          </w:p>
-        </w:tc>
       </w:tr>
     </w:tbl>
     <w:p>
@@ -1821,7 +1750,7 @@
           <w:rFonts w:ascii="Arial" w:eastAsia="Arial" w:hAnsi="Arial" w:cs="Arial"/>
         </w:rPr>
         <w:sectPr>
-          <w:footerReference w:type="default" r:id="rId11"/>
+          <w:footerReference w:type="default" r:id="rId12"/>
           <w:pgSz w:w="11907" w:h="16840"/>
           <w:pgMar w:top="1418" w:right="1701" w:bottom="1418" w:left="1701" w:header="720" w:footer="720" w:gutter="0"/>
           <w:pgNumType w:start="1"/>
@@ -2118,10 +2047,7 @@
             <w:fldChar w:fldCharType="begin"/>
           </w:r>
           <w:r>
-            <w:instrText xml:space="preserve"> PAGEREF _heading=h.3</w:instrText>
-          </w:r>
-          <w:r>
-            <w:instrText xml:space="preserve">znysh7 \h </w:instrText>
+            <w:instrText xml:space="preserve"> PAGEREF _heading=h.3znysh7 \h </w:instrText>
           </w:r>
           <w:r>
             <w:fldChar w:fldCharType="separate"/>
@@ -2254,15 +2180,7 @@
               <w:smallCaps/>
               <w:color w:val="000000"/>
             </w:rPr>
-            <w:t>LEVANTAMENTO DE REQU</w:t>
-          </w:r>
-          <w:r>
-            <w:rPr>
-              <w:b/>
-              <w:smallCaps/>
-              <w:color w:val="000000"/>
-            </w:rPr>
-            <w:t>ISITOS</w:t>
+            <w:t>LEVANTAMENTO DE REQUISITOS</w:t>
           </w:r>
           <w:r>
             <w:rPr>
@@ -2973,13 +2891,7 @@
             <w:rPr>
               <w:lang w:val="en-GB"/>
             </w:rPr>
-            <w:instrText xml:space="preserve"> PAGEREF _heading=h.35nkun2 </w:instrText>
-          </w:r>
-          <w:r>
-            <w:rPr>
-              <w:lang w:val="en-GB"/>
-            </w:rPr>
-            <w:instrText xml:space="preserve">\h </w:instrText>
+            <w:instrText xml:space="preserve"> PAGEREF _heading=h.35nkun2 \h </w:instrText>
           </w:r>
           <w:r>
             <w:fldChar w:fldCharType="separate"/>
@@ -3272,10 +3184,7 @@
             <w:fldChar w:fldCharType="begin"/>
           </w:r>
           <w:r>
-            <w:instrText xml:space="preserve"> PAGEREF _h</w:instrText>
-          </w:r>
-          <w:r>
-            <w:instrText xml:space="preserve">eading=h.z337ya \h </w:instrText>
+            <w:instrText xml:space="preserve"> PAGEREF _heading=h.z337ya \h </w:instrText>
           </w:r>
           <w:r>
             <w:fldChar w:fldCharType="separate"/>
@@ -3567,10 +3476,7 @@
             <w:fldChar w:fldCharType="begin"/>
           </w:r>
           <w:r>
-            <w:instrText xml:space="preserve"> PAGEREF _heading=h.</w:instrText>
-          </w:r>
-          <w:r>
-            <w:instrText xml:space="preserve">2xcytpi \h </w:instrText>
+            <w:instrText xml:space="preserve"> PAGEREF _heading=h.2xcytpi \h </w:instrText>
           </w:r>
           <w:r>
             <w:fldChar w:fldCharType="separate"/>
@@ -3886,15 +3792,15 @@
         <w:jc w:val="both"/>
         <w:rPr>
           <w:rFonts w:ascii="Arial" w:eastAsia="Arial" w:hAnsi="Arial" w:cs="Arial"/>
-          <w:color w:val="000000"/>
-          <w:sz w:val="24"/>
-          <w:szCs w:val="24"/>
-        </w:rPr>
-      </w:pPr>
-      <w:r>
-        <w:rPr>
-          <w:rFonts w:ascii="Arial" w:eastAsia="Arial" w:hAnsi="Arial" w:cs="Arial"/>
-          <w:color w:val="000000"/>
+          <w:color w:val="FF0000"/>
+          <w:sz w:val="24"/>
+          <w:szCs w:val="24"/>
+        </w:rPr>
+      </w:pPr>
+      <w:r>
+        <w:rPr>
+          <w:rFonts w:ascii="Arial" w:eastAsia="Arial" w:hAnsi="Arial" w:cs="Arial"/>
+          <w:color w:val="FF0000"/>
           <w:sz w:val="24"/>
           <w:szCs w:val="24"/>
         </w:rPr>
@@ -3903,7 +3809,6 @@
       <w:r>
         <w:rPr>
           <w:rFonts w:ascii="Arial" w:eastAsia="Arial" w:hAnsi="Arial" w:cs="Arial"/>
-          <w:b/>
           <w:i/>
           <w:color w:val="FF0000"/>
           <w:sz w:val="24"/>
@@ -3915,34 +3820,16 @@
       <w:r>
         <w:rPr>
           <w:rFonts w:ascii="Arial" w:eastAsia="Arial" w:hAnsi="Arial" w:cs="Arial"/>
-          <w:color w:val="000000"/>
-          <w:sz w:val="24"/>
-          <w:szCs w:val="24"/>
-        </w:rPr>
-        <w:t xml:space="preserve"> O documento procura demonstrar </w:t>
-      </w:r>
-      <w:r>
-        <w:rPr>
-          <w:rFonts w:ascii="Arial" w:eastAsia="Arial" w:hAnsi="Arial" w:cs="Arial"/>
-          <w:color w:val="000000"/>
-          <w:sz w:val="24"/>
-          <w:szCs w:val="24"/>
-        </w:rPr>
-        <w:t>os principais</w:t>
-      </w:r>
-      <w:r>
-        <w:rPr>
-          <w:rFonts w:ascii="Arial" w:eastAsia="Arial" w:hAnsi="Arial" w:cs="Arial"/>
-          <w:color w:val="000000"/>
-          <w:sz w:val="24"/>
-          <w:szCs w:val="24"/>
-        </w:rPr>
-        <w:t xml:space="preserve"> problemas atuais e o foco investigativo desejado pelo cliente.</w:t>
-      </w:r>
-      <w:r>
-        <w:rPr>
-          <w:rFonts w:ascii="Arial" w:eastAsia="Arial" w:hAnsi="Arial" w:cs="Arial"/>
-          <w:color w:val="000000"/>
+          <w:color w:val="FF0000"/>
+          <w:sz w:val="24"/>
+          <w:szCs w:val="24"/>
+        </w:rPr>
+        <w:t xml:space="preserve"> O documento procura demonstrar os principais problemas atuais e o foco investigativo desejado pelo cliente.</w:t>
+      </w:r>
+      <w:r>
+        <w:rPr>
+          <w:rFonts w:ascii="Arial" w:eastAsia="Arial" w:hAnsi="Arial" w:cs="Arial"/>
+          <w:color w:val="FF0000"/>
           <w:sz w:val="24"/>
           <w:szCs w:val="24"/>
         </w:rPr>
@@ -3963,8 +3850,6 @@
         <w:jc w:val="both"/>
         <w:rPr>
           <w:rFonts w:ascii="Arial" w:eastAsia="Arial" w:hAnsi="Arial" w:cs="Arial"/>
-          <w:b/>
-          <w:bCs/>
           <w:color w:val="FF0000"/>
           <w:sz w:val="24"/>
           <w:szCs w:val="24"/>
@@ -3973,8 +3858,6 @@
       <w:r>
         <w:rPr>
           <w:rFonts w:ascii="Arial" w:eastAsia="Arial" w:hAnsi="Arial" w:cs="Arial"/>
-          <w:b/>
-          <w:bCs/>
           <w:color w:val="FF0000"/>
           <w:sz w:val="24"/>
           <w:szCs w:val="24"/>
@@ -3984,8 +3867,6 @@
       <w:r>
         <w:rPr>
           <w:rFonts w:ascii="Arial" w:eastAsia="Arial" w:hAnsi="Arial" w:cs="Arial"/>
-          <w:b/>
-          <w:bCs/>
           <w:color w:val="FF0000"/>
           <w:sz w:val="24"/>
           <w:szCs w:val="24"/>
@@ -3995,8 +3876,6 @@
       <w:r>
         <w:rPr>
           <w:rFonts w:ascii="Arial" w:eastAsia="Arial" w:hAnsi="Arial" w:cs="Arial"/>
-          <w:b/>
-          <w:bCs/>
           <w:color w:val="FF0000"/>
           <w:sz w:val="24"/>
           <w:szCs w:val="24"/>
@@ -4006,8 +3885,6 @@
       <w:r>
         <w:rPr>
           <w:rFonts w:ascii="Arial" w:eastAsia="Arial" w:hAnsi="Arial" w:cs="Arial"/>
-          <w:b/>
-          <w:bCs/>
           <w:color w:val="FF0000"/>
           <w:sz w:val="24"/>
           <w:szCs w:val="24"/>
@@ -4017,8 +3894,6 @@
       <w:r>
         <w:rPr>
           <w:rFonts w:ascii="Arial" w:eastAsia="Arial" w:hAnsi="Arial" w:cs="Arial"/>
-          <w:b/>
-          <w:bCs/>
           <w:color w:val="FF0000"/>
           <w:sz w:val="24"/>
           <w:szCs w:val="24"/>
@@ -4028,8 +3903,6 @@
       <w:r>
         <w:rPr>
           <w:rFonts w:ascii="Arial" w:eastAsia="Arial" w:hAnsi="Arial" w:cs="Arial"/>
-          <w:b/>
-          <w:bCs/>
           <w:color w:val="FF0000"/>
           <w:sz w:val="24"/>
           <w:szCs w:val="24"/>
@@ -4039,8 +3912,6 @@
       <w:r>
         <w:rPr>
           <w:rFonts w:ascii="Arial" w:eastAsia="Arial" w:hAnsi="Arial" w:cs="Arial"/>
-          <w:b/>
-          <w:bCs/>
           <w:color w:val="FF0000"/>
           <w:sz w:val="24"/>
           <w:szCs w:val="24"/>
@@ -4050,8 +3921,6 @@
       <w:r>
         <w:rPr>
           <w:rFonts w:ascii="Arial" w:eastAsia="Arial" w:hAnsi="Arial" w:cs="Arial"/>
-          <w:b/>
-          <w:bCs/>
           <w:color w:val="FF0000"/>
           <w:sz w:val="24"/>
           <w:szCs w:val="24"/>
@@ -4061,8 +3930,6 @@
       <w:r>
         <w:rPr>
           <w:rFonts w:ascii="Arial" w:eastAsia="Arial" w:hAnsi="Arial" w:cs="Arial"/>
-          <w:b/>
-          <w:bCs/>
           <w:color w:val="FF0000"/>
           <w:sz w:val="24"/>
           <w:szCs w:val="24"/>
@@ -4072,8 +3939,6 @@
       <w:r>
         <w:rPr>
           <w:rFonts w:ascii="Arial" w:eastAsia="Arial" w:hAnsi="Arial" w:cs="Arial"/>
-          <w:b/>
-          <w:bCs/>
           <w:color w:val="FF0000"/>
           <w:sz w:val="24"/>
           <w:szCs w:val="24"/>
@@ -4083,8 +3948,6 @@
       <w:r>
         <w:rPr>
           <w:rFonts w:ascii="Arial" w:eastAsia="Arial" w:hAnsi="Arial" w:cs="Arial"/>
-          <w:b/>
-          <w:bCs/>
           <w:color w:val="FF0000"/>
           <w:sz w:val="24"/>
           <w:szCs w:val="24"/>
@@ -4094,52 +3957,51 @@
       <w:r>
         <w:rPr>
           <w:rFonts w:ascii="Arial" w:eastAsia="Arial" w:hAnsi="Arial" w:cs="Arial"/>
-          <w:b/>
-          <w:bCs/>
           <w:color w:val="FF0000"/>
           <w:sz w:val="24"/>
           <w:szCs w:val="24"/>
         </w:rPr>
-        <w:t>traçar</w:t>
-      </w:r>
-      <w:r>
-        <w:rPr>
-          <w:rFonts w:ascii="Arial" w:eastAsia="Arial" w:hAnsi="Arial" w:cs="Arial"/>
-          <w:b/>
-          <w:bCs/>
+        <w:t>traçar tendencias</w:t>
+      </w:r>
+      <w:r>
+        <w:rPr>
+          <w:rFonts w:ascii="Arial" w:eastAsia="Arial" w:hAnsi="Arial" w:cs="Arial"/>
           <w:color w:val="FF0000"/>
           <w:sz w:val="24"/>
           <w:szCs w:val="24"/>
         </w:rPr>
-        <w:t xml:space="preserve">  tendencias e</w:t>
-      </w:r>
-      <w:r>
-        <w:rPr>
-          <w:rFonts w:ascii="Arial" w:eastAsia="Arial" w:hAnsi="Arial" w:cs="Arial"/>
-          <w:b/>
-          <w:bCs/>
+        <w:t xml:space="preserve"> e sugeri</w:t>
+      </w:r>
+      <w:r>
+        <w:rPr>
+          <w:rFonts w:ascii="Arial" w:eastAsia="Arial" w:hAnsi="Arial" w:cs="Arial"/>
           <w:color w:val="FF0000"/>
           <w:sz w:val="24"/>
           <w:szCs w:val="24"/>
         </w:rPr>
-        <w:t xml:space="preserve"> sugeridas ações </w:t>
-      </w:r>
-      <w:r>
-        <w:rPr>
-          <w:rFonts w:ascii="Arial" w:eastAsia="Arial" w:hAnsi="Arial" w:cs="Arial"/>
-          <w:b/>
-          <w:bCs/>
+        <w:t>r</w:t>
+      </w:r>
+      <w:r>
+        <w:rPr>
+          <w:rFonts w:ascii="Arial" w:eastAsia="Arial" w:hAnsi="Arial" w:cs="Arial"/>
           <w:color w:val="FF0000"/>
           <w:sz w:val="24"/>
           <w:szCs w:val="24"/>
         </w:rPr>
+        <w:t xml:space="preserve"> ações </w:t>
+      </w:r>
+      <w:r>
+        <w:rPr>
+          <w:rFonts w:ascii="Arial" w:eastAsia="Arial" w:hAnsi="Arial" w:cs="Arial"/>
+          <w:color w:val="FF0000"/>
+          <w:sz w:val="24"/>
+          <w:szCs w:val="24"/>
+        </w:rPr>
         <w:t xml:space="preserve">que possam </w:t>
       </w:r>
       <w:r>
         <w:rPr>
           <w:rFonts w:ascii="Arial" w:eastAsia="Arial" w:hAnsi="Arial" w:cs="Arial"/>
-          <w:b/>
-          <w:bCs/>
           <w:color w:val="FF0000"/>
           <w:sz w:val="24"/>
           <w:szCs w:val="24"/>
@@ -4149,13 +4011,29 @@
       <w:r>
         <w:rPr>
           <w:rFonts w:ascii="Arial" w:eastAsia="Arial" w:hAnsi="Arial" w:cs="Arial"/>
-          <w:b/>
-          <w:bCs/>
           <w:color w:val="FF0000"/>
           <w:sz w:val="24"/>
           <w:szCs w:val="24"/>
         </w:rPr>
-        <w:t>ar a situação/panorama atual.</w:t>
+        <w:t xml:space="preserve">ar a </w:t>
+      </w:r>
+      <w:r>
+        <w:rPr>
+          <w:rFonts w:ascii="Arial" w:eastAsia="Arial" w:hAnsi="Arial" w:cs="Arial"/>
+          <w:color w:val="FF0000"/>
+          <w:sz w:val="24"/>
+          <w:szCs w:val="24"/>
+        </w:rPr>
+        <w:t>conjuntura</w:t>
+      </w:r>
+      <w:r>
+        <w:rPr>
+          <w:rFonts w:ascii="Arial" w:eastAsia="Arial" w:hAnsi="Arial" w:cs="Arial"/>
+          <w:color w:val="FF0000"/>
+          <w:sz w:val="24"/>
+          <w:szCs w:val="24"/>
+        </w:rPr>
+        <w:t xml:space="preserve"> atual.</w:t>
       </w:r>
     </w:p>
     <w:p>
@@ -4288,15 +4166,7 @@
           <w:sz w:val="24"/>
           <w:szCs w:val="24"/>
         </w:rPr>
-        <w:t>Esta seção tem o objetivo de definir quem são as pessoas-chaves no projeto, tanto da parte do cliente quanto d</w:t>
-      </w:r>
-      <w:r>
-        <w:rPr>
-          <w:rFonts w:ascii="Arial" w:eastAsia="Arial" w:hAnsi="Arial" w:cs="Arial"/>
-          <w:sz w:val="24"/>
-          <w:szCs w:val="24"/>
-        </w:rPr>
-        <w:t>a parte da empresa desenvolvedora.</w:t>
+        <w:t>Esta seção tem o objetivo de definir quem são as pessoas-chaves no projeto, tanto da parte do cliente quanto da parte da empresa desenvolvedora.</w:t>
       </w:r>
     </w:p>
     <w:p>
@@ -4379,8 +4249,8 @@
       <w:tblGrid>
         <w:gridCol w:w="1668"/>
         <w:gridCol w:w="1842"/>
-        <w:gridCol w:w="1560"/>
-        <w:gridCol w:w="3575"/>
+        <w:gridCol w:w="1730"/>
+        <w:gridCol w:w="3405"/>
       </w:tblGrid>
       <w:tr>
         <w:tc>
@@ -4431,7 +4301,7 @@
         </w:tc>
         <w:tc>
           <w:tcPr>
-            <w:tcW w:w="1560" w:type="dxa"/>
+            <w:tcW w:w="1730" w:type="dxa"/>
           </w:tcPr>
           <w:p>
             <w:pPr>
@@ -4454,7 +4324,7 @@
         </w:tc>
         <w:tc>
           <w:tcPr>
-            <w:tcW w:w="3575" w:type="dxa"/>
+            <w:tcW w:w="3405" w:type="dxa"/>
           </w:tcPr>
           <w:p>
             <w:pPr>
@@ -4490,6 +4360,14 @@
                 <w:szCs w:val="24"/>
               </w:rPr>
             </w:pPr>
+            <w:r>
+              <w:rPr>
+                <w:rFonts w:ascii="Arial" w:eastAsia="Arial" w:hAnsi="Arial" w:cs="Arial"/>
+                <w:sz w:val="24"/>
+                <w:szCs w:val="24"/>
+              </w:rPr>
+              <w:t>Valeria de Souza</w:t>
+            </w:r>
           </w:p>
         </w:tc>
         <w:tc>
@@ -4505,26 +4383,42 @@
                 <w:szCs w:val="24"/>
               </w:rPr>
             </w:pPr>
-          </w:p>
-        </w:tc>
-        <w:tc>
-          <w:tcPr>
-            <w:tcW w:w="1560" w:type="dxa"/>
-          </w:tcPr>
-          <w:p>
-            <w:pPr>
-              <w:ind w:left="0" w:hanging="2"/>
-              <w:rPr>
-                <w:rFonts w:ascii="Arial" w:eastAsia="Arial" w:hAnsi="Arial" w:cs="Arial"/>
-                <w:sz w:val="24"/>
-                <w:szCs w:val="24"/>
-              </w:rPr>
-            </w:pPr>
-          </w:p>
-        </w:tc>
-        <w:tc>
-          <w:tcPr>
-            <w:tcW w:w="3575" w:type="dxa"/>
+            <w:r>
+              <w:rPr>
+                <w:rFonts w:ascii="Arial" w:eastAsia="Arial" w:hAnsi="Arial" w:cs="Arial"/>
+                <w:sz w:val="24"/>
+                <w:szCs w:val="24"/>
+              </w:rPr>
+              <w:t>Editor-chefe</w:t>
+            </w:r>
+          </w:p>
+        </w:tc>
+        <w:tc>
+          <w:tcPr>
+            <w:tcW w:w="1730" w:type="dxa"/>
+          </w:tcPr>
+          <w:p>
+            <w:pPr>
+              <w:ind w:left="0" w:hanging="2"/>
+              <w:rPr>
+                <w:rFonts w:ascii="Arial" w:eastAsia="Arial" w:hAnsi="Arial" w:cs="Arial"/>
+                <w:sz w:val="24"/>
+                <w:szCs w:val="24"/>
+              </w:rPr>
+            </w:pPr>
+            <w:r>
+              <w:rPr>
+                <w:rFonts w:ascii="Arial" w:eastAsia="Arial" w:hAnsi="Arial" w:cs="Arial"/>
+                <w:sz w:val="24"/>
+                <w:szCs w:val="24"/>
+              </w:rPr>
+              <w:t>Patrocinador</w:t>
+            </w:r>
+          </w:p>
+        </w:tc>
+        <w:tc>
+          <w:tcPr>
+            <w:tcW w:w="3405" w:type="dxa"/>
           </w:tcPr>
           <w:p>
             <w:pPr>
@@ -4552,6 +4446,14 @@
                 <w:szCs w:val="24"/>
               </w:rPr>
             </w:pPr>
+            <w:r>
+              <w:rPr>
+                <w:rFonts w:ascii="Arial" w:eastAsia="Arial" w:hAnsi="Arial" w:cs="Arial"/>
+                <w:sz w:val="24"/>
+                <w:szCs w:val="24"/>
+              </w:rPr>
+              <w:t>Pedro Bial Jr.</w:t>
+            </w:r>
           </w:p>
         </w:tc>
         <w:tc>
@@ -4567,26 +4469,42 @@
                 <w:szCs w:val="24"/>
               </w:rPr>
             </w:pPr>
-          </w:p>
-        </w:tc>
-        <w:tc>
-          <w:tcPr>
-            <w:tcW w:w="1560" w:type="dxa"/>
-          </w:tcPr>
-          <w:p>
-            <w:pPr>
-              <w:ind w:left="0" w:hanging="2"/>
-              <w:rPr>
-                <w:rFonts w:ascii="Arial" w:eastAsia="Arial" w:hAnsi="Arial" w:cs="Arial"/>
-                <w:sz w:val="24"/>
-                <w:szCs w:val="24"/>
-              </w:rPr>
-            </w:pPr>
-          </w:p>
-        </w:tc>
-        <w:tc>
-          <w:tcPr>
-            <w:tcW w:w="3575" w:type="dxa"/>
+            <w:r>
+              <w:rPr>
+                <w:rFonts w:ascii="Arial" w:eastAsia="Arial" w:hAnsi="Arial" w:cs="Arial"/>
+                <w:sz w:val="24"/>
+                <w:szCs w:val="24"/>
+              </w:rPr>
+              <w:t>Chefe de reportagem</w:t>
+            </w:r>
+          </w:p>
+        </w:tc>
+        <w:tc>
+          <w:tcPr>
+            <w:tcW w:w="1730" w:type="dxa"/>
+          </w:tcPr>
+          <w:p>
+            <w:pPr>
+              <w:ind w:left="0" w:hanging="2"/>
+              <w:rPr>
+                <w:rFonts w:ascii="Arial" w:eastAsia="Arial" w:hAnsi="Arial" w:cs="Arial"/>
+                <w:sz w:val="24"/>
+                <w:szCs w:val="24"/>
+              </w:rPr>
+            </w:pPr>
+            <w:r>
+              <w:rPr>
+                <w:rFonts w:ascii="Arial" w:eastAsia="Arial" w:hAnsi="Arial" w:cs="Arial"/>
+                <w:sz w:val="24"/>
+                <w:szCs w:val="24"/>
+              </w:rPr>
+              <w:t>Chefe de reportagem</w:t>
+            </w:r>
+          </w:p>
+        </w:tc>
+        <w:tc>
+          <w:tcPr>
+            <w:tcW w:w="3405" w:type="dxa"/>
           </w:tcPr>
           <w:p>
             <w:pPr>
@@ -4614,6 +4532,14 @@
                 <w:szCs w:val="24"/>
               </w:rPr>
             </w:pPr>
+            <w:r>
+              <w:rPr>
+                <w:rFonts w:ascii="Arial" w:eastAsia="Arial" w:hAnsi="Arial" w:cs="Arial"/>
+                <w:sz w:val="24"/>
+                <w:szCs w:val="24"/>
+              </w:rPr>
+              <w:t>Gil Gomes</w:t>
+            </w:r>
           </w:p>
         </w:tc>
         <w:tc>
@@ -4629,160 +4555,60 @@
                 <w:szCs w:val="24"/>
               </w:rPr>
             </w:pPr>
-          </w:p>
-        </w:tc>
-        <w:tc>
-          <w:tcPr>
-            <w:tcW w:w="1560" w:type="dxa"/>
-          </w:tcPr>
-          <w:p>
-            <w:pPr>
-              <w:ind w:left="0" w:hanging="2"/>
-              <w:rPr>
-                <w:rFonts w:ascii="Arial" w:eastAsia="Arial" w:hAnsi="Arial" w:cs="Arial"/>
-                <w:sz w:val="24"/>
-                <w:szCs w:val="24"/>
-              </w:rPr>
-            </w:pPr>
-          </w:p>
-        </w:tc>
-        <w:tc>
-          <w:tcPr>
-            <w:tcW w:w="3575" w:type="dxa"/>
-          </w:tcPr>
-          <w:p>
-            <w:pPr>
-              <w:ind w:left="0" w:hanging="2"/>
-              <w:rPr>
-                <w:rFonts w:ascii="Arial" w:eastAsia="Arial" w:hAnsi="Arial" w:cs="Arial"/>
-                <w:sz w:val="24"/>
-                <w:szCs w:val="24"/>
-              </w:rPr>
-            </w:pPr>
-          </w:p>
-        </w:tc>
-      </w:tr>
-      <w:tr>
-        <w:tc>
-          <w:tcPr>
-            <w:tcW w:w="1668" w:type="dxa"/>
-          </w:tcPr>
-          <w:p>
-            <w:pPr>
-              <w:ind w:left="0" w:hanging="2"/>
-              <w:rPr>
-                <w:rFonts w:ascii="Arial" w:eastAsia="Arial" w:hAnsi="Arial" w:cs="Arial"/>
-                <w:sz w:val="24"/>
-                <w:szCs w:val="24"/>
-              </w:rPr>
-            </w:pPr>
-          </w:p>
-        </w:tc>
-        <w:tc>
-          <w:tcPr>
-            <w:tcW w:w="1842" w:type="dxa"/>
-          </w:tcPr>
-          <w:p>
-            <w:pPr>
-              <w:ind w:left="0" w:hanging="2"/>
-              <w:rPr>
-                <w:rFonts w:ascii="Arial" w:eastAsia="Arial" w:hAnsi="Arial" w:cs="Arial"/>
-                <w:sz w:val="24"/>
-                <w:szCs w:val="24"/>
-              </w:rPr>
-            </w:pPr>
-          </w:p>
-        </w:tc>
-        <w:tc>
-          <w:tcPr>
-            <w:tcW w:w="1560" w:type="dxa"/>
-          </w:tcPr>
-          <w:p>
-            <w:pPr>
-              <w:ind w:left="0" w:hanging="2"/>
-              <w:rPr>
-                <w:rFonts w:ascii="Arial" w:eastAsia="Arial" w:hAnsi="Arial" w:cs="Arial"/>
-                <w:sz w:val="24"/>
-                <w:szCs w:val="24"/>
-              </w:rPr>
-            </w:pPr>
-          </w:p>
-        </w:tc>
-        <w:tc>
-          <w:tcPr>
-            <w:tcW w:w="3575" w:type="dxa"/>
-          </w:tcPr>
-          <w:p>
-            <w:pPr>
-              <w:ind w:left="0" w:hanging="2"/>
-              <w:rPr>
-                <w:rFonts w:ascii="Arial" w:eastAsia="Arial" w:hAnsi="Arial" w:cs="Arial"/>
-                <w:sz w:val="24"/>
-                <w:szCs w:val="24"/>
-              </w:rPr>
-            </w:pPr>
-          </w:p>
-        </w:tc>
-      </w:tr>
-      <w:tr>
-        <w:tc>
-          <w:tcPr>
-            <w:tcW w:w="1668" w:type="dxa"/>
-          </w:tcPr>
-          <w:p>
-            <w:pPr>
-              <w:ind w:left="0" w:hanging="2"/>
-              <w:rPr>
-                <w:rFonts w:ascii="Arial" w:eastAsia="Arial" w:hAnsi="Arial" w:cs="Arial"/>
-                <w:sz w:val="24"/>
-                <w:szCs w:val="24"/>
-              </w:rPr>
-            </w:pPr>
-          </w:p>
-        </w:tc>
-        <w:tc>
-          <w:tcPr>
-            <w:tcW w:w="1842" w:type="dxa"/>
-          </w:tcPr>
-          <w:p>
-            <w:pPr>
-              <w:ind w:left="0" w:hanging="2"/>
-              <w:rPr>
-                <w:rFonts w:ascii="Arial" w:eastAsia="Arial" w:hAnsi="Arial" w:cs="Arial"/>
-                <w:sz w:val="24"/>
-                <w:szCs w:val="24"/>
-              </w:rPr>
-            </w:pPr>
-          </w:p>
-        </w:tc>
-        <w:tc>
-          <w:tcPr>
-            <w:tcW w:w="1560" w:type="dxa"/>
-          </w:tcPr>
-          <w:p>
-            <w:pPr>
-              <w:ind w:left="0" w:hanging="2"/>
-              <w:rPr>
-                <w:rFonts w:ascii="Arial" w:eastAsia="Arial" w:hAnsi="Arial" w:cs="Arial"/>
-                <w:sz w:val="24"/>
-                <w:szCs w:val="24"/>
-              </w:rPr>
-            </w:pPr>
-          </w:p>
-        </w:tc>
-        <w:tc>
-          <w:tcPr>
-            <w:tcW w:w="3575" w:type="dxa"/>
-          </w:tcPr>
-          <w:p>
-            <w:pPr>
-              <w:ind w:left="0" w:hanging="2"/>
-              <w:rPr>
-                <w:rFonts w:ascii="Arial" w:eastAsia="Arial" w:hAnsi="Arial" w:cs="Arial"/>
-                <w:sz w:val="24"/>
-                <w:szCs w:val="24"/>
-              </w:rPr>
-            </w:pPr>
+            <w:r>
+              <w:rPr>
+                <w:rFonts w:ascii="Arial" w:eastAsia="Arial" w:hAnsi="Arial" w:cs="Arial"/>
+                <w:sz w:val="24"/>
+                <w:szCs w:val="24"/>
+              </w:rPr>
+              <w:t>Repórter</w:t>
+            </w:r>
+          </w:p>
+        </w:tc>
+        <w:tc>
+          <w:tcPr>
+            <w:tcW w:w="1730" w:type="dxa"/>
+          </w:tcPr>
+          <w:p>
+            <w:pPr>
+              <w:ind w:left="0" w:hanging="2"/>
+              <w:rPr>
+                <w:rFonts w:ascii="Arial" w:eastAsia="Arial" w:hAnsi="Arial" w:cs="Arial"/>
+                <w:sz w:val="24"/>
+                <w:szCs w:val="24"/>
+              </w:rPr>
+            </w:pPr>
+            <w:r>
+              <w:rPr>
+                <w:rFonts w:ascii="Arial" w:eastAsia="Arial" w:hAnsi="Arial" w:cs="Arial"/>
+                <w:sz w:val="24"/>
+                <w:szCs w:val="24"/>
+              </w:rPr>
+              <w:t>Repórter</w:t>
+            </w:r>
+          </w:p>
+        </w:tc>
+        <w:tc>
+          <w:tcPr>
+            <w:tcW w:w="3405" w:type="dxa"/>
+          </w:tcPr>
+          <w:p>
+            <w:pPr>
+              <w:ind w:left="0" w:hanging="2"/>
+              <w:rPr>
+                <w:rFonts w:ascii="Arial" w:eastAsia="Arial" w:hAnsi="Arial" w:cs="Arial"/>
+                <w:sz w:val="24"/>
+                <w:szCs w:val="24"/>
+              </w:rPr>
+            </w:pPr>
+            <w:r>
+              <w:rPr>
+                <w:rFonts w:ascii="Arial" w:eastAsia="Arial" w:hAnsi="Arial" w:cs="Arial"/>
+                <w:sz w:val="24"/>
+                <w:szCs w:val="24"/>
+              </w:rPr>
+              <w:t>Key user</w:t>
+            </w:r>
           </w:p>
         </w:tc>
       </w:tr>
@@ -4851,7 +4677,7 @@
     <w:tbl>
       <w:tblPr>
         <w:tblStyle w:val="a7"/>
-        <w:tblW w:w="8645" w:type="dxa"/>
+        <w:tblW w:w="7792" w:type="dxa"/>
         <w:tblInd w:w="0" w:type="dxa"/>
         <w:tblBorders>
           <w:top w:val="single" w:sz="4" w:space="0" w:color="000000"/>
@@ -4865,15 +4691,15 @@
         <w:tblLook w:val="0000" w:firstRow="0" w:lastRow="0" w:firstColumn="0" w:lastColumn="0" w:noHBand="0" w:noVBand="0"/>
       </w:tblPr>
       <w:tblGrid>
-        <w:gridCol w:w="1668"/>
-        <w:gridCol w:w="1842"/>
-        <w:gridCol w:w="1560"/>
-        <w:gridCol w:w="3575"/>
+        <w:gridCol w:w="2263"/>
+        <w:gridCol w:w="1843"/>
+        <w:gridCol w:w="1559"/>
+        <w:gridCol w:w="2127"/>
       </w:tblGrid>
       <w:tr>
         <w:tc>
           <w:tcPr>
-            <w:tcW w:w="1668" w:type="dxa"/>
+            <w:tcW w:w="2263" w:type="dxa"/>
           </w:tcPr>
           <w:p>
             <w:pPr>
@@ -4896,7 +4722,7 @@
         </w:tc>
         <w:tc>
           <w:tcPr>
-            <w:tcW w:w="1842" w:type="dxa"/>
+            <w:tcW w:w="1843" w:type="dxa"/>
           </w:tcPr>
           <w:p>
             <w:pPr>
@@ -4919,7 +4745,7 @@
         </w:tc>
         <w:tc>
           <w:tcPr>
-            <w:tcW w:w="1560" w:type="dxa"/>
+            <w:tcW w:w="1559" w:type="dxa"/>
           </w:tcPr>
           <w:p>
             <w:pPr>
@@ -4942,7 +4768,7 @@
         </w:tc>
         <w:tc>
           <w:tcPr>
-            <w:tcW w:w="3575" w:type="dxa"/>
+            <w:tcW w:w="2127" w:type="dxa"/>
           </w:tcPr>
           <w:p>
             <w:pPr>
@@ -4967,52 +4793,86 @@
       <w:tr>
         <w:tc>
           <w:tcPr>
-            <w:tcW w:w="1668" w:type="dxa"/>
-          </w:tcPr>
-          <w:p>
-            <w:pPr>
-              <w:ind w:left="0" w:hanging="2"/>
-              <w:rPr>
-                <w:rFonts w:ascii="Arial" w:eastAsia="Arial" w:hAnsi="Arial" w:cs="Arial"/>
-                <w:sz w:val="24"/>
-                <w:szCs w:val="24"/>
-              </w:rPr>
-            </w:pPr>
-          </w:p>
-        </w:tc>
-        <w:tc>
-          <w:tcPr>
-            <w:tcW w:w="1842" w:type="dxa"/>
-          </w:tcPr>
-          <w:p>
-            <w:pPr>
-              <w:ind w:left="0" w:hanging="2"/>
-              <w:rPr>
-                <w:rFonts w:ascii="Arial" w:eastAsia="Arial" w:hAnsi="Arial" w:cs="Arial"/>
-                <w:sz w:val="24"/>
-                <w:szCs w:val="24"/>
-              </w:rPr>
-            </w:pPr>
-          </w:p>
-        </w:tc>
-        <w:tc>
-          <w:tcPr>
-            <w:tcW w:w="1560" w:type="dxa"/>
-          </w:tcPr>
-          <w:p>
-            <w:pPr>
-              <w:ind w:left="0" w:hanging="2"/>
-              <w:rPr>
-                <w:rFonts w:ascii="Arial" w:eastAsia="Arial" w:hAnsi="Arial" w:cs="Arial"/>
-                <w:sz w:val="24"/>
-                <w:szCs w:val="24"/>
-              </w:rPr>
-            </w:pPr>
-          </w:p>
-        </w:tc>
-        <w:tc>
-          <w:tcPr>
-            <w:tcW w:w="3575" w:type="dxa"/>
+            <w:tcW w:w="2263" w:type="dxa"/>
+          </w:tcPr>
+          <w:p>
+            <w:pPr>
+              <w:ind w:left="0" w:hanging="2"/>
+              <w:rPr>
+                <w:rFonts w:ascii="Arial" w:eastAsia="Arial" w:hAnsi="Arial" w:cs="Arial"/>
+                <w:sz w:val="24"/>
+                <w:szCs w:val="24"/>
+              </w:rPr>
+            </w:pPr>
+            <w:r>
+              <w:rPr>
+                <w:rFonts w:ascii="Arial" w:eastAsia="Arial" w:hAnsi="Arial" w:cs="Arial"/>
+                <w:sz w:val="24"/>
+                <w:szCs w:val="24"/>
+              </w:rPr>
+              <w:t>Pedro Tancredo</w:t>
+            </w:r>
+            <w:r>
+              <w:rPr>
+                <w:rFonts w:ascii="Arial" w:eastAsia="Arial" w:hAnsi="Arial" w:cs="Arial"/>
+                <w:sz w:val="24"/>
+                <w:szCs w:val="24"/>
+              </w:rPr>
+              <w:t xml:space="preserve"> </w:t>
+            </w:r>
+          </w:p>
+          <w:p>
+            <w:pPr>
+              <w:ind w:left="0" w:hanging="2"/>
+              <w:rPr>
+                <w:rFonts w:ascii="Arial" w:eastAsia="Arial" w:hAnsi="Arial" w:cs="Arial"/>
+                <w:sz w:val="24"/>
+                <w:szCs w:val="24"/>
+              </w:rPr>
+            </w:pPr>
+          </w:p>
+        </w:tc>
+        <w:tc>
+          <w:tcPr>
+            <w:tcW w:w="1843" w:type="dxa"/>
+          </w:tcPr>
+          <w:p>
+            <w:pPr>
+              <w:ind w:left="0" w:hanging="2"/>
+              <w:rPr>
+                <w:rFonts w:ascii="Arial" w:eastAsia="Arial" w:hAnsi="Arial" w:cs="Arial"/>
+                <w:sz w:val="24"/>
+                <w:szCs w:val="24"/>
+              </w:rPr>
+            </w:pPr>
+            <w:r>
+              <w:rPr>
+                <w:rFonts w:ascii="Arial" w:eastAsia="Arial" w:hAnsi="Arial" w:cs="Arial"/>
+                <w:sz w:val="24"/>
+                <w:szCs w:val="24"/>
+              </w:rPr>
+              <w:t>Gerente de projeto</w:t>
+            </w:r>
+          </w:p>
+        </w:tc>
+        <w:tc>
+          <w:tcPr>
+            <w:tcW w:w="1559" w:type="dxa"/>
+          </w:tcPr>
+          <w:p>
+            <w:pPr>
+              <w:ind w:left="0" w:hanging="2"/>
+              <w:rPr>
+                <w:rFonts w:ascii="Arial" w:eastAsia="Arial" w:hAnsi="Arial" w:cs="Arial"/>
+                <w:sz w:val="24"/>
+                <w:szCs w:val="24"/>
+              </w:rPr>
+            </w:pPr>
+          </w:p>
+        </w:tc>
+        <w:tc>
+          <w:tcPr>
+            <w:tcW w:w="2127" w:type="dxa"/>
           </w:tcPr>
           <w:p>
             <w:pPr>
@@ -5029,52 +4889,94 @@
       <w:tr>
         <w:tc>
           <w:tcPr>
-            <w:tcW w:w="1668" w:type="dxa"/>
-          </w:tcPr>
-          <w:p>
-            <w:pPr>
-              <w:ind w:left="0" w:hanging="2"/>
-              <w:rPr>
-                <w:rFonts w:ascii="Arial" w:eastAsia="Arial" w:hAnsi="Arial" w:cs="Arial"/>
-                <w:sz w:val="24"/>
-                <w:szCs w:val="24"/>
-              </w:rPr>
-            </w:pPr>
-          </w:p>
-        </w:tc>
-        <w:tc>
-          <w:tcPr>
-            <w:tcW w:w="1842" w:type="dxa"/>
-          </w:tcPr>
-          <w:p>
-            <w:pPr>
-              <w:ind w:left="0" w:hanging="2"/>
-              <w:rPr>
-                <w:rFonts w:ascii="Arial" w:eastAsia="Arial" w:hAnsi="Arial" w:cs="Arial"/>
-                <w:sz w:val="24"/>
-                <w:szCs w:val="24"/>
-              </w:rPr>
-            </w:pPr>
-          </w:p>
-        </w:tc>
-        <w:tc>
-          <w:tcPr>
-            <w:tcW w:w="1560" w:type="dxa"/>
-          </w:tcPr>
-          <w:p>
-            <w:pPr>
-              <w:ind w:left="0" w:hanging="2"/>
-              <w:rPr>
-                <w:rFonts w:ascii="Arial" w:eastAsia="Arial" w:hAnsi="Arial" w:cs="Arial"/>
-                <w:sz w:val="24"/>
-                <w:szCs w:val="24"/>
-              </w:rPr>
-            </w:pPr>
-          </w:p>
-        </w:tc>
-        <w:tc>
-          <w:tcPr>
-            <w:tcW w:w="3575" w:type="dxa"/>
+            <w:tcW w:w="2263" w:type="dxa"/>
+          </w:tcPr>
+          <w:p>
+            <w:pPr>
+              <w:ind w:left="0" w:hanging="2"/>
+              <w:rPr>
+                <w:rFonts w:ascii="Arial" w:eastAsia="Arial" w:hAnsi="Arial" w:cs="Arial"/>
+                <w:sz w:val="24"/>
+                <w:szCs w:val="24"/>
+              </w:rPr>
+            </w:pPr>
+            <w:r>
+              <w:rPr>
+                <w:rFonts w:ascii="Arial" w:eastAsia="Arial" w:hAnsi="Arial" w:cs="Arial"/>
+                <w:sz w:val="24"/>
+                <w:szCs w:val="24"/>
+              </w:rPr>
+              <w:t xml:space="preserve">Elisa Puertas </w:t>
+            </w:r>
+          </w:p>
+          <w:p>
+            <w:pPr>
+              <w:ind w:left="0" w:hanging="2"/>
+              <w:rPr>
+                <w:rFonts w:ascii="Arial" w:eastAsia="Arial" w:hAnsi="Arial" w:cs="Arial"/>
+                <w:sz w:val="24"/>
+                <w:szCs w:val="24"/>
+              </w:rPr>
+            </w:pPr>
+          </w:p>
+        </w:tc>
+        <w:tc>
+          <w:tcPr>
+            <w:tcW w:w="1843" w:type="dxa"/>
+          </w:tcPr>
+          <w:p>
+            <w:pPr>
+              <w:ind w:left="0" w:hanging="2"/>
+              <w:rPr>
+                <w:rFonts w:ascii="Arial" w:eastAsia="Arial" w:hAnsi="Arial" w:cs="Arial"/>
+                <w:sz w:val="24"/>
+                <w:szCs w:val="24"/>
+              </w:rPr>
+            </w:pPr>
+            <w:r>
+              <w:rPr>
+                <w:rFonts w:ascii="Arial" w:eastAsia="Arial" w:hAnsi="Arial" w:cs="Arial"/>
+                <w:sz w:val="24"/>
+                <w:szCs w:val="24"/>
+              </w:rPr>
+              <w:t>Design</w:t>
+            </w:r>
+            <w:r>
+              <w:rPr>
+                <w:rFonts w:ascii="Arial" w:eastAsia="Arial" w:hAnsi="Arial" w:cs="Arial"/>
+                <w:sz w:val="24"/>
+                <w:szCs w:val="24"/>
+              </w:rPr>
+              <w:t>er</w:t>
+            </w:r>
+            <w:r>
+              <w:rPr>
+                <w:rFonts w:ascii="Arial" w:eastAsia="Arial" w:hAnsi="Arial" w:cs="Arial"/>
+                <w:sz w:val="24"/>
+                <w:szCs w:val="24"/>
+              </w:rPr>
+              <w:t xml:space="preserve"> de Dashboard</w:t>
+            </w:r>
+          </w:p>
+        </w:tc>
+        <w:tc>
+          <w:tcPr>
+            <w:tcW w:w="1559" w:type="dxa"/>
+          </w:tcPr>
+          <w:p>
+            <w:pPr>
+              <w:ind w:left="0" w:hanging="2"/>
+              <w:rPr>
+                <w:rFonts w:ascii="Arial" w:eastAsia="Arial" w:hAnsi="Arial" w:cs="Arial"/>
+                <w:sz w:val="24"/>
+                <w:szCs w:val="24"/>
+              </w:rPr>
+            </w:pPr>
+          </w:p>
+        </w:tc>
+        <w:tc>
+          <w:tcPr>
+            <w:tcW w:w="2127" w:type="dxa"/>
           </w:tcPr>
           <w:p>
             <w:pPr>
@@ -5091,52 +4993,68 @@
       <w:tr>
         <w:tc>
           <w:tcPr>
-            <w:tcW w:w="1668" w:type="dxa"/>
-          </w:tcPr>
-          <w:p>
-            <w:pPr>
-              <w:ind w:left="0" w:hanging="2"/>
-              <w:rPr>
-                <w:rFonts w:ascii="Arial" w:eastAsia="Arial" w:hAnsi="Arial" w:cs="Arial"/>
-                <w:sz w:val="24"/>
-                <w:szCs w:val="24"/>
-              </w:rPr>
-            </w:pPr>
-          </w:p>
-        </w:tc>
-        <w:tc>
-          <w:tcPr>
-            <w:tcW w:w="1842" w:type="dxa"/>
-          </w:tcPr>
-          <w:p>
-            <w:pPr>
-              <w:ind w:left="0" w:hanging="2"/>
-              <w:rPr>
-                <w:rFonts w:ascii="Arial" w:eastAsia="Arial" w:hAnsi="Arial" w:cs="Arial"/>
-                <w:sz w:val="24"/>
-                <w:szCs w:val="24"/>
-              </w:rPr>
-            </w:pPr>
-          </w:p>
-        </w:tc>
-        <w:tc>
-          <w:tcPr>
-            <w:tcW w:w="1560" w:type="dxa"/>
-          </w:tcPr>
-          <w:p>
-            <w:pPr>
-              <w:ind w:left="0" w:hanging="2"/>
-              <w:rPr>
-                <w:rFonts w:ascii="Arial" w:eastAsia="Arial" w:hAnsi="Arial" w:cs="Arial"/>
-                <w:sz w:val="24"/>
-                <w:szCs w:val="24"/>
-              </w:rPr>
-            </w:pPr>
-          </w:p>
-        </w:tc>
-        <w:tc>
-          <w:tcPr>
-            <w:tcW w:w="3575" w:type="dxa"/>
+            <w:tcW w:w="2263" w:type="dxa"/>
+          </w:tcPr>
+          <w:p>
+            <w:pPr>
+              <w:ind w:left="0" w:hanging="2"/>
+              <w:rPr>
+                <w:rFonts w:ascii="Arial" w:eastAsia="Arial" w:hAnsi="Arial" w:cs="Arial"/>
+                <w:sz w:val="24"/>
+                <w:szCs w:val="24"/>
+              </w:rPr>
+            </w:pPr>
+            <w:r>
+              <w:rPr>
+                <w:rFonts w:ascii="Arial" w:eastAsia="Arial" w:hAnsi="Arial" w:cs="Arial"/>
+                <w:sz w:val="24"/>
+                <w:szCs w:val="24"/>
+              </w:rPr>
+              <w:t>Fábio Quintão</w:t>
+            </w:r>
+          </w:p>
+        </w:tc>
+        <w:tc>
+          <w:tcPr>
+            <w:tcW w:w="1843" w:type="dxa"/>
+          </w:tcPr>
+          <w:p>
+            <w:pPr>
+              <w:ind w:left="0" w:hanging="2"/>
+              <w:rPr>
+                <w:rFonts w:ascii="Arial" w:eastAsia="Arial" w:hAnsi="Arial" w:cs="Arial"/>
+                <w:sz w:val="24"/>
+                <w:szCs w:val="24"/>
+              </w:rPr>
+            </w:pPr>
+            <w:r>
+              <w:rPr>
+                <w:rFonts w:ascii="Arial" w:eastAsia="Arial" w:hAnsi="Arial" w:cs="Arial"/>
+                <w:sz w:val="24"/>
+                <w:szCs w:val="24"/>
+              </w:rPr>
+              <w:t>Analista de Sistemas</w:t>
+            </w:r>
+          </w:p>
+        </w:tc>
+        <w:tc>
+          <w:tcPr>
+            <w:tcW w:w="1559" w:type="dxa"/>
+          </w:tcPr>
+          <w:p>
+            <w:pPr>
+              <w:ind w:left="0" w:hanging="2"/>
+              <w:rPr>
+                <w:rFonts w:ascii="Arial" w:eastAsia="Arial" w:hAnsi="Arial" w:cs="Arial"/>
+                <w:sz w:val="24"/>
+                <w:szCs w:val="24"/>
+              </w:rPr>
+            </w:pPr>
+          </w:p>
+        </w:tc>
+        <w:tc>
+          <w:tcPr>
+            <w:tcW w:w="2127" w:type="dxa"/>
           </w:tcPr>
           <w:p>
             <w:pPr>
@@ -5153,114 +5071,68 @@
       <w:tr>
         <w:tc>
           <w:tcPr>
-            <w:tcW w:w="1668" w:type="dxa"/>
-          </w:tcPr>
-          <w:p>
-            <w:pPr>
-              <w:ind w:left="0" w:hanging="2"/>
-              <w:rPr>
-                <w:rFonts w:ascii="Arial" w:eastAsia="Arial" w:hAnsi="Arial" w:cs="Arial"/>
-                <w:sz w:val="24"/>
-                <w:szCs w:val="24"/>
-              </w:rPr>
-            </w:pPr>
-          </w:p>
-        </w:tc>
-        <w:tc>
-          <w:tcPr>
-            <w:tcW w:w="1842" w:type="dxa"/>
-          </w:tcPr>
-          <w:p>
-            <w:pPr>
-              <w:ind w:left="0" w:hanging="2"/>
-              <w:rPr>
-                <w:rFonts w:ascii="Arial" w:eastAsia="Arial" w:hAnsi="Arial" w:cs="Arial"/>
-                <w:sz w:val="24"/>
-                <w:szCs w:val="24"/>
-              </w:rPr>
-            </w:pPr>
-          </w:p>
-        </w:tc>
-        <w:tc>
-          <w:tcPr>
-            <w:tcW w:w="1560" w:type="dxa"/>
-          </w:tcPr>
-          <w:p>
-            <w:pPr>
-              <w:ind w:left="0" w:hanging="2"/>
-              <w:rPr>
-                <w:rFonts w:ascii="Arial" w:eastAsia="Arial" w:hAnsi="Arial" w:cs="Arial"/>
-                <w:sz w:val="24"/>
-                <w:szCs w:val="24"/>
-              </w:rPr>
-            </w:pPr>
-          </w:p>
-        </w:tc>
-        <w:tc>
-          <w:tcPr>
-            <w:tcW w:w="3575" w:type="dxa"/>
-          </w:tcPr>
-          <w:p>
-            <w:pPr>
-              <w:ind w:left="0" w:hanging="2"/>
-              <w:rPr>
-                <w:rFonts w:ascii="Arial" w:eastAsia="Arial" w:hAnsi="Arial" w:cs="Arial"/>
-                <w:sz w:val="24"/>
-                <w:szCs w:val="24"/>
-              </w:rPr>
-            </w:pPr>
-          </w:p>
-        </w:tc>
-      </w:tr>
-      <w:tr>
-        <w:tc>
-          <w:tcPr>
-            <w:tcW w:w="1668" w:type="dxa"/>
-          </w:tcPr>
-          <w:p>
-            <w:pPr>
-              <w:ind w:left="0" w:hanging="2"/>
-              <w:rPr>
-                <w:rFonts w:ascii="Arial" w:eastAsia="Arial" w:hAnsi="Arial" w:cs="Arial"/>
-                <w:sz w:val="24"/>
-                <w:szCs w:val="24"/>
-              </w:rPr>
-            </w:pPr>
-          </w:p>
-        </w:tc>
-        <w:tc>
-          <w:tcPr>
-            <w:tcW w:w="1842" w:type="dxa"/>
-          </w:tcPr>
-          <w:p>
-            <w:pPr>
-              <w:ind w:left="0" w:hanging="2"/>
-              <w:rPr>
-                <w:rFonts w:ascii="Arial" w:eastAsia="Arial" w:hAnsi="Arial" w:cs="Arial"/>
-                <w:sz w:val="24"/>
-                <w:szCs w:val="24"/>
-              </w:rPr>
-            </w:pPr>
-          </w:p>
-        </w:tc>
-        <w:tc>
-          <w:tcPr>
-            <w:tcW w:w="1560" w:type="dxa"/>
-          </w:tcPr>
-          <w:p>
-            <w:pPr>
-              <w:ind w:left="0" w:hanging="2"/>
-              <w:rPr>
-                <w:rFonts w:ascii="Arial" w:eastAsia="Arial" w:hAnsi="Arial" w:cs="Arial"/>
-                <w:sz w:val="24"/>
-                <w:szCs w:val="24"/>
-              </w:rPr>
-            </w:pPr>
-          </w:p>
-        </w:tc>
-        <w:tc>
-          <w:tcPr>
-            <w:tcW w:w="3575" w:type="dxa"/>
+            <w:tcW w:w="2263" w:type="dxa"/>
+          </w:tcPr>
+          <w:p>
+            <w:pPr>
+              <w:ind w:left="0" w:hanging="2"/>
+              <w:rPr>
+                <w:rFonts w:ascii="Arial" w:eastAsia="Arial" w:hAnsi="Arial" w:cs="Arial"/>
+                <w:sz w:val="24"/>
+                <w:szCs w:val="24"/>
+              </w:rPr>
+            </w:pPr>
+            <w:r>
+              <w:rPr>
+                <w:rFonts w:ascii="Arial" w:eastAsia="Arial" w:hAnsi="Arial" w:cs="Arial"/>
+                <w:sz w:val="24"/>
+                <w:szCs w:val="24"/>
+              </w:rPr>
+              <w:t>Natasa Marinkovic</w:t>
+            </w:r>
+          </w:p>
+        </w:tc>
+        <w:tc>
+          <w:tcPr>
+            <w:tcW w:w="1843" w:type="dxa"/>
+          </w:tcPr>
+          <w:p>
+            <w:pPr>
+              <w:ind w:left="0" w:hanging="2"/>
+              <w:rPr>
+                <w:rFonts w:ascii="Arial" w:eastAsia="Arial" w:hAnsi="Arial" w:cs="Arial"/>
+                <w:sz w:val="24"/>
+                <w:szCs w:val="24"/>
+              </w:rPr>
+            </w:pPr>
+            <w:r>
+              <w:rPr>
+                <w:rFonts w:ascii="Arial" w:eastAsia="Arial" w:hAnsi="Arial" w:cs="Arial"/>
+                <w:sz w:val="24"/>
+                <w:szCs w:val="24"/>
+              </w:rPr>
+              <w:t>Modelador de Dados</w:t>
+            </w:r>
+          </w:p>
+        </w:tc>
+        <w:tc>
+          <w:tcPr>
+            <w:tcW w:w="1559" w:type="dxa"/>
+          </w:tcPr>
+          <w:p>
+            <w:pPr>
+              <w:ind w:left="0" w:hanging="2"/>
+              <w:rPr>
+                <w:rFonts w:ascii="Arial" w:eastAsia="Arial" w:hAnsi="Arial" w:cs="Arial"/>
+                <w:sz w:val="24"/>
+                <w:szCs w:val="24"/>
+              </w:rPr>
+            </w:pPr>
+          </w:p>
+        </w:tc>
+        <w:tc>
+          <w:tcPr>
+            <w:tcW w:w="2127" w:type="dxa"/>
           </w:tcPr>
           <w:p>
             <w:pPr>
@@ -5450,15 +5322,15 @@
         <w:tblLook w:val="0000" w:firstRow="0" w:lastRow="0" w:firstColumn="0" w:lastColumn="0" w:noHBand="0" w:noVBand="0"/>
       </w:tblPr>
       <w:tblGrid>
-        <w:gridCol w:w="1384"/>
+        <w:gridCol w:w="1555"/>
         <w:gridCol w:w="2126"/>
-        <w:gridCol w:w="1843"/>
+        <w:gridCol w:w="1672"/>
         <w:gridCol w:w="3292"/>
       </w:tblGrid>
       <w:tr>
         <w:tc>
           <w:tcPr>
-            <w:tcW w:w="1384" w:type="dxa"/>
+            <w:tcW w:w="1555" w:type="dxa"/>
           </w:tcPr>
           <w:p>
             <w:pPr>
@@ -5506,7 +5378,7 @@
         </w:tc>
         <w:tc>
           <w:tcPr>
-            <w:tcW w:w="1843" w:type="dxa"/>
+            <w:tcW w:w="1672" w:type="dxa"/>
           </w:tcPr>
           <w:p>
             <w:pPr>
@@ -5556,7 +5428,7 @@
       <w:tr>
         <w:tc>
           <w:tcPr>
-            <w:tcW w:w="1384" w:type="dxa"/>
+            <w:tcW w:w="1555" w:type="dxa"/>
           </w:tcPr>
           <w:p>
             <w:pPr>
@@ -5568,6 +5440,22 @@
                 <w:szCs w:val="24"/>
               </w:rPr>
             </w:pPr>
+            <w:r>
+              <w:rPr>
+                <w:rFonts w:ascii="Arial" w:eastAsia="Arial" w:hAnsi="Arial" w:cs="Arial"/>
+                <w:sz w:val="24"/>
+                <w:szCs w:val="24"/>
+              </w:rPr>
+              <w:t>0</w:t>
+            </w:r>
+            <w:r>
+              <w:rPr>
+                <w:rFonts w:ascii="Arial" w:eastAsia="Arial" w:hAnsi="Arial" w:cs="Arial"/>
+                <w:sz w:val="24"/>
+                <w:szCs w:val="24"/>
+              </w:rPr>
+              <w:t>7/03/2022</w:t>
+            </w:r>
           </w:p>
         </w:tc>
         <w:tc>
@@ -5584,11 +5472,27 @@
                 <w:szCs w:val="24"/>
               </w:rPr>
             </w:pPr>
-          </w:p>
-        </w:tc>
-        <w:tc>
-          <w:tcPr>
-            <w:tcW w:w="1843" w:type="dxa"/>
+            <w:r>
+              <w:rPr>
+                <w:rFonts w:ascii="Arial" w:eastAsia="Arial" w:hAnsi="Arial" w:cs="Arial"/>
+                <w:sz w:val="24"/>
+                <w:szCs w:val="24"/>
+              </w:rPr>
+              <w:t xml:space="preserve">Pedro e </w:t>
+            </w:r>
+            <w:r>
+              <w:rPr>
+                <w:rFonts w:ascii="Arial" w:eastAsia="Arial" w:hAnsi="Arial" w:cs="Arial"/>
+                <w:sz w:val="24"/>
+                <w:szCs w:val="24"/>
+              </w:rPr>
+              <w:t>Fábio</w:t>
+            </w:r>
+          </w:p>
+        </w:tc>
+        <w:tc>
+          <w:tcPr>
+            <w:tcW w:w="1672" w:type="dxa"/>
           </w:tcPr>
           <w:p>
             <w:pPr>
@@ -5600,6 +5504,14 @@
                 <w:szCs w:val="24"/>
               </w:rPr>
             </w:pPr>
+            <w:r>
+              <w:rPr>
+                <w:rFonts w:ascii="Arial" w:eastAsia="Arial" w:hAnsi="Arial" w:cs="Arial"/>
+                <w:sz w:val="24"/>
+                <w:szCs w:val="24"/>
+              </w:rPr>
+              <w:t>Valeria de Souza</w:t>
+            </w:r>
           </w:p>
         </w:tc>
         <w:tc>
@@ -5616,6 +5528,14 @@
                 <w:szCs w:val="24"/>
               </w:rPr>
             </w:pPr>
+            <w:r>
+              <w:rPr>
+                <w:rFonts w:ascii="Arial" w:eastAsia="Arial" w:hAnsi="Arial" w:cs="Arial"/>
+                <w:sz w:val="24"/>
+                <w:szCs w:val="24"/>
+              </w:rPr>
+              <w:t>Definição inicial do escopo do projeto</w:t>
+            </w:r>
           </w:p>
           <w:p>
             <w:pPr>
@@ -5644,7 +5564,7 @@
       <w:tr>
         <w:tc>
           <w:tcPr>
-            <w:tcW w:w="1384" w:type="dxa"/>
+            <w:tcW w:w="1555" w:type="dxa"/>
           </w:tcPr>
           <w:p>
             <w:pPr>
@@ -5656,6 +5576,30 @@
                 <w:szCs w:val="24"/>
               </w:rPr>
             </w:pPr>
+            <w:r>
+              <w:rPr>
+                <w:rFonts w:ascii="Arial" w:eastAsia="Arial" w:hAnsi="Arial" w:cs="Arial"/>
+                <w:sz w:val="24"/>
+                <w:szCs w:val="24"/>
+              </w:rPr>
+              <w:t>1</w:t>
+            </w:r>
+            <w:r>
+              <w:rPr>
+                <w:rFonts w:ascii="Arial" w:eastAsia="Arial" w:hAnsi="Arial" w:cs="Arial"/>
+                <w:sz w:val="24"/>
+                <w:szCs w:val="24"/>
+              </w:rPr>
+              <w:t>4</w:t>
+            </w:r>
+            <w:r>
+              <w:rPr>
+                <w:rFonts w:ascii="Arial" w:eastAsia="Arial" w:hAnsi="Arial" w:cs="Arial"/>
+                <w:sz w:val="24"/>
+                <w:szCs w:val="24"/>
+              </w:rPr>
+              <w:t>/03/2022</w:t>
+            </w:r>
           </w:p>
         </w:tc>
         <w:tc>
@@ -5672,11 +5616,27 @@
                 <w:szCs w:val="24"/>
               </w:rPr>
             </w:pPr>
-          </w:p>
-        </w:tc>
-        <w:tc>
-          <w:tcPr>
-            <w:tcW w:w="1843" w:type="dxa"/>
+            <w:r>
+              <w:rPr>
+                <w:rFonts w:ascii="Arial" w:eastAsia="Arial" w:hAnsi="Arial" w:cs="Arial"/>
+                <w:sz w:val="24"/>
+                <w:szCs w:val="24"/>
+              </w:rPr>
+              <w:t>Elisa</w:t>
+            </w:r>
+            <w:r>
+              <w:rPr>
+                <w:rFonts w:ascii="Arial" w:eastAsia="Arial" w:hAnsi="Arial" w:cs="Arial"/>
+                <w:sz w:val="24"/>
+                <w:szCs w:val="24"/>
+              </w:rPr>
+              <w:t xml:space="preserve"> e Natasa</w:t>
+            </w:r>
+          </w:p>
+        </w:tc>
+        <w:tc>
+          <w:tcPr>
+            <w:tcW w:w="1672" w:type="dxa"/>
           </w:tcPr>
           <w:p>
             <w:pPr>
@@ -5688,6 +5648,14 @@
                 <w:szCs w:val="24"/>
               </w:rPr>
             </w:pPr>
+            <w:r>
+              <w:rPr>
+                <w:rFonts w:ascii="Arial" w:eastAsia="Arial" w:hAnsi="Arial" w:cs="Arial"/>
+                <w:sz w:val="24"/>
+                <w:szCs w:val="24"/>
+              </w:rPr>
+              <w:t>Pedro Bial Jr.</w:t>
+            </w:r>
           </w:p>
         </w:tc>
         <w:tc>
@@ -5704,6 +5672,14 @@
                 <w:szCs w:val="24"/>
               </w:rPr>
             </w:pPr>
+            <w:r>
+              <w:rPr>
+                <w:rFonts w:ascii="Arial" w:eastAsia="Arial" w:hAnsi="Arial" w:cs="Arial"/>
+                <w:sz w:val="24"/>
+                <w:szCs w:val="24"/>
+              </w:rPr>
+              <w:t>Definição do painel e monitoramento e definição de entrega</w:t>
+            </w:r>
           </w:p>
           <w:p>
             <w:pPr>
@@ -5732,7 +5708,7 @@
       <w:tr>
         <w:tc>
           <w:tcPr>
-            <w:tcW w:w="1384" w:type="dxa"/>
+            <w:tcW w:w="1555" w:type="dxa"/>
           </w:tcPr>
           <w:p>
             <w:pPr>
@@ -5744,6 +5720,14 @@
                 <w:szCs w:val="24"/>
               </w:rPr>
             </w:pPr>
+            <w:r>
+              <w:rPr>
+                <w:rFonts w:ascii="Arial" w:eastAsia="Arial" w:hAnsi="Arial" w:cs="Arial"/>
+                <w:sz w:val="24"/>
+                <w:szCs w:val="24"/>
+              </w:rPr>
+              <w:t>21/03/2022</w:t>
+            </w:r>
           </w:p>
         </w:tc>
         <w:tc>
@@ -5760,11 +5744,51 @@
                 <w:szCs w:val="24"/>
               </w:rPr>
             </w:pPr>
-          </w:p>
-        </w:tc>
-        <w:tc>
-          <w:tcPr>
-            <w:tcW w:w="1843" w:type="dxa"/>
+            <w:r>
+              <w:rPr>
+                <w:rFonts w:ascii="Arial" w:eastAsia="Arial" w:hAnsi="Arial" w:cs="Arial"/>
+                <w:sz w:val="24"/>
+                <w:szCs w:val="24"/>
+              </w:rPr>
+              <w:t>Pedro</w:t>
+            </w:r>
+            <w:r>
+              <w:rPr>
+                <w:rFonts w:ascii="Arial" w:eastAsia="Arial" w:hAnsi="Arial" w:cs="Arial"/>
+                <w:sz w:val="24"/>
+                <w:szCs w:val="24"/>
+              </w:rPr>
+              <w:t xml:space="preserve">, </w:t>
+            </w:r>
+            <w:r>
+              <w:rPr>
+                <w:rFonts w:ascii="Arial" w:eastAsia="Arial" w:hAnsi="Arial" w:cs="Arial"/>
+                <w:sz w:val="24"/>
+                <w:szCs w:val="24"/>
+              </w:rPr>
+              <w:t>Fábio</w:t>
+            </w:r>
+            <w:r>
+              <w:rPr>
+                <w:rFonts w:ascii="Arial" w:eastAsia="Arial" w:hAnsi="Arial" w:cs="Arial"/>
+                <w:sz w:val="24"/>
+                <w:szCs w:val="24"/>
+              </w:rPr>
+              <w:t xml:space="preserve">, </w:t>
+            </w:r>
+            <w:r>
+              <w:rPr>
+                <w:rFonts w:ascii="Arial" w:eastAsia="Arial" w:hAnsi="Arial" w:cs="Arial"/>
+                <w:sz w:val="24"/>
+                <w:szCs w:val="24"/>
+              </w:rPr>
+              <w:t>Elisa e Natasa</w:t>
+            </w:r>
+          </w:p>
+        </w:tc>
+        <w:tc>
+          <w:tcPr>
+            <w:tcW w:w="1672" w:type="dxa"/>
           </w:tcPr>
           <w:p>
             <w:pPr>
@@ -5776,6 +5800,14 @@
                 <w:szCs w:val="24"/>
               </w:rPr>
             </w:pPr>
+            <w:r>
+              <w:rPr>
+                <w:rFonts w:ascii="Arial" w:eastAsia="Arial" w:hAnsi="Arial" w:cs="Arial"/>
+                <w:sz w:val="24"/>
+                <w:szCs w:val="24"/>
+              </w:rPr>
+              <w:t>Gil Gomes</w:t>
+            </w:r>
           </w:p>
         </w:tc>
         <w:tc>
@@ -5803,6 +5835,14 @@
                 <w:szCs w:val="24"/>
               </w:rPr>
             </w:pPr>
+            <w:r>
+              <w:rPr>
+                <w:rFonts w:ascii="Arial" w:eastAsia="Arial" w:hAnsi="Arial" w:cs="Arial"/>
+                <w:sz w:val="24"/>
+                <w:szCs w:val="24"/>
+              </w:rPr>
+              <w:t>Validação do protótipo inicial</w:t>
+            </w:r>
           </w:p>
           <w:p>
             <w:pPr>
@@ -5820,7 +5860,7 @@
       <w:tr>
         <w:tc>
           <w:tcPr>
-            <w:tcW w:w="1384" w:type="dxa"/>
+            <w:tcW w:w="1555" w:type="dxa"/>
           </w:tcPr>
           <w:p>
             <w:pPr>
@@ -5832,6 +5872,23 @@
                 <w:szCs w:val="24"/>
               </w:rPr>
             </w:pPr>
+            <w:r>
+              <w:rPr>
+                <w:rFonts w:ascii="Arial" w:eastAsia="Arial" w:hAnsi="Arial" w:cs="Arial"/>
+                <w:color w:val="FF0000"/>
+                <w:sz w:val="24"/>
+                <w:szCs w:val="24"/>
+              </w:rPr>
+              <w:t>28</w:t>
+            </w:r>
+            <w:r>
+              <w:rPr>
+                <w:rFonts w:ascii="Arial" w:eastAsia="Arial" w:hAnsi="Arial" w:cs="Arial"/>
+                <w:sz w:val="24"/>
+                <w:szCs w:val="24"/>
+              </w:rPr>
+              <w:t>/04/2022</w:t>
+            </w:r>
           </w:p>
         </w:tc>
         <w:tc>
@@ -5848,11 +5905,19 @@
                 <w:szCs w:val="24"/>
               </w:rPr>
             </w:pPr>
-          </w:p>
-        </w:tc>
-        <w:tc>
-          <w:tcPr>
-            <w:tcW w:w="1843" w:type="dxa"/>
+            <w:r>
+              <w:rPr>
+                <w:rFonts w:ascii="Arial" w:eastAsia="Arial" w:hAnsi="Arial" w:cs="Arial"/>
+                <w:sz w:val="24"/>
+                <w:szCs w:val="24"/>
+              </w:rPr>
+              <w:t>Pedro, Fábio, Elisa e Natasa</w:t>
+            </w:r>
+          </w:p>
+        </w:tc>
+        <w:tc>
+          <w:tcPr>
+            <w:tcW w:w="1672" w:type="dxa"/>
           </w:tcPr>
           <w:p>
             <w:pPr>
@@ -5864,6 +5929,46 @@
                 <w:szCs w:val="24"/>
               </w:rPr>
             </w:pPr>
+            <w:r>
+              <w:rPr>
+                <w:rFonts w:ascii="Arial" w:eastAsia="Arial" w:hAnsi="Arial" w:cs="Arial"/>
+                <w:sz w:val="24"/>
+                <w:szCs w:val="24"/>
+              </w:rPr>
+              <w:t>Valeria de Souza</w:t>
+            </w:r>
+            <w:r>
+              <w:rPr>
+                <w:rFonts w:ascii="Arial" w:eastAsia="Arial" w:hAnsi="Arial" w:cs="Arial"/>
+                <w:sz w:val="24"/>
+                <w:szCs w:val="24"/>
+              </w:rPr>
+              <w:t xml:space="preserve">, </w:t>
+            </w:r>
+            <w:r>
+              <w:rPr>
+                <w:rFonts w:ascii="Arial" w:eastAsia="Arial" w:hAnsi="Arial" w:cs="Arial"/>
+                <w:sz w:val="24"/>
+                <w:szCs w:val="24"/>
+              </w:rPr>
+              <w:t>Pedro Bial Jr.</w:t>
+            </w:r>
+            <w:r>
+              <w:rPr>
+                <w:rFonts w:ascii="Arial" w:eastAsia="Arial" w:hAnsi="Arial" w:cs="Arial"/>
+                <w:sz w:val="24"/>
+                <w:szCs w:val="24"/>
+              </w:rPr>
+              <w:t xml:space="preserve">, </w:t>
+            </w:r>
+            <w:r>
+              <w:rPr>
+                <w:rFonts w:ascii="Arial" w:eastAsia="Arial" w:hAnsi="Arial" w:cs="Arial"/>
+                <w:sz w:val="24"/>
+                <w:szCs w:val="24"/>
+              </w:rPr>
+              <w:t>Gil Gomes</w:t>
+            </w:r>
           </w:p>
         </w:tc>
         <w:tc>
@@ -5891,6 +5996,14 @@
                 <w:szCs w:val="24"/>
               </w:rPr>
             </w:pPr>
+            <w:r>
+              <w:rPr>
+                <w:rFonts w:ascii="Arial" w:eastAsia="Arial" w:hAnsi="Arial" w:cs="Arial"/>
+                <w:sz w:val="24"/>
+                <w:szCs w:val="24"/>
+              </w:rPr>
+              <w:t>Apresentação final</w:t>
+            </w:r>
           </w:p>
           <w:p>
             <w:pPr>
@@ -5908,7 +6021,7 @@
       <w:tr>
         <w:tc>
           <w:tcPr>
-            <w:tcW w:w="1384" w:type="dxa"/>
+            <w:tcW w:w="1555" w:type="dxa"/>
           </w:tcPr>
           <w:p>
             <w:pPr>
@@ -5940,7 +6053,7 @@
         </w:tc>
         <w:tc>
           <w:tcPr>
-            <w:tcW w:w="1843" w:type="dxa"/>
+            <w:tcW w:w="1672" w:type="dxa"/>
           </w:tcPr>
           <w:p>
             <w:pPr>
@@ -6166,15 +6279,7 @@
           <w:sz w:val="24"/>
           <w:szCs w:val="24"/>
         </w:rPr>
-        <w:t>Esta seção apresenta a descrição do plano de ação 5W2</w:t>
-      </w:r>
-      <w:r>
-        <w:rPr>
-          <w:rFonts w:ascii="Arial" w:eastAsia="Arial" w:hAnsi="Arial" w:cs="Arial"/>
-          <w:sz w:val="24"/>
-          <w:szCs w:val="24"/>
-        </w:rPr>
-        <w:t>H que deve ser utilizado para descobrir o que será feito, porque, onde, quem irá fazer, quando será feito, como e com que frequência irá fazer.</w:t>
+        <w:t>Esta seção apresenta a descrição do plano de ação 5W2H que deve ser utilizado para descobrir o que será feito, porque, onde, quem irá fazer, quando será feito, como e com que frequência irá fazer.</w:t>
       </w:r>
     </w:p>
     <w:p>
@@ -6204,15 +6309,7 @@
           <w:sz w:val="24"/>
           <w:szCs w:val="24"/>
         </w:rPr>
-        <w:t>&lt;Pode ser que neste momento nem todos os elementos do 5W2H sejam descobertos, neste caso, indicar como “A Defin</w:t>
-      </w:r>
-      <w:r>
-        <w:rPr>
-          <w:rFonts w:ascii="Arial" w:eastAsia="Arial" w:hAnsi="Arial" w:cs="Arial"/>
-          <w:sz w:val="24"/>
-          <w:szCs w:val="24"/>
-        </w:rPr>
-        <w:t>ir”. Aqui o How Much, foi substituído pelo How Often, porque nessa fase ainda não temos como precificar as coisas&gt;</w:t>
+        <w:t>&lt;Pode ser que neste momento nem todos os elementos do 5W2H sejam descobertos, neste caso, indicar como “A Definir”. Aqui o How Much, foi substituído pelo How Often, porque nessa fase ainda não temos como precificar as coisas&gt;</w:t>
       </w:r>
     </w:p>
     <w:p>
@@ -6345,16 +6442,7 @@
           <w:sz w:val="24"/>
           <w:szCs w:val="24"/>
         </w:rPr>
-        <w:t>O objetivo é identifica</w:t>
-      </w:r>
-      <w:r>
-        <w:rPr>
-          <w:rFonts w:ascii="Arial" w:eastAsia="Arial" w:hAnsi="Arial" w:cs="Arial"/>
-          <w:color w:val="0000FF"/>
-          <w:sz w:val="24"/>
-          <w:szCs w:val="24"/>
-        </w:rPr>
-        <w:t>r:</w:t>
+        <w:t>O objetivo é identificar:</w:t>
       </w:r>
     </w:p>
     <w:p>
@@ -6441,16 +6529,7 @@
           <w:sz w:val="24"/>
           <w:szCs w:val="24"/>
         </w:rPr>
-        <w:t>Comparar o impacto no ensino públi</w:t>
-      </w:r>
-      <w:r>
-        <w:rPr>
-          <w:rFonts w:ascii="Arial" w:eastAsia="Arial" w:hAnsi="Arial" w:cs="Arial"/>
-          <w:color w:val="0000FF"/>
-          <w:sz w:val="24"/>
-          <w:szCs w:val="24"/>
-        </w:rPr>
-        <w:t>co e privado</w:t>
+        <w:t>Comparar o impacto no ensino público e privado</w:t>
       </w:r>
     </w:p>
     <w:p>
@@ -6525,16 +6604,7 @@
           <w:sz w:val="24"/>
           <w:szCs w:val="24"/>
         </w:rPr>
-        <w:t>Qual região/estado/municipio apresentou pior taxa percentual de crianças matriculadas em e</w:t>
-      </w:r>
-      <w:r>
-        <w:rPr>
-          <w:rFonts w:ascii="Arial" w:eastAsia="Arial" w:hAnsi="Arial" w:cs="Arial"/>
-          <w:color w:val="0000FF"/>
-          <w:sz w:val="24"/>
-          <w:szCs w:val="24"/>
-        </w:rPr>
-        <w:t>scolas no ultimo ano</w:t>
+        <w:t>Qual região/estado/municipio apresentou pior taxa percentual de crianças matriculadas em escolas no ultimo ano</w:t>
       </w:r>
     </w:p>
     <w:p>
@@ -6660,16 +6730,7 @@
           <w:sz w:val="24"/>
           <w:szCs w:val="24"/>
         </w:rPr>
-        <w:t>A informação de matrículas infantis deverá ser segregada por r</w:t>
-      </w:r>
-      <w:r>
-        <w:rPr>
-          <w:rFonts w:ascii="Arial" w:eastAsia="Arial" w:hAnsi="Arial" w:cs="Arial"/>
-          <w:color w:val="0000FF"/>
-          <w:sz w:val="24"/>
-          <w:szCs w:val="24"/>
-        </w:rPr>
-        <w:t>egião/estado e município</w:t>
+        <w:t>A informação de matrículas infantis deverá ser segregada por região/estado e município</w:t>
       </w:r>
     </w:p>
     <w:p>
@@ -7037,15 +7098,7 @@
           <w:sz w:val="24"/>
           <w:szCs w:val="24"/>
         </w:rPr>
-        <w:t>&lt;Uma boa prática para a rastreabilidade do requisito é indexá-lo, como, por exemplo RQ-01 ou REQ-01. Os requisitos devem ter um n</w:t>
-      </w:r>
-      <w:r>
-        <w:rPr>
-          <w:rFonts w:ascii="Arial" w:eastAsia="Arial" w:hAnsi="Arial" w:cs="Arial"/>
-          <w:sz w:val="24"/>
-          <w:szCs w:val="24"/>
-        </w:rPr>
-        <w:t>ome, exemplo: RQ01 – Identificar a margem de lucro de cada venda&gt;</w:t>
+        <w:t>&lt;Uma boa prática para a rastreabilidade do requisito é indexá-lo, como, por exemplo RQ-01 ou REQ-01. Os requisitos devem ter um nome, exemplo: RQ01 – Identificar a margem de lucro de cada venda&gt;</w:t>
       </w:r>
     </w:p>
     <w:p>
@@ -7211,16 +7264,7 @@
           <w:sz w:val="24"/>
           <w:szCs w:val="24"/>
         </w:rPr>
-        <w:t>Evolução do número de crianças matriculadas no ensino básico e % sobre o total de cr</w:t>
-      </w:r>
-      <w:r>
-        <w:rPr>
-          <w:rFonts w:ascii="Arial" w:eastAsia="Arial" w:hAnsi="Arial" w:cs="Arial"/>
-          <w:color w:val="0000FF"/>
-          <w:sz w:val="24"/>
-          <w:szCs w:val="24"/>
-        </w:rPr>
-        <w:t>ianças daquela faixa etária, ao longo dos últimos 10 anos, por estado, segregados por ensino público e privado</w:t>
+        <w:t>Evolução do número de crianças matriculadas no ensino básico e % sobre o total de crianças daquela faixa etária, ao longo dos últimos 10 anos, por estado, segregados por ensino público e privado</w:t>
       </w:r>
     </w:p>
     <w:p>
@@ -7314,16 +7358,7 @@
           <w:sz w:val="24"/>
           <w:szCs w:val="24"/>
         </w:rPr>
-        <w:t>Evolução do número total (Brasil) de crianças matriculadas no ensino básico e % sobre o total de crianças daquela fa</w:t>
-      </w:r>
-      <w:r>
-        <w:rPr>
-          <w:rFonts w:ascii="Arial" w:eastAsia="Arial" w:hAnsi="Arial" w:cs="Arial"/>
-          <w:color w:val="0000FF"/>
-          <w:sz w:val="24"/>
-          <w:szCs w:val="24"/>
-        </w:rPr>
-        <w:t>ixa etária, em 2020/2021</w:t>
+        <w:t>Evolução do número total (Brasil) de crianças matriculadas no ensino básico e % sobre o total de crianças daquela faixa etária, em 2020/2021</w:t>
       </w:r>
     </w:p>
     <w:p>
@@ -7387,16 +7422,7 @@
           <w:sz w:val="24"/>
           <w:szCs w:val="24"/>
         </w:rPr>
-        <w:t>Gráfico comparativo entre anos 2020/2021 e 2018/20</w:t>
-      </w:r>
-      <w:r>
-        <w:rPr>
-          <w:rFonts w:ascii="Arial" w:eastAsia="Arial" w:hAnsi="Arial" w:cs="Arial"/>
-          <w:color w:val="0000FF"/>
-          <w:sz w:val="24"/>
-          <w:szCs w:val="24"/>
-        </w:rPr>
-        <w:t>19, apresentando valores % por Publico/Privado e Estado.</w:t>
+        <w:t>Gráfico comparativo entre anos 2020/2021 e 2018/2019, apresentando valores % por Publico/Privado e Estado.</w:t>
       </w:r>
     </w:p>
     <w:p>
@@ -7521,15 +7547,7 @@
           <w:sz w:val="24"/>
           <w:szCs w:val="24"/>
         </w:rPr>
-        <w:t>Esta seção apresenta uma análise preliminar das fontes de dados disponíveis na empresa e ta</w:t>
-      </w:r>
-      <w:r>
-        <w:rPr>
-          <w:rFonts w:ascii="Arial" w:eastAsia="Arial" w:hAnsi="Arial" w:cs="Arial"/>
-          <w:sz w:val="24"/>
-          <w:szCs w:val="24"/>
-        </w:rPr>
-        <w:t>mbém as fontes externas, se estas forem utilizadas no pojeto.</w:t>
+        <w:t>Esta seção apresenta uma análise preliminar das fontes de dados disponíveis na empresa e também as fontes externas, se estas forem utilizadas no pojeto.</w:t>
       </w:r>
     </w:p>
     <w:p>
@@ -7968,15 +7986,7 @@
           <w:sz w:val="24"/>
           <w:szCs w:val="24"/>
         </w:rPr>
-        <w:t>Este documento foi elabora</w:t>
-      </w:r>
-      <w:r>
-        <w:rPr>
-          <w:rFonts w:ascii="Arial" w:eastAsia="Arial" w:hAnsi="Arial" w:cs="Arial"/>
-          <w:sz w:val="24"/>
-          <w:szCs w:val="24"/>
-        </w:rPr>
-        <w:t>do com a participação de todos os envolvidos no projeto, conforme listado na seção 1 deste documento.</w:t>
+        <w:t>Este documento foi elaborado com a participação de todos os envolvidos no projeto, conforme listado na seção 1 deste documento.</w:t>
       </w:r>
     </w:p>
     <w:p>
@@ -9669,9 +9679,7 @@
       <w:tblStyleRowBandSize w:val="1"/>
       <w:tblStyleColBandSize w:val="1"/>
       <w:tblCellMar>
-        <w:top w:w="0" w:type="dxa"/>
         <w:left w:w="70" w:type="dxa"/>
-        <w:bottom w:w="0" w:type="dxa"/>
         <w:right w:w="70" w:type="dxa"/>
       </w:tblCellMar>
     </w:tblPr>
@@ -9682,9 +9690,7 @@
       <w:tblStyleRowBandSize w:val="1"/>
       <w:tblStyleColBandSize w:val="1"/>
       <w:tblCellMar>
-        <w:top w:w="0" w:type="dxa"/>
         <w:left w:w="108" w:type="dxa"/>
-        <w:bottom w:w="0" w:type="dxa"/>
         <w:right w:w="108" w:type="dxa"/>
       </w:tblCellMar>
     </w:tblPr>
@@ -9695,9 +9701,7 @@
       <w:tblStyleRowBandSize w:val="1"/>
       <w:tblStyleColBandSize w:val="1"/>
       <w:tblCellMar>
-        <w:top w:w="0" w:type="dxa"/>
         <w:left w:w="108" w:type="dxa"/>
-        <w:bottom w:w="0" w:type="dxa"/>
         <w:right w:w="108" w:type="dxa"/>
       </w:tblCellMar>
     </w:tblPr>
@@ -9708,9 +9712,7 @@
       <w:tblStyleRowBandSize w:val="1"/>
       <w:tblStyleColBandSize w:val="1"/>
       <w:tblCellMar>
-        <w:top w:w="0" w:type="dxa"/>
         <w:left w:w="108" w:type="dxa"/>
-        <w:bottom w:w="0" w:type="dxa"/>
         <w:right w:w="108" w:type="dxa"/>
       </w:tblCellMar>
     </w:tblPr>
@@ -9721,9 +9723,7 @@
       <w:tblStyleRowBandSize w:val="1"/>
       <w:tblStyleColBandSize w:val="1"/>
       <w:tblCellMar>
-        <w:top w:w="0" w:type="dxa"/>
         <w:left w:w="108" w:type="dxa"/>
-        <w:bottom w:w="0" w:type="dxa"/>
         <w:right w:w="108" w:type="dxa"/>
       </w:tblCellMar>
     </w:tblPr>
@@ -9734,9 +9734,7 @@
       <w:tblStyleRowBandSize w:val="1"/>
       <w:tblStyleColBandSize w:val="1"/>
       <w:tblCellMar>
-        <w:top w:w="0" w:type="dxa"/>
         <w:left w:w="108" w:type="dxa"/>
-        <w:bottom w:w="0" w:type="dxa"/>
         <w:right w:w="108" w:type="dxa"/>
       </w:tblCellMar>
     </w:tblPr>
@@ -9747,9 +9745,7 @@
       <w:tblStyleRowBandSize w:val="1"/>
       <w:tblStyleColBandSize w:val="1"/>
       <w:tblCellMar>
-        <w:top w:w="0" w:type="dxa"/>
         <w:left w:w="108" w:type="dxa"/>
-        <w:bottom w:w="0" w:type="dxa"/>
         <w:right w:w="108" w:type="dxa"/>
       </w:tblCellMar>
     </w:tblPr>
@@ -9760,9 +9756,7 @@
       <w:tblStyleRowBandSize w:val="1"/>
       <w:tblStyleColBandSize w:val="1"/>
       <w:tblCellMar>
-        <w:top w:w="0" w:type="dxa"/>
         <w:left w:w="108" w:type="dxa"/>
-        <w:bottom w:w="0" w:type="dxa"/>
         <w:right w:w="108" w:type="dxa"/>
       </w:tblCellMar>
     </w:tblPr>
@@ -9773,9 +9767,7 @@
       <w:tblStyleRowBandSize w:val="1"/>
       <w:tblStyleColBandSize w:val="1"/>
       <w:tblCellMar>
-        <w:top w:w="0" w:type="dxa"/>
         <w:left w:w="108" w:type="dxa"/>
-        <w:bottom w:w="0" w:type="dxa"/>
         <w:right w:w="108" w:type="dxa"/>
       </w:tblCellMar>
     </w:tblPr>
@@ -9786,9 +9778,7 @@
       <w:tblStyleRowBandSize w:val="1"/>
       <w:tblStyleColBandSize w:val="1"/>
       <w:tblCellMar>
-        <w:top w:w="0" w:type="dxa"/>
         <w:left w:w="108" w:type="dxa"/>
-        <w:bottom w:w="0" w:type="dxa"/>
         <w:right w:w="108" w:type="dxa"/>
       </w:tblCellMar>
     </w:tblPr>
@@ -9808,6 +9798,21 @@
     <w:rPr>
       <w:color w:val="605E5C"/>
       <w:shd w:val="clear" w:color="auto" w:fill="E1DFDD"/>
+    </w:rPr>
+  </w:style>
+  <w:style w:type="paragraph" w:customStyle="1" w:styleId="Default">
+    <w:name w:val="Default"/>
+    <w:rsid w:val="00EC3020"/>
+    <w:pPr>
+      <w:autoSpaceDE w:val="0"/>
+      <w:autoSpaceDN w:val="0"/>
+      <w:adjustRightInd w:val="0"/>
+    </w:pPr>
+    <w:rPr>
+      <w:rFonts w:ascii="Arial" w:hAnsi="Arial" w:cs="Arial"/>
+      <w:color w:val="000000"/>
+      <w:sz w:val="24"/>
+      <w:szCs w:val="24"/>
     </w:rPr>
   </w:style>
 </w:styles>

</xml_diff>

<commit_message>
Atualizar docs de requisitos e do projeto
</commit_message>
<xml_diff>
--- a/0 - Documentação do Projeto/Levantamento dos Requisitos do Negócio.docx
+++ b/0 - Documentação do Projeto/Levantamento dos Requisitos do Negócio.docx
@@ -49,7 +49,6 @@
           <w:b/>
           <w:sz w:val="96"/>
           <w:szCs w:val="96"/>
-          <w:highlight w:val="yellow"/>
         </w:rPr>
         <w:t xml:space="preserve">Evolução da educação básica na </w:t>
       </w:r>
@@ -59,7 +58,6 @@
           <w:b/>
           <w:sz w:val="96"/>
           <w:szCs w:val="96"/>
-          <w:highlight w:val="yellow"/>
         </w:rPr>
         <w:t>última</w:t>
       </w:r>
@@ -69,7 +67,6 @@
           <w:b/>
           <w:sz w:val="96"/>
           <w:szCs w:val="96"/>
-          <w:highlight w:val="yellow"/>
         </w:rPr>
         <w:t xml:space="preserve"> década</w:t>
       </w:r>
@@ -304,7 +301,29 @@
           <w:szCs w:val="32"/>
           <w:highlight w:val="white"/>
         </w:rPr>
-        <w:t xml:space="preserve">Natasa Marinkovic – </w:t>
+        <w:t xml:space="preserve">Natasa </w:t>
+      </w:r>
+      <w:proofErr w:type="spellStart"/>
+      <w:r>
+        <w:rPr>
+          <w:rFonts w:ascii="Arial" w:eastAsia="Arial" w:hAnsi="Arial" w:cs="Arial"/>
+          <w:color w:val="666666"/>
+          <w:sz w:val="32"/>
+          <w:szCs w:val="32"/>
+          <w:highlight w:val="white"/>
+        </w:rPr>
+        <w:t>Marinkovic</w:t>
+      </w:r>
+      <w:proofErr w:type="spellEnd"/>
+      <w:r>
+        <w:rPr>
+          <w:rFonts w:ascii="Arial" w:eastAsia="Arial" w:hAnsi="Arial" w:cs="Arial"/>
+          <w:color w:val="666666"/>
+          <w:sz w:val="32"/>
+          <w:szCs w:val="32"/>
+          <w:highlight w:val="white"/>
+        </w:rPr>
+        <w:t xml:space="preserve"> – </w:t>
       </w:r>
       <w:hyperlink r:id="rId10" w:history="1">
         <w:r>
@@ -707,15 +726,43 @@
               <w:jc w:val="center"/>
               <w:rPr>
                 <w:rFonts w:ascii="Arial" w:eastAsia="Arial" w:hAnsi="Arial" w:cs="Arial"/>
-                <w:color w:val="FF0000"/>
               </w:rPr>
             </w:pPr>
             <w:r>
               <w:rPr>
                 <w:rFonts w:ascii="Arial" w:eastAsia="Arial" w:hAnsi="Arial" w:cs="Arial"/>
-                <w:color w:val="FF0000"/>
-              </w:rPr>
-              <w:t>29/03/2022</w:t>
+              </w:rPr>
+              <w:t>2</w:t>
+            </w:r>
+            <w:r>
+              <w:rPr>
+                <w:rFonts w:ascii="Arial" w:eastAsia="Arial" w:hAnsi="Arial" w:cs="Arial"/>
+              </w:rPr>
+              <w:t>8</w:t>
+            </w:r>
+            <w:r>
+              <w:rPr>
+                <w:rFonts w:ascii="Arial" w:eastAsia="Arial" w:hAnsi="Arial" w:cs="Arial"/>
+              </w:rPr>
+              <w:t>/</w:t>
+            </w:r>
+            <w:r>
+              <w:rPr>
+                <w:rFonts w:ascii="Arial" w:eastAsia="Arial" w:hAnsi="Arial" w:cs="Arial"/>
+              </w:rPr>
+              <w:t>0</w:t>
+            </w:r>
+            <w:r>
+              <w:rPr>
+                <w:rFonts w:ascii="Arial" w:eastAsia="Arial" w:hAnsi="Arial" w:cs="Arial"/>
+              </w:rPr>
+              <w:t>4</w:t>
+            </w:r>
+            <w:r>
+              <w:rPr>
+                <w:rFonts w:ascii="Arial" w:eastAsia="Arial" w:hAnsi="Arial" w:cs="Arial"/>
+              </w:rPr>
+              <w:t>/2022</w:t>
             </w:r>
           </w:p>
         </w:tc>
@@ -738,13 +785,11 @@
               <w:jc w:val="center"/>
               <w:rPr>
                 <w:rFonts w:ascii="Arial" w:eastAsia="Arial" w:hAnsi="Arial" w:cs="Arial"/>
-                <w:color w:val="FF0000"/>
               </w:rPr>
             </w:pPr>
             <w:r>
               <w:rPr>
                 <w:rFonts w:ascii="Arial" w:eastAsia="Arial" w:hAnsi="Arial" w:cs="Arial"/>
-                <w:color w:val="FF0000"/>
               </w:rPr>
               <w:t>1.0</w:t>
             </w:r>
@@ -761,30 +806,22 @@
               <w:jc w:val="center"/>
               <w:rPr>
                 <w:rFonts w:eastAsia="Arial"/>
-                <w:color w:val="FF0000"/>
+                <w:color w:val="auto"/>
                 <w:sz w:val="20"/>
                 <w:szCs w:val="20"/>
               </w:rPr>
             </w:pPr>
             <w:r>
               <w:rPr>
-                <w:color w:val="FF0000"/>
+                <w:color w:val="auto"/>
                 <w:sz w:val="20"/>
                 <w:szCs w:val="20"/>
               </w:rPr>
-              <w:t>D</w:t>
+              <w:t>Documento</w:t>
             </w:r>
             <w:r>
               <w:rPr>
-                <w:color w:val="FF0000"/>
-                <w:sz w:val="20"/>
-                <w:szCs w:val="20"/>
-              </w:rPr>
-              <w:t>ocumento</w:t>
-            </w:r>
-            <w:r>
-              <w:rPr>
-                <w:color w:val="FF0000"/>
+                <w:color w:val="auto"/>
                 <w:sz w:val="20"/>
                 <w:szCs w:val="20"/>
               </w:rPr>
@@ -792,27 +829,35 @@
             </w:r>
             <w:r>
               <w:rPr>
-                <w:color w:val="FF0000"/>
+                <w:color w:val="auto"/>
                 <w:sz w:val="20"/>
                 <w:szCs w:val="20"/>
               </w:rPr>
-              <w:t>com a descrição de</w:t>
+              <w:t xml:space="preserve">com a descrição de requisitos do projeto </w:t>
             </w:r>
             <w:r>
               <w:rPr>
-                <w:color w:val="FF0000"/>
+                <w:color w:val="auto"/>
                 <w:sz w:val="20"/>
                 <w:szCs w:val="20"/>
               </w:rPr>
-              <w:t xml:space="preserve"> requisitos do projeto </w:t>
+              <w:t>“</w:t>
             </w:r>
             <w:r>
               <w:rPr>
-                <w:color w:val="FF0000"/>
+                <w:color w:val="auto"/>
                 <w:sz w:val="20"/>
                 <w:szCs w:val="20"/>
               </w:rPr>
               <w:t>Evolução da educação básica na última década</w:t>
+            </w:r>
+            <w:r>
+              <w:rPr>
+                <w:color w:val="auto"/>
+                <w:sz w:val="20"/>
+                <w:szCs w:val="20"/>
+              </w:rPr>
+              <w:t>”</w:t>
             </w:r>
           </w:p>
         </w:tc>
@@ -835,13 +880,11 @@
               <w:jc w:val="center"/>
               <w:rPr>
                 <w:rFonts w:ascii="Arial" w:eastAsia="Arial" w:hAnsi="Arial" w:cs="Arial"/>
-                <w:color w:val="FF0000"/>
               </w:rPr>
             </w:pPr>
             <w:r>
               <w:rPr>
                 <w:rFonts w:ascii="Arial" w:eastAsia="Arial" w:hAnsi="Arial" w:cs="Arial"/>
-                <w:color w:val="FF0000"/>
               </w:rPr>
               <w:t>Elisa, Pedro, Fabio, Natasa</w:t>
             </w:r>
@@ -866,13 +909,11 @@
               <w:jc w:val="center"/>
               <w:rPr>
                 <w:rFonts w:ascii="Arial" w:eastAsia="Arial" w:hAnsi="Arial" w:cs="Arial"/>
-                <w:color w:val="FF0000"/>
               </w:rPr>
             </w:pPr>
             <w:r>
               <w:rPr>
                 <w:rFonts w:ascii="Arial" w:eastAsia="Arial" w:hAnsi="Arial" w:cs="Arial"/>
-                <w:color w:val="FF0000"/>
               </w:rPr>
               <w:t>Elisa, Pedro, Fabio, Natasa</w:t>
             </w:r>
@@ -1795,24 +1836,6 @@
       <w:pPr>
         <w:ind w:left="0" w:hanging="2"/>
         <w:jc w:val="center"/>
-        <w:rPr>
-          <w:rFonts w:ascii="Arial" w:eastAsia="Arial" w:hAnsi="Arial" w:cs="Arial"/>
-          <w:sz w:val="24"/>
-          <w:szCs w:val="24"/>
-        </w:rPr>
-      </w:pPr>
-      <w:r>
-        <w:rPr>
-          <w:rFonts w:ascii="Arial" w:eastAsia="Arial" w:hAnsi="Arial" w:cs="Arial"/>
-          <w:sz w:val="24"/>
-          <w:szCs w:val="24"/>
-        </w:rPr>
-        <w:t>&lt;Para atualiza o sumário basta clicar com o botão direito do mouse e escolher a opção atualiza campo, e depois atualizar índice inteiro&gt;</w:t>
-      </w:r>
-    </w:p>
-    <w:p>
-      <w:pPr>
-        <w:ind w:left="0" w:hanging="2"/>
         <w:rPr>
           <w:rFonts w:ascii="Arial" w:eastAsia="Arial" w:hAnsi="Arial" w:cs="Arial"/>
           <w:sz w:val="24"/>
@@ -3767,7 +3790,6 @@
           <w:color w:val="000000"/>
           <w:sz w:val="32"/>
           <w:szCs w:val="32"/>
-          <w:highlight w:val="yellow"/>
         </w:rPr>
         <w:lastRenderedPageBreak/>
         <w:t>Introdução</w:t>
@@ -3792,15 +3814,15 @@
         <w:jc w:val="both"/>
         <w:rPr>
           <w:rFonts w:ascii="Arial" w:eastAsia="Arial" w:hAnsi="Arial" w:cs="Arial"/>
-          <w:color w:val="FF0000"/>
-          <w:sz w:val="24"/>
-          <w:szCs w:val="24"/>
-        </w:rPr>
-      </w:pPr>
-      <w:r>
-        <w:rPr>
-          <w:rFonts w:ascii="Arial" w:eastAsia="Arial" w:hAnsi="Arial" w:cs="Arial"/>
-          <w:color w:val="FF0000"/>
+          <w:color w:val="000000" w:themeColor="text1"/>
+          <w:sz w:val="24"/>
+          <w:szCs w:val="24"/>
+        </w:rPr>
+      </w:pPr>
+      <w:r>
+        <w:rPr>
+          <w:rFonts w:ascii="Arial" w:eastAsia="Arial" w:hAnsi="Arial" w:cs="Arial"/>
+          <w:color w:val="000000" w:themeColor="text1"/>
           <w:sz w:val="24"/>
           <w:szCs w:val="24"/>
         </w:rPr>
@@ -3810,17 +3832,26 @@
         <w:rPr>
           <w:rFonts w:ascii="Arial" w:eastAsia="Arial" w:hAnsi="Arial" w:cs="Arial"/>
           <w:i/>
-          <w:color w:val="FF0000"/>
-          <w:sz w:val="24"/>
-          <w:szCs w:val="24"/>
-          <w:highlight w:val="yellow"/>
-        </w:rPr>
-        <w:t>evolução da educação básica na última década.</w:t>
-      </w:r>
-      <w:r>
-        <w:rPr>
-          <w:rFonts w:ascii="Arial" w:eastAsia="Arial" w:hAnsi="Arial" w:cs="Arial"/>
-          <w:color w:val="FF0000"/>
+          <w:color w:val="000000" w:themeColor="text1"/>
+          <w:sz w:val="24"/>
+          <w:szCs w:val="24"/>
+        </w:rPr>
+        <w:t>E</w:t>
+      </w:r>
+      <w:r>
+        <w:rPr>
+          <w:rFonts w:ascii="Arial" w:eastAsia="Arial" w:hAnsi="Arial" w:cs="Arial"/>
+          <w:i/>
+          <w:color w:val="000000" w:themeColor="text1"/>
+          <w:sz w:val="24"/>
+          <w:szCs w:val="24"/>
+        </w:rPr>
+        <w:t>volução da educação básica na última década.</w:t>
+      </w:r>
+      <w:r>
+        <w:rPr>
+          <w:rFonts w:ascii="Arial" w:eastAsia="Arial" w:hAnsi="Arial" w:cs="Arial"/>
+          <w:color w:val="000000" w:themeColor="text1"/>
           <w:sz w:val="24"/>
           <w:szCs w:val="24"/>
         </w:rPr>
@@ -3829,7 +3860,7 @@
       <w:r>
         <w:rPr>
           <w:rFonts w:ascii="Arial" w:eastAsia="Arial" w:hAnsi="Arial" w:cs="Arial"/>
-          <w:color w:val="FF0000"/>
+          <w:color w:val="000000" w:themeColor="text1"/>
           <w:sz w:val="24"/>
           <w:szCs w:val="24"/>
         </w:rPr>
@@ -3850,15 +3881,14 @@
         <w:jc w:val="both"/>
         <w:rPr>
           <w:rFonts w:ascii="Arial" w:eastAsia="Arial" w:hAnsi="Arial" w:cs="Arial"/>
-          <w:color w:val="FF0000"/>
-          <w:sz w:val="24"/>
-          <w:szCs w:val="24"/>
-        </w:rPr>
-      </w:pPr>
-      <w:r>
-        <w:rPr>
-          <w:rFonts w:ascii="Arial" w:eastAsia="Arial" w:hAnsi="Arial" w:cs="Arial"/>
-          <w:color w:val="FF0000"/>
+          <w:sz w:val="24"/>
+          <w:szCs w:val="24"/>
+        </w:rPr>
+      </w:pPr>
+      <w:r>
+        <w:rPr>
+          <w:rFonts w:ascii="Arial" w:eastAsia="Arial" w:hAnsi="Arial" w:cs="Arial"/>
+          <w:color w:val="000000" w:themeColor="text1"/>
           <w:sz w:val="24"/>
           <w:szCs w:val="24"/>
         </w:rPr>
@@ -3867,7 +3897,7 @@
       <w:r>
         <w:rPr>
           <w:rFonts w:ascii="Arial" w:eastAsia="Arial" w:hAnsi="Arial" w:cs="Arial"/>
-          <w:color w:val="FF0000"/>
+          <w:color w:val="000000" w:themeColor="text1"/>
           <w:sz w:val="24"/>
           <w:szCs w:val="24"/>
         </w:rPr>
@@ -3876,7 +3906,7 @@
       <w:r>
         <w:rPr>
           <w:rFonts w:ascii="Arial" w:eastAsia="Arial" w:hAnsi="Arial" w:cs="Arial"/>
-          <w:color w:val="FF0000"/>
+          <w:color w:val="000000" w:themeColor="text1"/>
           <w:sz w:val="24"/>
           <w:szCs w:val="24"/>
         </w:rPr>
@@ -3885,25 +3915,35 @@
       <w:r>
         <w:rPr>
           <w:rFonts w:ascii="Arial" w:eastAsia="Arial" w:hAnsi="Arial" w:cs="Arial"/>
-          <w:color w:val="FF0000"/>
-          <w:sz w:val="24"/>
-          <w:szCs w:val="24"/>
-        </w:rPr>
-        <w:t xml:space="preserve">da população e do número de matrículas por diferentes regiões </w:t>
-      </w:r>
-      <w:r>
-        <w:rPr>
-          <w:rFonts w:ascii="Arial" w:eastAsia="Arial" w:hAnsi="Arial" w:cs="Arial"/>
-          <w:color w:val="FF0000"/>
-          <w:sz w:val="24"/>
-          <w:szCs w:val="24"/>
-        </w:rPr>
-        <w:t>pretende-se identificar</w:t>
-      </w:r>
-      <w:r>
-        <w:rPr>
-          <w:rFonts w:ascii="Arial" w:eastAsia="Arial" w:hAnsi="Arial" w:cs="Arial"/>
-          <w:color w:val="FF0000"/>
+          <w:color w:val="000000" w:themeColor="text1"/>
+          <w:sz w:val="24"/>
+          <w:szCs w:val="24"/>
+        </w:rPr>
+        <w:t xml:space="preserve">da população e do número de matrículas por diferentes </w:t>
+      </w:r>
+      <w:proofErr w:type="gramStart"/>
+      <w:r>
+        <w:rPr>
+          <w:rFonts w:ascii="Arial" w:eastAsia="Arial" w:hAnsi="Arial" w:cs="Arial"/>
+          <w:color w:val="000000" w:themeColor="text1"/>
+          <w:sz w:val="24"/>
+          <w:szCs w:val="24"/>
+        </w:rPr>
+        <w:t>regiões</w:t>
+      </w:r>
+      <w:r>
+        <w:rPr>
+          <w:rFonts w:ascii="Arial" w:eastAsia="Arial" w:hAnsi="Arial" w:cs="Arial"/>
+          <w:color w:val="000000" w:themeColor="text1"/>
+          <w:sz w:val="24"/>
+          <w:szCs w:val="24"/>
+        </w:rPr>
+        <w:t>,</w:t>
+      </w:r>
+      <w:r>
+        <w:rPr>
+          <w:rFonts w:ascii="Arial" w:eastAsia="Arial" w:hAnsi="Arial" w:cs="Arial"/>
+          <w:color w:val="000000" w:themeColor="text1"/>
           <w:sz w:val="24"/>
           <w:szCs w:val="24"/>
         </w:rPr>
@@ -3912,16 +3952,7 @@
       <w:r>
         <w:rPr>
           <w:rFonts w:ascii="Arial" w:eastAsia="Arial" w:hAnsi="Arial" w:cs="Arial"/>
-          <w:color w:val="FF0000"/>
-          <w:sz w:val="24"/>
-          <w:szCs w:val="24"/>
-        </w:rPr>
-        <w:t>uma ou algumas</w:t>
-      </w:r>
-      <w:r>
-        <w:rPr>
-          <w:rFonts w:ascii="Arial" w:eastAsia="Arial" w:hAnsi="Arial" w:cs="Arial"/>
-          <w:color w:val="FF0000"/>
+          <w:strike/>
           <w:sz w:val="24"/>
           <w:szCs w:val="24"/>
         </w:rPr>
@@ -3930,110 +3961,19 @@
       <w:r>
         <w:rPr>
           <w:rFonts w:ascii="Arial" w:eastAsia="Arial" w:hAnsi="Arial" w:cs="Arial"/>
-          <w:color w:val="FF0000"/>
-          <w:sz w:val="24"/>
-          <w:szCs w:val="24"/>
-        </w:rPr>
-        <w:t xml:space="preserve">possíveis causas </w:t>
-      </w:r>
-      <w:r>
-        <w:rPr>
-          <w:rFonts w:ascii="Arial" w:eastAsia="Arial" w:hAnsi="Arial" w:cs="Arial"/>
-          <w:color w:val="FF0000"/>
-          <w:sz w:val="24"/>
-          <w:szCs w:val="24"/>
-        </w:rPr>
-        <w:t>da situação atual na educação</w:t>
-      </w:r>
-      <w:r>
-        <w:rPr>
-          <w:rFonts w:ascii="Arial" w:eastAsia="Arial" w:hAnsi="Arial" w:cs="Arial"/>
-          <w:color w:val="FF0000"/>
-          <w:sz w:val="24"/>
-          <w:szCs w:val="24"/>
-        </w:rPr>
-        <w:t xml:space="preserve">, </w:t>
-      </w:r>
-      <w:r>
-        <w:rPr>
-          <w:rFonts w:ascii="Arial" w:eastAsia="Arial" w:hAnsi="Arial" w:cs="Arial"/>
-          <w:color w:val="FF0000"/>
-          <w:sz w:val="24"/>
-          <w:szCs w:val="24"/>
-        </w:rPr>
-        <w:t>traçar tendencias</w:t>
-      </w:r>
-      <w:r>
-        <w:rPr>
-          <w:rFonts w:ascii="Arial" w:eastAsia="Arial" w:hAnsi="Arial" w:cs="Arial"/>
-          <w:color w:val="FF0000"/>
-          <w:sz w:val="24"/>
-          <w:szCs w:val="24"/>
-        </w:rPr>
-        <w:t xml:space="preserve"> e sugeri</w:t>
-      </w:r>
-      <w:r>
-        <w:rPr>
-          <w:rFonts w:ascii="Arial" w:eastAsia="Arial" w:hAnsi="Arial" w:cs="Arial"/>
-          <w:color w:val="FF0000"/>
-          <w:sz w:val="24"/>
-          <w:szCs w:val="24"/>
-        </w:rPr>
-        <w:t>r</w:t>
-      </w:r>
-      <w:r>
-        <w:rPr>
-          <w:rFonts w:ascii="Arial" w:eastAsia="Arial" w:hAnsi="Arial" w:cs="Arial"/>
-          <w:color w:val="FF0000"/>
-          <w:sz w:val="24"/>
-          <w:szCs w:val="24"/>
-        </w:rPr>
-        <w:t xml:space="preserve"> ações </w:t>
-      </w:r>
-      <w:r>
-        <w:rPr>
-          <w:rFonts w:ascii="Arial" w:eastAsia="Arial" w:hAnsi="Arial" w:cs="Arial"/>
-          <w:color w:val="FF0000"/>
-          <w:sz w:val="24"/>
-          <w:szCs w:val="24"/>
-        </w:rPr>
-        <w:t xml:space="preserve">que possam </w:t>
-      </w:r>
-      <w:r>
-        <w:rPr>
-          <w:rFonts w:ascii="Arial" w:eastAsia="Arial" w:hAnsi="Arial" w:cs="Arial"/>
-          <w:color w:val="FF0000"/>
-          <w:sz w:val="24"/>
-          <w:szCs w:val="24"/>
-        </w:rPr>
-        <w:t>melhor</w:t>
-      </w:r>
-      <w:r>
-        <w:rPr>
-          <w:rFonts w:ascii="Arial" w:eastAsia="Arial" w:hAnsi="Arial" w:cs="Arial"/>
-          <w:color w:val="FF0000"/>
-          <w:sz w:val="24"/>
-          <w:szCs w:val="24"/>
-        </w:rPr>
-        <w:t xml:space="preserve">ar a </w:t>
-      </w:r>
-      <w:r>
-        <w:rPr>
-          <w:rFonts w:ascii="Arial" w:eastAsia="Arial" w:hAnsi="Arial" w:cs="Arial"/>
-          <w:color w:val="FF0000"/>
-          <w:sz w:val="24"/>
-          <w:szCs w:val="24"/>
-        </w:rPr>
-        <w:t>conjuntura</w:t>
-      </w:r>
-      <w:r>
-        <w:rPr>
-          <w:rFonts w:ascii="Arial" w:eastAsia="Arial" w:hAnsi="Arial" w:cs="Arial"/>
-          <w:color w:val="FF0000"/>
-          <w:sz w:val="24"/>
-          <w:szCs w:val="24"/>
-        </w:rPr>
-        <w:t xml:space="preserve"> atual.</w:t>
+          <w:sz w:val="24"/>
+          <w:szCs w:val="24"/>
+        </w:rPr>
+        <w:t>pretende</w:t>
+      </w:r>
+      <w:proofErr w:type="gramEnd"/>
+      <w:r>
+        <w:rPr>
+          <w:rFonts w:ascii="Arial" w:eastAsia="Arial" w:hAnsi="Arial" w:cs="Arial"/>
+          <w:sz w:val="24"/>
+          <w:szCs w:val="24"/>
+        </w:rPr>
+        <w:t>-se identificar, através da comparação dos dados e apresentação em dashboards específicos, a evolução das matrículas do ensino básico no Brasil de 2011 a 2021, identificando comportamentos durante a pandemia e fora do padrão</w:t>
       </w:r>
     </w:p>
     <w:p>
@@ -4150,36 +4090,6 @@
       <w:pPr>
         <w:ind w:left="0" w:hanging="2"/>
       </w:pPr>
-    </w:p>
-    <w:p>
-      <w:pPr>
-        <w:ind w:left="0" w:hanging="2"/>
-        <w:rPr>
-          <w:rFonts w:ascii="Arial" w:eastAsia="Arial" w:hAnsi="Arial" w:cs="Arial"/>
-          <w:sz w:val="24"/>
-          <w:szCs w:val="24"/>
-        </w:rPr>
-      </w:pPr>
-      <w:r>
-        <w:rPr>
-          <w:rFonts w:ascii="Arial" w:eastAsia="Arial" w:hAnsi="Arial" w:cs="Arial"/>
-          <w:sz w:val="24"/>
-          <w:szCs w:val="24"/>
-        </w:rPr>
-        <w:t>Esta seção tem o objetivo de definir quem são as pessoas-chaves no projeto, tanto da parte do cliente quanto da parte da empresa desenvolvedora.</w:t>
-      </w:r>
-    </w:p>
-    <w:p>
-      <w:pPr>
-        <w:ind w:left="0" w:hanging="2"/>
-        <w:rPr>
-          <w:rFonts w:ascii="Arial" w:eastAsia="Arial" w:hAnsi="Arial" w:cs="Arial"/>
-          <w:sz w:val="24"/>
-          <w:szCs w:val="24"/>
-        </w:rPr>
-      </w:pPr>
-      <w:bookmarkStart w:id="2" w:name="_heading=h.3znysh7" w:colFirst="0" w:colLast="0"/>
-      <w:bookmarkEnd w:id="2"/>
     </w:p>
     <w:p>
       <w:pPr>
@@ -4204,9 +4114,10 @@
           <w:color w:val="000000"/>
           <w:sz w:val="28"/>
           <w:szCs w:val="28"/>
-          <w:highlight w:val="yellow"/>
-        </w:rPr>
-      </w:pPr>
+        </w:rPr>
+      </w:pPr>
+      <w:bookmarkStart w:id="2" w:name="_heading=h.3znysh7" w:colFirst="0" w:colLast="0"/>
+      <w:bookmarkEnd w:id="2"/>
       <w:r>
         <w:rPr>
           <w:rFonts w:ascii="Arial" w:eastAsia="Arial" w:hAnsi="Arial" w:cs="Arial"/>
@@ -4215,7 +4126,6 @@
           <w:color w:val="000000"/>
           <w:sz w:val="28"/>
           <w:szCs w:val="28"/>
-          <w:highlight w:val="yellow"/>
         </w:rPr>
         <w:t>Stakeholders do Cliente</w:t>
       </w:r>
@@ -4607,8 +4517,18 @@
                 <w:sz w:val="24"/>
                 <w:szCs w:val="24"/>
               </w:rPr>
-              <w:t>Key user</w:t>
+              <w:t xml:space="preserve">Key </w:t>
             </w:r>
+            <w:proofErr w:type="spellStart"/>
+            <w:r>
+              <w:rPr>
+                <w:rFonts w:ascii="Arial" w:eastAsia="Arial" w:hAnsi="Arial" w:cs="Arial"/>
+                <w:sz w:val="24"/>
+                <w:szCs w:val="24"/>
+              </w:rPr>
+              <w:t>user</w:t>
+            </w:r>
+            <w:proofErr w:type="spellEnd"/>
           </w:p>
         </w:tc>
       </w:tr>
@@ -4648,7 +4568,6 @@
           <w:color w:val="000000"/>
           <w:sz w:val="28"/>
           <w:szCs w:val="28"/>
-          <w:highlight w:val="yellow"/>
         </w:rPr>
       </w:pPr>
       <w:r>
@@ -4659,7 +4578,6 @@
           <w:color w:val="000000"/>
           <w:sz w:val="28"/>
           <w:szCs w:val="28"/>
-          <w:highlight w:val="yellow"/>
         </w:rPr>
         <w:t>Stakeholders da Equipe de Desenvolvimento</w:t>
       </w:r>
@@ -4810,15 +4728,7 @@
                 <w:sz w:val="24"/>
                 <w:szCs w:val="24"/>
               </w:rPr>
-              <w:t>Pedro Tancredo</w:t>
-            </w:r>
-            <w:r>
-              <w:rPr>
-                <w:rFonts w:ascii="Arial" w:eastAsia="Arial" w:hAnsi="Arial" w:cs="Arial"/>
-                <w:sz w:val="24"/>
-                <w:szCs w:val="24"/>
-              </w:rPr>
-              <w:t xml:space="preserve"> </w:t>
+              <w:t xml:space="preserve">Pedro Tancredo </w:t>
             </w:r>
           </w:p>
           <w:p>
@@ -5088,8 +4998,18 @@
                 <w:sz w:val="24"/>
                 <w:szCs w:val="24"/>
               </w:rPr>
-              <w:t>Natasa Marinkovic</w:t>
+              <w:t xml:space="preserve">Natasa </w:t>
             </w:r>
+            <w:proofErr w:type="spellStart"/>
+            <w:r>
+              <w:rPr>
+                <w:rFonts w:ascii="Arial" w:eastAsia="Arial" w:hAnsi="Arial" w:cs="Arial"/>
+                <w:sz w:val="24"/>
+                <w:szCs w:val="24"/>
+              </w:rPr>
+              <w:t>Marinkovic</w:t>
+            </w:r>
+            <w:proofErr w:type="spellEnd"/>
           </w:p>
         </w:tc>
         <w:tc>
@@ -5217,21 +5137,6 @@
       <w:pPr>
         <w:ind w:left="0" w:hanging="2"/>
       </w:pPr>
-    </w:p>
-    <w:p>
-      <w:pPr>
-        <w:ind w:left="0" w:hanging="2"/>
-      </w:pPr>
-      <w:bookmarkStart w:id="5" w:name="_heading=h.3dy6vkm" w:colFirst="0" w:colLast="0"/>
-      <w:bookmarkEnd w:id="5"/>
-      <w:r>
-        <w:rPr>
-          <w:rFonts w:ascii="Arial" w:eastAsia="Arial" w:hAnsi="Arial" w:cs="Arial"/>
-          <w:sz w:val="24"/>
-          <w:szCs w:val="24"/>
-        </w:rPr>
-        <w:t>&lt;Descreva aqui os métodos utilizados para o levantamento de requisitos ao longo do projeto&gt;</w:t>
-      </w:r>
     </w:p>
     <w:p>
       <w:pPr>
@@ -5255,9 +5160,10 @@
           <w:color w:val="000000"/>
           <w:sz w:val="28"/>
           <w:szCs w:val="28"/>
-          <w:highlight w:val="yellow"/>
-        </w:rPr>
-      </w:pPr>
+        </w:rPr>
+      </w:pPr>
+      <w:bookmarkStart w:id="5" w:name="_heading=h.3dy6vkm" w:colFirst="0" w:colLast="0"/>
+      <w:bookmarkEnd w:id="5"/>
       <w:r>
         <w:rPr>
           <w:rFonts w:ascii="Arial" w:eastAsia="Arial" w:hAnsi="Arial" w:cs="Arial"/>
@@ -5265,7 +5171,6 @@
           <w:color w:val="000000"/>
           <w:sz w:val="28"/>
           <w:szCs w:val="28"/>
-          <w:highlight w:val="yellow"/>
         </w:rPr>
         <w:t>Entrevista</w:t>
       </w:r>
@@ -5278,20 +5183,17 @@
     <w:p>
       <w:pPr>
         <w:ind w:left="0" w:hanging="2"/>
-        <w:jc w:val="both"/>
-        <w:rPr>
-          <w:rFonts w:ascii="Arial" w:eastAsia="Arial" w:hAnsi="Arial" w:cs="Arial"/>
-          <w:sz w:val="24"/>
-          <w:szCs w:val="24"/>
-        </w:rPr>
-      </w:pPr>
-      <w:r>
-        <w:rPr>
-          <w:rFonts w:ascii="Arial" w:eastAsia="Arial" w:hAnsi="Arial" w:cs="Arial"/>
-          <w:sz w:val="24"/>
-          <w:szCs w:val="24"/>
-        </w:rPr>
-        <w:t>&lt;Descreva aqui os dados da(s) entrevista(s) realizada(s) para o levantamento de requisitos. Caso considere necessário, as perguntas chaves podem ser colocadas na seção de Anexos&gt;</w:t>
+      </w:pPr>
+      <w:r>
+        <w:t xml:space="preserve">Veja no Anexo </w:t>
+      </w:r>
+      <w:proofErr w:type="gramStart"/>
+      <w:r>
+        <w:t>I :</w:t>
+      </w:r>
+      <w:proofErr w:type="gramEnd"/>
+      <w:r>
+        <w:t xml:space="preserve"> Roteiro da entrevista inicial</w:t>
       </w:r>
     </w:p>
     <w:p>
@@ -5750,39 +5652,7 @@
                 <w:sz w:val="24"/>
                 <w:szCs w:val="24"/>
               </w:rPr>
-              <w:t>Pedro</w:t>
-            </w:r>
-            <w:r>
-              <w:rPr>
-                <w:rFonts w:ascii="Arial" w:eastAsia="Arial" w:hAnsi="Arial" w:cs="Arial"/>
-                <w:sz w:val="24"/>
-                <w:szCs w:val="24"/>
-              </w:rPr>
-              <w:t xml:space="preserve">, </w:t>
-            </w:r>
-            <w:r>
-              <w:rPr>
-                <w:rFonts w:ascii="Arial" w:eastAsia="Arial" w:hAnsi="Arial" w:cs="Arial"/>
-                <w:sz w:val="24"/>
-                <w:szCs w:val="24"/>
-              </w:rPr>
-              <w:t>Fábio</w:t>
-            </w:r>
-            <w:r>
-              <w:rPr>
-                <w:rFonts w:ascii="Arial" w:eastAsia="Arial" w:hAnsi="Arial" w:cs="Arial"/>
-                <w:sz w:val="24"/>
-                <w:szCs w:val="24"/>
-              </w:rPr>
-              <w:t xml:space="preserve">, </w:t>
-            </w:r>
-            <w:r>
-              <w:rPr>
-                <w:rFonts w:ascii="Arial" w:eastAsia="Arial" w:hAnsi="Arial" w:cs="Arial"/>
-                <w:sz w:val="24"/>
-                <w:szCs w:val="24"/>
-              </w:rPr>
-              <w:t>Elisa e Natasa</w:t>
+              <w:t>Pedro, Fábio, Elisa e Natasa</w:t>
             </w:r>
           </w:p>
         </w:tc>
@@ -5875,7 +5745,6 @@
             <w:r>
               <w:rPr>
                 <w:rFonts w:ascii="Arial" w:eastAsia="Arial" w:hAnsi="Arial" w:cs="Arial"/>
-                <w:color w:val="FF0000"/>
                 <w:sz w:val="24"/>
                 <w:szCs w:val="24"/>
               </w:rPr>
@@ -5935,39 +5804,7 @@
                 <w:sz w:val="24"/>
                 <w:szCs w:val="24"/>
               </w:rPr>
-              <w:t>Valeria de Souza</w:t>
-            </w:r>
-            <w:r>
-              <w:rPr>
-                <w:rFonts w:ascii="Arial" w:eastAsia="Arial" w:hAnsi="Arial" w:cs="Arial"/>
-                <w:sz w:val="24"/>
-                <w:szCs w:val="24"/>
-              </w:rPr>
-              <w:t xml:space="preserve">, </w:t>
-            </w:r>
-            <w:r>
-              <w:rPr>
-                <w:rFonts w:ascii="Arial" w:eastAsia="Arial" w:hAnsi="Arial" w:cs="Arial"/>
-                <w:sz w:val="24"/>
-                <w:szCs w:val="24"/>
-              </w:rPr>
-              <w:t>Pedro Bial Jr.</w:t>
-            </w:r>
-            <w:r>
-              <w:rPr>
-                <w:rFonts w:ascii="Arial" w:eastAsia="Arial" w:hAnsi="Arial" w:cs="Arial"/>
-                <w:sz w:val="24"/>
-                <w:szCs w:val="24"/>
-              </w:rPr>
-              <w:t xml:space="preserve">, </w:t>
-            </w:r>
-            <w:r>
-              <w:rPr>
-                <w:rFonts w:ascii="Arial" w:eastAsia="Arial" w:hAnsi="Arial" w:cs="Arial"/>
-                <w:sz w:val="24"/>
-                <w:szCs w:val="24"/>
-              </w:rPr>
-              <w:t>Gil Gomes</w:t>
+              <w:t>Valeria de Souza, Pedro Bial Jr., Gil Gomes</w:t>
             </w:r>
           </w:p>
         </w:tc>
@@ -6187,7 +6024,7 @@
           <w:sz w:val="24"/>
           <w:szCs w:val="24"/>
         </w:rPr>
-        <w:t>&lt;Descreva aqui outros métodos aplicado(s) para o levantamento de requisitos. Exemplo: leitura de documentos, acesso aos processos, brainstorming, acesso às bases de dados,etc...&gt;</w:t>
+        <w:t>Além das informações adquiridas nas entrevistas listadas acima, fizemos também pesquisas nas bases de dados do IBGE e INEP. Pesquisamos, também, notícias de jornal relacionadas ao tema.</w:t>
       </w:r>
     </w:p>
     <w:p>
@@ -6262,55 +6099,6 @@
       <w:pPr>
         <w:ind w:left="0" w:hanging="2"/>
       </w:pPr>
-    </w:p>
-    <w:p>
-      <w:pPr>
-        <w:ind w:left="0" w:hanging="2"/>
-        <w:jc w:val="both"/>
-        <w:rPr>
-          <w:rFonts w:ascii="Arial" w:eastAsia="Arial" w:hAnsi="Arial" w:cs="Arial"/>
-          <w:sz w:val="24"/>
-          <w:szCs w:val="24"/>
-        </w:rPr>
-      </w:pPr>
-      <w:r>
-        <w:rPr>
-          <w:rFonts w:ascii="Arial" w:eastAsia="Arial" w:hAnsi="Arial" w:cs="Arial"/>
-          <w:sz w:val="24"/>
-          <w:szCs w:val="24"/>
-        </w:rPr>
-        <w:t>Esta seção apresenta a descrição do plano de ação 5W2H que deve ser utilizado para descobrir o que será feito, porque, onde, quem irá fazer, quando será feito, como e com que frequência irá fazer.</w:t>
-      </w:r>
-    </w:p>
-    <w:p>
-      <w:pPr>
-        <w:ind w:left="0" w:hanging="2"/>
-        <w:jc w:val="both"/>
-        <w:rPr>
-          <w:rFonts w:ascii="Arial" w:eastAsia="Arial" w:hAnsi="Arial" w:cs="Arial"/>
-          <w:sz w:val="24"/>
-          <w:szCs w:val="24"/>
-        </w:rPr>
-      </w:pPr>
-    </w:p>
-    <w:p>
-      <w:pPr>
-        <w:ind w:left="0" w:hanging="2"/>
-        <w:jc w:val="both"/>
-        <w:rPr>
-          <w:rFonts w:ascii="Arial" w:eastAsia="Arial" w:hAnsi="Arial" w:cs="Arial"/>
-          <w:sz w:val="24"/>
-          <w:szCs w:val="24"/>
-        </w:rPr>
-      </w:pPr>
-      <w:r>
-        <w:rPr>
-          <w:rFonts w:ascii="Arial" w:eastAsia="Arial" w:hAnsi="Arial" w:cs="Arial"/>
-          <w:sz w:val="24"/>
-          <w:szCs w:val="24"/>
-        </w:rPr>
-        <w:t>&lt;Pode ser que neste momento nem todos os elementos do 5W2H sejam descobertos, neste caso, indicar como “A Definir”. Aqui o How Much, foi substituído pelo How Often, porque nessa fase ainda não temos como precificar as coisas&gt;</w:t>
-      </w:r>
     </w:p>
     <w:p>
       <w:pPr>
@@ -6349,6 +6137,7 @@
           <w:szCs w:val="28"/>
         </w:rPr>
       </w:pPr>
+      <w:proofErr w:type="spellStart"/>
       <w:r>
         <w:rPr>
           <w:rFonts w:ascii="Arial" w:eastAsia="Arial" w:hAnsi="Arial" w:cs="Arial"/>
@@ -6357,7 +6146,18 @@
           <w:sz w:val="28"/>
           <w:szCs w:val="28"/>
         </w:rPr>
-        <w:t>What?</w:t>
+        <w:t>What</w:t>
+      </w:r>
+      <w:proofErr w:type="spellEnd"/>
+      <w:r>
+        <w:rPr>
+          <w:rFonts w:ascii="Arial" w:eastAsia="Arial" w:hAnsi="Arial" w:cs="Arial"/>
+          <w:b/>
+          <w:color w:val="000000"/>
+          <w:sz w:val="28"/>
+          <w:szCs w:val="28"/>
+        </w:rPr>
+        <w:t>?</w:t>
       </w:r>
     </w:p>
     <w:p>
@@ -6378,15 +6178,13 @@
         <w:jc w:val="both"/>
         <w:rPr>
           <w:rFonts w:ascii="Arial" w:eastAsia="Arial" w:hAnsi="Arial" w:cs="Arial"/>
-          <w:color w:val="0000FF"/>
-          <w:sz w:val="24"/>
-          <w:szCs w:val="24"/>
-        </w:rPr>
-      </w:pPr>
-      <w:r>
-        <w:rPr>
-          <w:rFonts w:ascii="Arial" w:eastAsia="Arial" w:hAnsi="Arial" w:cs="Arial"/>
-          <w:color w:val="0000FF"/>
+          <w:sz w:val="24"/>
+          <w:szCs w:val="24"/>
+        </w:rPr>
+      </w:pPr>
+      <w:r>
+        <w:rPr>
+          <w:rFonts w:ascii="Arial" w:eastAsia="Arial" w:hAnsi="Arial" w:cs="Arial"/>
           <w:sz w:val="24"/>
           <w:szCs w:val="24"/>
         </w:rPr>
@@ -6395,21 +6193,28 @@
       <w:r>
         <w:rPr>
           <w:rFonts w:ascii="Arial" w:eastAsia="Arial" w:hAnsi="Arial" w:cs="Arial"/>
-          <w:color w:val="0000FF"/>
-          <w:sz w:val="24"/>
-          <w:szCs w:val="24"/>
-          <w:highlight w:val="yellow"/>
-        </w:rPr>
-        <w:t>XXX</w:t>
-      </w:r>
-      <w:r>
-        <w:rPr>
-          <w:rFonts w:ascii="Arial" w:eastAsia="Arial" w:hAnsi="Arial" w:cs="Arial"/>
-          <w:color w:val="0000FF"/>
-          <w:sz w:val="24"/>
-          <w:szCs w:val="24"/>
-        </w:rPr>
-        <w:t xml:space="preserve"> tem interesse em divulgar uma matéria com a evolução percentual do número de crianças que frequentaram o ensino básico ao longo dos últimos 10 anos, agrupado por Município, Estado e Região e segregado por ensino Público e Privado.</w:t>
+          <w:i/>
+          <w:iCs/>
+          <w:sz w:val="24"/>
+          <w:szCs w:val="24"/>
+        </w:rPr>
+        <w:t>O Futuro</w:t>
+      </w:r>
+      <w:r>
+        <w:rPr>
+          <w:rFonts w:ascii="Arial" w:eastAsia="Arial" w:hAnsi="Arial" w:cs="Arial"/>
+          <w:sz w:val="24"/>
+          <w:szCs w:val="24"/>
+        </w:rPr>
+        <w:t xml:space="preserve"> </w:t>
+      </w:r>
+      <w:r>
+        <w:rPr>
+          <w:rFonts w:ascii="Arial" w:eastAsia="Arial" w:hAnsi="Arial" w:cs="Arial"/>
+          <w:sz w:val="24"/>
+          <w:szCs w:val="24"/>
+        </w:rPr>
+        <w:t>tem interesse em divulgar uma matéria com a evolução percentual do número de crianças que frequentaram o ensino básico ao longo dos últimos 10 anos, agrupado por Município, Estado e Região e segregado por ensino Público e Privado.</w:t>
       </w:r>
     </w:p>
     <w:p>
@@ -6418,7 +6223,6 @@
         <w:jc w:val="both"/>
         <w:rPr>
           <w:rFonts w:ascii="Arial" w:eastAsia="Arial" w:hAnsi="Arial" w:cs="Arial"/>
-          <w:color w:val="0000FF"/>
           <w:sz w:val="24"/>
           <w:szCs w:val="24"/>
         </w:rPr>
@@ -6430,15 +6234,13 @@
         <w:jc w:val="both"/>
         <w:rPr>
           <w:rFonts w:ascii="Arial" w:eastAsia="Arial" w:hAnsi="Arial" w:cs="Arial"/>
-          <w:color w:val="0000FF"/>
-          <w:sz w:val="24"/>
-          <w:szCs w:val="24"/>
-        </w:rPr>
-      </w:pPr>
-      <w:r>
-        <w:rPr>
-          <w:rFonts w:ascii="Arial" w:eastAsia="Arial" w:hAnsi="Arial" w:cs="Arial"/>
-          <w:color w:val="0000FF"/>
+          <w:sz w:val="24"/>
+          <w:szCs w:val="24"/>
+        </w:rPr>
+      </w:pPr>
+      <w:r>
+        <w:rPr>
+          <w:rFonts w:ascii="Arial" w:eastAsia="Arial" w:hAnsi="Arial" w:cs="Arial"/>
           <w:sz w:val="24"/>
           <w:szCs w:val="24"/>
         </w:rPr>
@@ -6451,7 +6253,6 @@
         <w:jc w:val="both"/>
         <w:rPr>
           <w:rFonts w:ascii="Arial" w:eastAsia="Arial" w:hAnsi="Arial" w:cs="Arial"/>
-          <w:color w:val="0000FF"/>
           <w:sz w:val="24"/>
           <w:szCs w:val="24"/>
         </w:rPr>
@@ -6467,15 +6268,13 @@
         <w:jc w:val="both"/>
         <w:rPr>
           <w:rFonts w:ascii="Arial" w:eastAsia="Arial" w:hAnsi="Arial" w:cs="Arial"/>
-          <w:color w:val="0000FF"/>
-          <w:sz w:val="24"/>
-          <w:szCs w:val="24"/>
-        </w:rPr>
-      </w:pPr>
-      <w:r>
-        <w:rPr>
-          <w:rFonts w:ascii="Arial" w:eastAsia="Arial" w:hAnsi="Arial" w:cs="Arial"/>
-          <w:color w:val="0000FF"/>
+          <w:sz w:val="24"/>
+          <w:szCs w:val="24"/>
+        </w:rPr>
+      </w:pPr>
+      <w:r>
+        <w:rPr>
+          <w:rFonts w:ascii="Arial" w:eastAsia="Arial" w:hAnsi="Arial" w:cs="Arial"/>
           <w:sz w:val="24"/>
           <w:szCs w:val="24"/>
         </w:rPr>
@@ -6492,19 +6291,33 @@
         <w:jc w:val="both"/>
         <w:rPr>
           <w:rFonts w:ascii="Arial" w:eastAsia="Arial" w:hAnsi="Arial" w:cs="Arial"/>
-          <w:color w:val="0000FF"/>
-          <w:sz w:val="24"/>
-          <w:szCs w:val="24"/>
-        </w:rPr>
-      </w:pPr>
-      <w:r>
-        <w:rPr>
-          <w:rFonts w:ascii="Arial" w:eastAsia="Arial" w:hAnsi="Arial" w:cs="Arial"/>
-          <w:color w:val="0000FF"/>
-          <w:sz w:val="24"/>
-          <w:szCs w:val="24"/>
-        </w:rPr>
-        <w:t>Como evoluiu o percentual de crianças matriculadas em relação ao número total de crianças na região, no ensino básico ao longo dos anos</w:t>
+          <w:sz w:val="24"/>
+          <w:szCs w:val="24"/>
+        </w:rPr>
+      </w:pPr>
+      <w:r>
+        <w:rPr>
+          <w:rFonts w:ascii="Arial" w:eastAsia="Arial" w:hAnsi="Arial" w:cs="Arial"/>
+          <w:sz w:val="24"/>
+          <w:szCs w:val="24"/>
+        </w:rPr>
+        <w:t xml:space="preserve">Como evoluiu o percentual de crianças matriculadas em relação </w:t>
+      </w:r>
+      <w:r>
+        <w:rPr>
+          <w:rFonts w:ascii="Arial" w:eastAsia="Arial" w:hAnsi="Arial" w:cs="Arial"/>
+          <w:sz w:val="24"/>
+          <w:szCs w:val="24"/>
+        </w:rPr>
+        <w:t>à população geral</w:t>
+      </w:r>
+      <w:r>
+        <w:rPr>
+          <w:rFonts w:ascii="Arial" w:eastAsia="Arial" w:hAnsi="Arial" w:cs="Arial"/>
+          <w:sz w:val="24"/>
+          <w:szCs w:val="24"/>
+        </w:rPr>
+        <w:t>, no ensino básico ao longo dos anos</w:t>
       </w:r>
     </w:p>
     <w:p>
@@ -6517,15 +6330,13 @@
         <w:jc w:val="both"/>
         <w:rPr>
           <w:rFonts w:ascii="Arial" w:eastAsia="Arial" w:hAnsi="Arial" w:cs="Arial"/>
-          <w:color w:val="0000FF"/>
-          <w:sz w:val="24"/>
-          <w:szCs w:val="24"/>
-        </w:rPr>
-      </w:pPr>
-      <w:r>
-        <w:rPr>
-          <w:rFonts w:ascii="Arial" w:eastAsia="Arial" w:hAnsi="Arial" w:cs="Arial"/>
-          <w:color w:val="0000FF"/>
+          <w:sz w:val="24"/>
+          <w:szCs w:val="24"/>
+        </w:rPr>
+      </w:pPr>
+      <w:r>
+        <w:rPr>
+          <w:rFonts w:ascii="Arial" w:eastAsia="Arial" w:hAnsi="Arial" w:cs="Arial"/>
           <w:sz w:val="24"/>
           <w:szCs w:val="24"/>
         </w:rPr>
@@ -6542,15 +6353,13 @@
         <w:jc w:val="both"/>
         <w:rPr>
           <w:rFonts w:ascii="Arial" w:eastAsia="Arial" w:hAnsi="Arial" w:cs="Arial"/>
-          <w:color w:val="0000FF"/>
-          <w:sz w:val="24"/>
-          <w:szCs w:val="24"/>
-        </w:rPr>
-      </w:pPr>
-      <w:r>
-        <w:rPr>
-          <w:rFonts w:ascii="Arial" w:eastAsia="Arial" w:hAnsi="Arial" w:cs="Arial"/>
-          <w:color w:val="0000FF"/>
+          <w:sz w:val="24"/>
+          <w:szCs w:val="24"/>
+        </w:rPr>
+      </w:pPr>
+      <w:r>
+        <w:rPr>
+          <w:rFonts w:ascii="Arial" w:eastAsia="Arial" w:hAnsi="Arial" w:cs="Arial"/>
           <w:sz w:val="24"/>
           <w:szCs w:val="24"/>
         </w:rPr>
@@ -6567,19 +6376,49 @@
         <w:jc w:val="both"/>
         <w:rPr>
           <w:rFonts w:ascii="Arial" w:eastAsia="Arial" w:hAnsi="Arial" w:cs="Arial"/>
-          <w:color w:val="0000FF"/>
-          <w:sz w:val="24"/>
-          <w:szCs w:val="24"/>
-        </w:rPr>
-      </w:pPr>
-      <w:r>
-        <w:rPr>
-          <w:rFonts w:ascii="Arial" w:eastAsia="Arial" w:hAnsi="Arial" w:cs="Arial"/>
-          <w:color w:val="0000FF"/>
-          <w:sz w:val="24"/>
-          <w:szCs w:val="24"/>
-        </w:rPr>
-        <w:t>Que região/estado/municipio apresentou melhor taxa percentual de crianças matriculadas em escolas no ultimo ano</w:t>
+          <w:sz w:val="24"/>
+          <w:szCs w:val="24"/>
+        </w:rPr>
+      </w:pPr>
+      <w:r>
+        <w:rPr>
+          <w:rFonts w:ascii="Arial" w:eastAsia="Arial" w:hAnsi="Arial" w:cs="Arial"/>
+          <w:sz w:val="24"/>
+          <w:szCs w:val="24"/>
+        </w:rPr>
+        <w:t>Que região/estado/</w:t>
+      </w:r>
+      <w:r>
+        <w:rPr>
+          <w:rFonts w:ascii="Arial" w:eastAsia="Arial" w:hAnsi="Arial" w:cs="Arial"/>
+          <w:sz w:val="24"/>
+          <w:szCs w:val="24"/>
+        </w:rPr>
+        <w:t>município</w:t>
+      </w:r>
+      <w:r>
+        <w:rPr>
+          <w:rFonts w:ascii="Arial" w:eastAsia="Arial" w:hAnsi="Arial" w:cs="Arial"/>
+          <w:sz w:val="24"/>
+          <w:szCs w:val="24"/>
+        </w:rPr>
+        <w:t xml:space="preserve"> apresentou melhor taxa percentual de crianças matriculadas em escolas no </w:t>
+      </w:r>
+      <w:r>
+        <w:rPr>
+          <w:rFonts w:ascii="Arial" w:eastAsia="Arial" w:hAnsi="Arial" w:cs="Arial"/>
+          <w:sz w:val="24"/>
+          <w:szCs w:val="24"/>
+        </w:rPr>
+        <w:t>último</w:t>
+      </w:r>
+      <w:r>
+        <w:rPr>
+          <w:rFonts w:ascii="Arial" w:eastAsia="Arial" w:hAnsi="Arial" w:cs="Arial"/>
+          <w:sz w:val="24"/>
+          <w:szCs w:val="24"/>
+        </w:rPr>
+        <w:t xml:space="preserve"> ano</w:t>
       </w:r>
     </w:p>
     <w:p>
@@ -6592,19 +6431,49 @@
         <w:jc w:val="both"/>
         <w:rPr>
           <w:rFonts w:ascii="Arial" w:eastAsia="Arial" w:hAnsi="Arial" w:cs="Arial"/>
-          <w:color w:val="0000FF"/>
-          <w:sz w:val="24"/>
-          <w:szCs w:val="24"/>
-        </w:rPr>
-      </w:pPr>
-      <w:r>
-        <w:rPr>
-          <w:rFonts w:ascii="Arial" w:eastAsia="Arial" w:hAnsi="Arial" w:cs="Arial"/>
-          <w:color w:val="0000FF"/>
-          <w:sz w:val="24"/>
-          <w:szCs w:val="24"/>
-        </w:rPr>
-        <w:t>Qual região/estado/municipio apresentou pior taxa percentual de crianças matriculadas em escolas no ultimo ano</w:t>
+          <w:sz w:val="24"/>
+          <w:szCs w:val="24"/>
+        </w:rPr>
+      </w:pPr>
+      <w:r>
+        <w:rPr>
+          <w:rFonts w:ascii="Arial" w:eastAsia="Arial" w:hAnsi="Arial" w:cs="Arial"/>
+          <w:sz w:val="24"/>
+          <w:szCs w:val="24"/>
+        </w:rPr>
+        <w:t>Qual região/estado/</w:t>
+      </w:r>
+      <w:r>
+        <w:rPr>
+          <w:rFonts w:ascii="Arial" w:eastAsia="Arial" w:hAnsi="Arial" w:cs="Arial"/>
+          <w:sz w:val="24"/>
+          <w:szCs w:val="24"/>
+        </w:rPr>
+        <w:t>município</w:t>
+      </w:r>
+      <w:r>
+        <w:rPr>
+          <w:rFonts w:ascii="Arial" w:eastAsia="Arial" w:hAnsi="Arial" w:cs="Arial"/>
+          <w:sz w:val="24"/>
+          <w:szCs w:val="24"/>
+        </w:rPr>
+        <w:t xml:space="preserve"> apresentou pior taxa percentual de crianças matriculadas em escolas no </w:t>
+      </w:r>
+      <w:r>
+        <w:rPr>
+          <w:rFonts w:ascii="Arial" w:eastAsia="Arial" w:hAnsi="Arial" w:cs="Arial"/>
+          <w:sz w:val="24"/>
+          <w:szCs w:val="24"/>
+        </w:rPr>
+        <w:t>último</w:t>
+      </w:r>
+      <w:r>
+        <w:rPr>
+          <w:rFonts w:ascii="Arial" w:eastAsia="Arial" w:hAnsi="Arial" w:cs="Arial"/>
+          <w:sz w:val="24"/>
+          <w:szCs w:val="24"/>
+        </w:rPr>
+        <w:t xml:space="preserve"> ano</w:t>
       </w:r>
     </w:p>
     <w:p>
@@ -6641,6 +6510,7 @@
           <w:szCs w:val="28"/>
         </w:rPr>
       </w:pPr>
+      <w:proofErr w:type="spellStart"/>
       <w:r>
         <w:rPr>
           <w:rFonts w:ascii="Arial" w:eastAsia="Arial" w:hAnsi="Arial" w:cs="Arial"/>
@@ -6649,24 +6519,39 @@
           <w:sz w:val="28"/>
           <w:szCs w:val="28"/>
         </w:rPr>
-        <w:t>Why?</w:t>
-      </w:r>
-    </w:p>
-    <w:p>
-      <w:pPr>
-        <w:ind w:left="0" w:hanging="2"/>
-      </w:pPr>
-    </w:p>
-    <w:p>
-      <w:pPr>
-        <w:ind w:left="0" w:hanging="2"/>
-        <w:rPr>
-          <w:color w:val="0000FF"/>
-        </w:rPr>
-      </w:pPr>
-      <w:r>
-        <w:rPr>
-          <w:color w:val="0000FF"/>
+        <w:t>Why</w:t>
+      </w:r>
+      <w:proofErr w:type="spellEnd"/>
+      <w:r>
+        <w:rPr>
+          <w:rFonts w:ascii="Arial" w:eastAsia="Arial" w:hAnsi="Arial" w:cs="Arial"/>
+          <w:b/>
+          <w:color w:val="000000"/>
+          <w:sz w:val="28"/>
+          <w:szCs w:val="28"/>
+        </w:rPr>
+        <w:t>?</w:t>
+      </w:r>
+    </w:p>
+    <w:p>
+      <w:pPr>
+        <w:ind w:left="0" w:hanging="2"/>
+      </w:pPr>
+    </w:p>
+    <w:p>
+      <w:pPr>
+        <w:ind w:left="0" w:hanging="2"/>
+        <w:rPr>
+          <w:rFonts w:ascii="Arial" w:eastAsia="Arial" w:hAnsi="Arial" w:cs="Arial"/>
+          <w:sz w:val="24"/>
+          <w:szCs w:val="24"/>
+        </w:rPr>
+      </w:pPr>
+      <w:r>
+        <w:rPr>
+          <w:rFonts w:ascii="Arial" w:eastAsia="Arial" w:hAnsi="Arial" w:cs="Arial"/>
+          <w:sz w:val="24"/>
+          <w:szCs w:val="24"/>
         </w:rPr>
         <w:t>O cliente deseja chamar atenção de políticos, em ano de eleições, para o problema na educação relacionado à adesão insuficiente de crianças ao ensino básico</w:t>
       </w:r>
@@ -6716,7 +6601,6 @@
         <w:ind w:left="0" w:hanging="2"/>
         <w:rPr>
           <w:rFonts w:ascii="Arial" w:eastAsia="Arial" w:hAnsi="Arial" w:cs="Arial"/>
-          <w:color w:val="0000FF"/>
           <w:sz w:val="24"/>
           <w:szCs w:val="24"/>
         </w:rPr>
@@ -6726,7 +6610,6 @@
       <w:r>
         <w:rPr>
           <w:rFonts w:ascii="Arial" w:eastAsia="Arial" w:hAnsi="Arial" w:cs="Arial"/>
-          <w:color w:val="0000FF"/>
           <w:sz w:val="24"/>
           <w:szCs w:val="24"/>
         </w:rPr>
@@ -6790,7 +6673,17 @@
           <w:sz w:val="24"/>
           <w:szCs w:val="24"/>
         </w:rPr>
-        <w:t>&lt;Descrever quem será afetado pelo projeto. Exemplo, gerente de vendas e vendedores&gt;</w:t>
+        <w:t xml:space="preserve">Leitores do jornal </w:t>
+      </w:r>
+      <w:r>
+        <w:rPr>
+          <w:rFonts w:ascii="Arial" w:eastAsia="Arial" w:hAnsi="Arial" w:cs="Arial"/>
+          <w:i/>
+          <w:iCs/>
+          <w:sz w:val="24"/>
+          <w:szCs w:val="24"/>
+        </w:rPr>
+        <w:t>O Futuro</w:t>
       </w:r>
     </w:p>
     <w:p>
@@ -6825,7 +6718,6 @@
           <w:sz w:val="28"/>
           <w:szCs w:val="28"/>
         </w:rPr>
-        <w:lastRenderedPageBreak/>
         <w:t>When?</w:t>
       </w:r>
     </w:p>
@@ -6839,7 +6731,6 @@
         <w:ind w:left="0" w:hanging="2"/>
         <w:rPr>
           <w:rFonts w:ascii="Arial" w:eastAsia="Arial" w:hAnsi="Arial" w:cs="Arial"/>
-          <w:color w:val="0000FF"/>
           <w:sz w:val="24"/>
           <w:szCs w:val="24"/>
         </w:rPr>
@@ -6849,12 +6740,41 @@
       <w:r>
         <w:rPr>
           <w:rFonts w:ascii="Arial" w:eastAsia="Arial" w:hAnsi="Arial" w:cs="Arial"/>
-          <w:color w:val="0000FF"/>
           <w:sz w:val="24"/>
           <w:szCs w:val="24"/>
         </w:rPr>
         <w:t>30 dias</w:t>
       </w:r>
+    </w:p>
+    <w:p>
+      <w:pPr>
+        <w:ind w:left="0" w:hanging="2"/>
+        <w:rPr>
+          <w:rFonts w:ascii="Arial" w:eastAsia="Arial" w:hAnsi="Arial" w:cs="Arial"/>
+          <w:sz w:val="24"/>
+          <w:szCs w:val="24"/>
+        </w:rPr>
+      </w:pPr>
+    </w:p>
+    <w:p>
+      <w:pPr>
+        <w:ind w:left="0" w:hanging="2"/>
+        <w:rPr>
+          <w:rFonts w:ascii="Arial" w:eastAsia="Arial" w:hAnsi="Arial" w:cs="Arial"/>
+          <w:sz w:val="24"/>
+          <w:szCs w:val="24"/>
+        </w:rPr>
+      </w:pPr>
+    </w:p>
+    <w:p>
+      <w:pPr>
+        <w:ind w:left="0" w:hanging="2"/>
+        <w:rPr>
+          <w:rFonts w:ascii="Arial" w:eastAsia="Arial" w:hAnsi="Arial" w:cs="Arial"/>
+          <w:sz w:val="24"/>
+          <w:szCs w:val="24"/>
+        </w:rPr>
+      </w:pPr>
     </w:p>
     <w:p>
       <w:pPr>
@@ -6880,6 +6800,7 @@
           <w:szCs w:val="28"/>
         </w:rPr>
       </w:pPr>
+      <w:proofErr w:type="spellStart"/>
       <w:r>
         <w:rPr>
           <w:rFonts w:ascii="Arial" w:eastAsia="Arial" w:hAnsi="Arial" w:cs="Arial"/>
@@ -6888,17 +6809,34 @@
           <w:sz w:val="28"/>
           <w:szCs w:val="28"/>
         </w:rPr>
-        <w:t>How?</w:t>
-      </w:r>
-    </w:p>
-    <w:p>
-      <w:pPr>
-        <w:ind w:left="0" w:hanging="2"/>
-      </w:pPr>
-    </w:p>
-    <w:p>
-      <w:pPr>
-        <w:ind w:left="0" w:hanging="2"/>
+        <w:lastRenderedPageBreak/>
+        <w:t>How</w:t>
+      </w:r>
+      <w:proofErr w:type="spellEnd"/>
+      <w:r>
+        <w:rPr>
+          <w:rFonts w:ascii="Arial" w:eastAsia="Arial" w:hAnsi="Arial" w:cs="Arial"/>
+          <w:b/>
+          <w:color w:val="000000"/>
+          <w:sz w:val="28"/>
+          <w:szCs w:val="28"/>
+        </w:rPr>
+        <w:t>?</w:t>
+      </w:r>
+    </w:p>
+    <w:p>
+      <w:pPr>
+        <w:ind w:left="0" w:hanging="2"/>
+      </w:pPr>
+    </w:p>
+    <w:p>
+      <w:pPr>
+        <w:pStyle w:val="ListParagraph"/>
+        <w:numPr>
+          <w:ilvl w:val="0"/>
+          <w:numId w:val="4"/>
+        </w:numPr>
+        <w:ind w:leftChars="0" w:firstLineChars="0"/>
         <w:rPr>
           <w:rFonts w:ascii="Arial" w:eastAsia="Arial" w:hAnsi="Arial" w:cs="Arial"/>
           <w:sz w:val="24"/>
@@ -6913,8 +6851,174 @@
           <w:sz w:val="24"/>
           <w:szCs w:val="24"/>
         </w:rPr>
-        <w:t>&lt;Descrever como deve ser feito. Quais tecnologias estarão disponíveis ao término do projeto. DW, OLAP, Dashboards, etc..&gt;</w:t>
-      </w:r>
+        <w:t xml:space="preserve">Download de dados dos sites IBGE </w:t>
+      </w:r>
+      <w:r>
+        <w:rPr>
+          <w:rFonts w:ascii="Arial" w:eastAsia="Arial" w:hAnsi="Arial" w:cs="Arial"/>
+          <w:sz w:val="24"/>
+          <w:szCs w:val="24"/>
+        </w:rPr>
+        <w:t>e INEP</w:t>
+      </w:r>
+    </w:p>
+    <w:p>
+      <w:pPr>
+        <w:pStyle w:val="ListParagraph"/>
+        <w:numPr>
+          <w:ilvl w:val="0"/>
+          <w:numId w:val="4"/>
+        </w:numPr>
+        <w:ind w:leftChars="0" w:firstLineChars="0"/>
+        <w:rPr>
+          <w:rFonts w:ascii="Arial" w:eastAsia="Arial" w:hAnsi="Arial" w:cs="Arial"/>
+          <w:sz w:val="24"/>
+          <w:szCs w:val="24"/>
+        </w:rPr>
+      </w:pPr>
+      <w:r>
+        <w:rPr>
+          <w:rFonts w:ascii="Arial" w:eastAsia="Arial" w:hAnsi="Arial" w:cs="Arial"/>
+          <w:sz w:val="24"/>
+          <w:szCs w:val="24"/>
+        </w:rPr>
+        <w:t>Organização dos dados em planilha Excel</w:t>
+      </w:r>
+    </w:p>
+    <w:p>
+      <w:pPr>
+        <w:pStyle w:val="ListParagraph"/>
+        <w:numPr>
+          <w:ilvl w:val="0"/>
+          <w:numId w:val="4"/>
+        </w:numPr>
+        <w:ind w:leftChars="0" w:firstLineChars="0"/>
+        <w:rPr>
+          <w:rFonts w:ascii="Arial" w:eastAsia="Arial" w:hAnsi="Arial" w:cs="Arial"/>
+          <w:sz w:val="24"/>
+          <w:szCs w:val="24"/>
+        </w:rPr>
+      </w:pPr>
+      <w:r>
+        <w:rPr>
+          <w:rFonts w:ascii="Arial" w:eastAsia="Arial" w:hAnsi="Arial" w:cs="Arial"/>
+          <w:sz w:val="24"/>
+          <w:szCs w:val="24"/>
+        </w:rPr>
+        <w:t>Postgre</w:t>
+      </w:r>
+      <w:r>
+        <w:rPr>
+          <w:rFonts w:ascii="Arial" w:eastAsia="Arial" w:hAnsi="Arial" w:cs="Arial"/>
+          <w:sz w:val="24"/>
+          <w:szCs w:val="24"/>
+        </w:rPr>
+        <w:t>SQL</w:t>
+      </w:r>
+    </w:p>
+    <w:p>
+      <w:pPr>
+        <w:pStyle w:val="ListParagraph"/>
+        <w:numPr>
+          <w:ilvl w:val="0"/>
+          <w:numId w:val="4"/>
+        </w:numPr>
+        <w:ind w:leftChars="0" w:firstLineChars="0"/>
+        <w:rPr>
+          <w:rFonts w:ascii="Arial" w:eastAsia="Arial" w:hAnsi="Arial" w:cs="Arial"/>
+          <w:sz w:val="24"/>
+          <w:szCs w:val="24"/>
+        </w:rPr>
+      </w:pPr>
+      <w:r>
+        <w:rPr>
+          <w:rFonts w:ascii="Arial" w:eastAsia="Arial" w:hAnsi="Arial" w:cs="Arial"/>
+          <w:sz w:val="24"/>
+          <w:szCs w:val="24"/>
+        </w:rPr>
+        <w:t>Power Architect</w:t>
+      </w:r>
+    </w:p>
+    <w:p>
+      <w:pPr>
+        <w:pStyle w:val="ListParagraph"/>
+        <w:numPr>
+          <w:ilvl w:val="0"/>
+          <w:numId w:val="4"/>
+        </w:numPr>
+        <w:ind w:leftChars="0" w:firstLineChars="0"/>
+        <w:rPr>
+          <w:rFonts w:ascii="Arial" w:eastAsia="Arial" w:hAnsi="Arial" w:cs="Arial"/>
+          <w:sz w:val="24"/>
+          <w:szCs w:val="24"/>
+        </w:rPr>
+      </w:pPr>
+      <w:r>
+        <w:rPr>
+          <w:rFonts w:ascii="Arial" w:eastAsia="Arial" w:hAnsi="Arial" w:cs="Arial"/>
+          <w:sz w:val="24"/>
+          <w:szCs w:val="24"/>
+        </w:rPr>
+        <w:t>Power BI</w:t>
+      </w:r>
+    </w:p>
+    <w:p>
+      <w:pPr>
+        <w:pStyle w:val="ListParagraph"/>
+        <w:numPr>
+          <w:ilvl w:val="0"/>
+          <w:numId w:val="4"/>
+        </w:numPr>
+        <w:ind w:leftChars="0" w:firstLineChars="0"/>
+        <w:rPr>
+          <w:rFonts w:ascii="Arial" w:eastAsia="Arial" w:hAnsi="Arial" w:cs="Arial"/>
+          <w:sz w:val="24"/>
+          <w:szCs w:val="24"/>
+        </w:rPr>
+      </w:pPr>
+      <w:r>
+        <w:rPr>
+          <w:rFonts w:ascii="Arial" w:eastAsia="Arial" w:hAnsi="Arial" w:cs="Arial"/>
+          <w:sz w:val="24"/>
+          <w:szCs w:val="24"/>
+        </w:rPr>
+        <w:t>GitHub</w:t>
+      </w:r>
+    </w:p>
+    <w:p>
+      <w:pPr>
+        <w:pStyle w:val="ListParagraph"/>
+        <w:numPr>
+          <w:ilvl w:val="0"/>
+          <w:numId w:val="4"/>
+        </w:numPr>
+        <w:ind w:leftChars="0" w:firstLineChars="0"/>
+        <w:rPr>
+          <w:rFonts w:ascii="Arial" w:eastAsia="Arial" w:hAnsi="Arial" w:cs="Arial"/>
+          <w:sz w:val="24"/>
+          <w:szCs w:val="24"/>
+        </w:rPr>
+      </w:pPr>
+      <w:proofErr w:type="spellStart"/>
+      <w:r>
+        <w:rPr>
+          <w:rFonts w:ascii="Arial" w:eastAsia="Arial" w:hAnsi="Arial" w:cs="Arial"/>
+          <w:sz w:val="24"/>
+          <w:szCs w:val="24"/>
+        </w:rPr>
+        <w:t>Pentaho</w:t>
+      </w:r>
+      <w:proofErr w:type="spellEnd"/>
+    </w:p>
+    <w:p>
+      <w:pPr>
+        <w:ind w:left="0" w:hanging="2"/>
+        <w:rPr>
+          <w:rFonts w:ascii="Arial" w:eastAsia="Arial" w:hAnsi="Arial" w:cs="Arial"/>
+          <w:sz w:val="24"/>
+          <w:szCs w:val="24"/>
+        </w:rPr>
+      </w:pPr>
     </w:p>
     <w:p>
       <w:pPr>
@@ -6940,6 +7044,7 @@
           <w:szCs w:val="28"/>
         </w:rPr>
       </w:pPr>
+      <w:proofErr w:type="spellStart"/>
       <w:r>
         <w:rPr>
           <w:rFonts w:ascii="Arial" w:eastAsia="Arial" w:hAnsi="Arial" w:cs="Arial"/>
@@ -6948,7 +7053,40 @@
           <w:sz w:val="28"/>
           <w:szCs w:val="28"/>
         </w:rPr>
-        <w:t>How Often?</w:t>
+        <w:t>How</w:t>
+      </w:r>
+      <w:proofErr w:type="spellEnd"/>
+      <w:r>
+        <w:rPr>
+          <w:rFonts w:ascii="Arial" w:eastAsia="Arial" w:hAnsi="Arial" w:cs="Arial"/>
+          <w:b/>
+          <w:color w:val="000000"/>
+          <w:sz w:val="28"/>
+          <w:szCs w:val="28"/>
+        </w:rPr>
+        <w:t xml:space="preserve"> </w:t>
+      </w:r>
+      <w:proofErr w:type="spellStart"/>
+      <w:r>
+        <w:rPr>
+          <w:rFonts w:ascii="Arial" w:eastAsia="Arial" w:hAnsi="Arial" w:cs="Arial"/>
+          <w:b/>
+          <w:color w:val="000000"/>
+          <w:sz w:val="28"/>
+          <w:szCs w:val="28"/>
+        </w:rPr>
+        <w:t>Often</w:t>
+      </w:r>
+      <w:proofErr w:type="spellEnd"/>
+      <w:r>
+        <w:rPr>
+          <w:rFonts w:ascii="Arial" w:eastAsia="Arial" w:hAnsi="Arial" w:cs="Arial"/>
+          <w:b/>
+          <w:color w:val="000000"/>
+          <w:sz w:val="28"/>
+          <w:szCs w:val="28"/>
+        </w:rPr>
+        <w:t>?</w:t>
       </w:r>
     </w:p>
     <w:p>
@@ -6962,19 +7100,17 @@
         <w:jc w:val="both"/>
         <w:rPr>
           <w:rFonts w:ascii="Arial" w:eastAsia="Arial" w:hAnsi="Arial" w:cs="Arial"/>
-          <w:color w:val="0000FF"/>
-          <w:sz w:val="24"/>
-          <w:szCs w:val="24"/>
-        </w:rPr>
-      </w:pPr>
-      <w:r>
-        <w:rPr>
-          <w:rFonts w:ascii="Arial" w:eastAsia="Arial" w:hAnsi="Arial" w:cs="Arial"/>
-          <w:color w:val="0000FF"/>
-          <w:sz w:val="24"/>
-          <w:szCs w:val="24"/>
-        </w:rPr>
-        <w:t>Anual</w:t>
+          <w:sz w:val="24"/>
+          <w:szCs w:val="24"/>
+        </w:rPr>
+      </w:pPr>
+      <w:r>
+        <w:rPr>
+          <w:rFonts w:ascii="Arial" w:eastAsia="Arial" w:hAnsi="Arial" w:cs="Arial"/>
+          <w:sz w:val="24"/>
+          <w:szCs w:val="24"/>
+        </w:rPr>
+        <w:t>A contratação foi pontual.</w:t>
       </w:r>
     </w:p>
     <w:p>
@@ -7060,46 +7196,875 @@
           <w:szCs w:val="24"/>
         </w:rPr>
       </w:pPr>
-      <w:r>
-        <w:rPr>
-          <w:rFonts w:ascii="Arial" w:eastAsia="Arial" w:hAnsi="Arial" w:cs="Arial"/>
-          <w:sz w:val="24"/>
-          <w:szCs w:val="24"/>
-        </w:rPr>
-        <w:t>Esta seção apresenta os requisitos indispensáveis identificados a partir das entrevistas e reuniões realizadas com o cliente.</w:t>
-      </w:r>
-    </w:p>
-    <w:p>
-      <w:pPr>
-        <w:ind w:left="0" w:hanging="2"/>
-        <w:jc w:val="both"/>
-        <w:rPr>
-          <w:rFonts w:ascii="Arial" w:eastAsia="Arial" w:hAnsi="Arial" w:cs="Arial"/>
-          <w:sz w:val="24"/>
-          <w:szCs w:val="24"/>
-        </w:rPr>
-      </w:pPr>
-    </w:p>
-    <w:p>
-      <w:pPr>
-        <w:ind w:left="0" w:hanging="2"/>
-        <w:jc w:val="both"/>
-        <w:rPr>
-          <w:rFonts w:ascii="Arial" w:eastAsia="Arial" w:hAnsi="Arial" w:cs="Arial"/>
-          <w:sz w:val="24"/>
-          <w:szCs w:val="24"/>
-        </w:rPr>
-      </w:pPr>
       <w:bookmarkStart w:id="14" w:name="_heading=h.2jxsxqh" w:colFirst="0" w:colLast="0"/>
       <w:bookmarkEnd w:id="14"/>
-      <w:r>
-        <w:rPr>
-          <w:rFonts w:ascii="Arial" w:eastAsia="Arial" w:hAnsi="Arial" w:cs="Arial"/>
-          <w:sz w:val="24"/>
-          <w:szCs w:val="24"/>
-        </w:rPr>
-        <w:t>&lt;Uma boa prática para a rastreabilidade do requisito é indexá-lo, como, por exemplo RQ-01 ou REQ-01. Os requisitos devem ter um nome, exemplo: RQ01 – Identificar a margem de lucro de cada venda&gt;</w:t>
-      </w:r>
+    </w:p>
+    <w:p>
+      <w:pPr>
+        <w:ind w:left="0" w:hanging="2"/>
+        <w:jc w:val="both"/>
+        <w:rPr>
+          <w:rFonts w:ascii="Arial" w:eastAsia="Arial" w:hAnsi="Arial" w:cs="Arial"/>
+          <w:sz w:val="24"/>
+          <w:szCs w:val="24"/>
+        </w:rPr>
+      </w:pPr>
+    </w:p>
+    <w:p>
+      <w:pPr>
+        <w:pStyle w:val="ListParagraph"/>
+        <w:numPr>
+          <w:ilvl w:val="0"/>
+          <w:numId w:val="5"/>
+        </w:numPr>
+        <w:suppressAutoHyphens w:val="0"/>
+        <w:spacing w:after="160" w:line="259" w:lineRule="auto"/>
+        <w:ind w:leftChars="0" w:firstLineChars="0"/>
+        <w:contextualSpacing/>
+        <w:textDirection w:val="lrTb"/>
+        <w:textAlignment w:val="auto"/>
+        <w:outlineLvl w:val="9"/>
+        <w:rPr>
+          <w:rFonts w:ascii="Arial" w:eastAsia="Arial" w:hAnsi="Arial" w:cs="Arial"/>
+          <w:b/>
+          <w:bCs/>
+          <w:sz w:val="24"/>
+          <w:szCs w:val="24"/>
+        </w:rPr>
+      </w:pPr>
+      <w:r>
+        <w:rPr>
+          <w:rFonts w:ascii="Arial" w:eastAsia="Arial" w:hAnsi="Arial" w:cs="Arial"/>
+          <w:b/>
+          <w:bCs/>
+          <w:sz w:val="24"/>
+          <w:szCs w:val="24"/>
+        </w:rPr>
+        <w:t>REQ01 – Evolução nominal, por região</w:t>
+      </w:r>
+    </w:p>
+    <w:p>
+      <w:pPr>
+        <w:pStyle w:val="ListParagraph"/>
+        <w:ind w:leftChars="0" w:left="1068" w:firstLineChars="0" w:firstLine="0"/>
+        <w:rPr>
+          <w:rFonts w:ascii="Arial" w:eastAsia="Arial" w:hAnsi="Arial" w:cs="Arial"/>
+          <w:sz w:val="24"/>
+          <w:szCs w:val="24"/>
+        </w:rPr>
+      </w:pPr>
+    </w:p>
+    <w:p>
+      <w:pPr>
+        <w:pStyle w:val="ListParagraph"/>
+        <w:numPr>
+          <w:ilvl w:val="1"/>
+          <w:numId w:val="7"/>
+        </w:numPr>
+        <w:ind w:leftChars="0" w:firstLineChars="0"/>
+        <w:rPr>
+          <w:rFonts w:ascii="Arial" w:eastAsia="Arial" w:hAnsi="Arial" w:cs="Arial"/>
+          <w:sz w:val="24"/>
+          <w:szCs w:val="24"/>
+        </w:rPr>
+      </w:pPr>
+      <w:r>
+        <w:rPr>
+          <w:rFonts w:ascii="Arial" w:eastAsia="Arial" w:hAnsi="Arial" w:cs="Arial"/>
+          <w:sz w:val="24"/>
+          <w:szCs w:val="24"/>
+        </w:rPr>
+        <w:t>Tabela com evolução de matrículas</w:t>
+      </w:r>
+    </w:p>
+    <w:p>
+      <w:pPr>
+        <w:pStyle w:val="ListParagraph"/>
+        <w:numPr>
+          <w:ilvl w:val="1"/>
+          <w:numId w:val="7"/>
+        </w:numPr>
+        <w:ind w:leftChars="0" w:firstLineChars="0"/>
+        <w:rPr>
+          <w:rFonts w:ascii="Arial" w:eastAsia="Arial" w:hAnsi="Arial" w:cs="Arial"/>
+          <w:sz w:val="24"/>
+          <w:szCs w:val="24"/>
+        </w:rPr>
+      </w:pPr>
+      <w:r>
+        <w:rPr>
+          <w:rFonts w:ascii="Arial" w:eastAsia="Arial" w:hAnsi="Arial" w:cs="Arial"/>
+          <w:sz w:val="24"/>
+          <w:szCs w:val="24"/>
+        </w:rPr>
+        <w:t>Curva de evolução de matrículas – nominal e %</w:t>
+      </w:r>
+    </w:p>
+    <w:p>
+      <w:pPr>
+        <w:pStyle w:val="ListParagraph"/>
+        <w:numPr>
+          <w:ilvl w:val="1"/>
+          <w:numId w:val="7"/>
+        </w:numPr>
+        <w:ind w:leftChars="0" w:firstLineChars="0"/>
+        <w:rPr>
+          <w:rFonts w:ascii="Arial" w:eastAsia="Arial" w:hAnsi="Arial" w:cs="Arial"/>
+          <w:sz w:val="24"/>
+          <w:szCs w:val="24"/>
+        </w:rPr>
+      </w:pPr>
+      <w:r>
+        <w:rPr>
+          <w:rFonts w:ascii="Arial" w:eastAsia="Arial" w:hAnsi="Arial" w:cs="Arial"/>
+          <w:sz w:val="24"/>
+          <w:szCs w:val="24"/>
+        </w:rPr>
+        <w:t>Curva de evolução da população</w:t>
+      </w:r>
+    </w:p>
+    <w:p>
+      <w:pPr>
+        <w:pStyle w:val="ListParagraph"/>
+        <w:numPr>
+          <w:ilvl w:val="1"/>
+          <w:numId w:val="7"/>
+        </w:numPr>
+        <w:ind w:leftChars="0" w:firstLineChars="0"/>
+        <w:rPr>
+          <w:rFonts w:ascii="Arial" w:eastAsia="Arial" w:hAnsi="Arial" w:cs="Arial"/>
+          <w:sz w:val="24"/>
+          <w:szCs w:val="24"/>
+        </w:rPr>
+      </w:pPr>
+      <w:r>
+        <w:rPr>
+          <w:rFonts w:ascii="Arial" w:eastAsia="Arial" w:hAnsi="Arial" w:cs="Arial"/>
+          <w:sz w:val="24"/>
+          <w:szCs w:val="24"/>
+        </w:rPr>
+        <w:t>Mapa com distribuição por estado</w:t>
+      </w:r>
+    </w:p>
+    <w:p>
+      <w:pPr>
+        <w:pStyle w:val="ListParagraph"/>
+        <w:ind w:left="0" w:hanging="2"/>
+        <w:rPr>
+          <w:rFonts w:ascii="Arial" w:eastAsia="Arial" w:hAnsi="Arial" w:cs="Arial"/>
+          <w:sz w:val="24"/>
+          <w:szCs w:val="24"/>
+        </w:rPr>
+      </w:pPr>
+    </w:p>
+    <w:p>
+      <w:pPr>
+        <w:pStyle w:val="ListParagraph"/>
+        <w:numPr>
+          <w:ilvl w:val="0"/>
+          <w:numId w:val="6"/>
+        </w:numPr>
+        <w:suppressAutoHyphens w:val="0"/>
+        <w:spacing w:after="160" w:line="259" w:lineRule="auto"/>
+        <w:ind w:leftChars="0" w:firstLineChars="0"/>
+        <w:contextualSpacing/>
+        <w:textDirection w:val="lrTb"/>
+        <w:textAlignment w:val="auto"/>
+        <w:outlineLvl w:val="9"/>
+        <w:rPr>
+          <w:rFonts w:ascii="Arial" w:eastAsia="Arial" w:hAnsi="Arial" w:cs="Arial"/>
+          <w:sz w:val="24"/>
+          <w:szCs w:val="24"/>
+        </w:rPr>
+      </w:pPr>
+      <w:r>
+        <w:rPr>
+          <w:rFonts w:ascii="Arial" w:eastAsia="Arial" w:hAnsi="Arial" w:cs="Arial"/>
+          <w:sz w:val="24"/>
+          <w:szCs w:val="24"/>
+        </w:rPr>
+        <w:t>Por período, região, público/privado, rural/urbano</w:t>
+      </w:r>
+    </w:p>
+    <w:p>
+      <w:pPr>
+        <w:pStyle w:val="ListParagraph"/>
+        <w:ind w:leftChars="0" w:left="1428" w:firstLineChars="0" w:firstLine="0"/>
+        <w:rPr>
+          <w:rFonts w:ascii="Arial" w:eastAsia="Arial" w:hAnsi="Arial" w:cs="Arial"/>
+          <w:sz w:val="24"/>
+          <w:szCs w:val="24"/>
+        </w:rPr>
+      </w:pPr>
+    </w:p>
+    <w:p>
+      <w:pPr>
+        <w:pStyle w:val="ListParagraph"/>
+        <w:numPr>
+          <w:ilvl w:val="0"/>
+          <w:numId w:val="5"/>
+        </w:numPr>
+        <w:suppressAutoHyphens w:val="0"/>
+        <w:spacing w:after="160" w:line="259" w:lineRule="auto"/>
+        <w:ind w:leftChars="0" w:firstLineChars="0"/>
+        <w:contextualSpacing/>
+        <w:textDirection w:val="lrTb"/>
+        <w:textAlignment w:val="auto"/>
+        <w:outlineLvl w:val="9"/>
+        <w:rPr>
+          <w:rFonts w:ascii="Arial" w:eastAsia="Arial" w:hAnsi="Arial" w:cs="Arial"/>
+          <w:b/>
+          <w:bCs/>
+          <w:sz w:val="24"/>
+          <w:szCs w:val="24"/>
+        </w:rPr>
+      </w:pPr>
+      <w:r>
+        <w:rPr>
+          <w:rFonts w:ascii="Arial" w:eastAsia="Arial" w:hAnsi="Arial" w:cs="Arial"/>
+          <w:b/>
+          <w:bCs/>
+          <w:sz w:val="24"/>
+          <w:szCs w:val="24"/>
+        </w:rPr>
+        <w:t>REQ02 - Evolução percentual em relação à 2011</w:t>
+      </w:r>
+    </w:p>
+    <w:p>
+      <w:pPr>
+        <w:pStyle w:val="ListParagraph"/>
+        <w:ind w:left="0" w:hanging="2"/>
+        <w:rPr>
+          <w:rFonts w:ascii="Arial" w:eastAsia="Arial" w:hAnsi="Arial" w:cs="Arial"/>
+          <w:b/>
+          <w:bCs/>
+          <w:sz w:val="24"/>
+          <w:szCs w:val="24"/>
+        </w:rPr>
+      </w:pPr>
+    </w:p>
+    <w:p>
+      <w:pPr>
+        <w:pStyle w:val="ListParagraph"/>
+        <w:numPr>
+          <w:ilvl w:val="1"/>
+          <w:numId w:val="7"/>
+        </w:numPr>
+        <w:ind w:leftChars="0" w:firstLineChars="0"/>
+        <w:rPr>
+          <w:rFonts w:ascii="Arial" w:eastAsia="Arial" w:hAnsi="Arial" w:cs="Arial"/>
+          <w:sz w:val="24"/>
+          <w:szCs w:val="24"/>
+        </w:rPr>
+      </w:pPr>
+      <w:r>
+        <w:rPr>
+          <w:rFonts w:ascii="Arial" w:eastAsia="Arial" w:hAnsi="Arial" w:cs="Arial"/>
+          <w:sz w:val="24"/>
+          <w:szCs w:val="24"/>
+        </w:rPr>
+        <w:t xml:space="preserve">Curva percentual comparativa em relação à 2011 de evolução de matrículas </w:t>
+      </w:r>
+    </w:p>
+    <w:p>
+      <w:pPr>
+        <w:pStyle w:val="ListParagraph"/>
+        <w:numPr>
+          <w:ilvl w:val="1"/>
+          <w:numId w:val="7"/>
+        </w:numPr>
+        <w:ind w:leftChars="0" w:firstLineChars="0"/>
+        <w:rPr>
+          <w:rFonts w:ascii="Arial" w:eastAsia="Arial" w:hAnsi="Arial" w:cs="Arial"/>
+          <w:sz w:val="24"/>
+          <w:szCs w:val="24"/>
+        </w:rPr>
+      </w:pPr>
+      <w:r>
+        <w:rPr>
+          <w:rFonts w:ascii="Arial" w:eastAsia="Arial" w:hAnsi="Arial" w:cs="Arial"/>
+          <w:sz w:val="24"/>
+          <w:szCs w:val="24"/>
+        </w:rPr>
+        <w:t>Comparativo público/privado, rural/urbano</w:t>
+      </w:r>
+    </w:p>
+    <w:p>
+      <w:pPr>
+        <w:pStyle w:val="ListParagraph"/>
+        <w:ind w:leftChars="0" w:left="1428" w:firstLineChars="0" w:firstLine="0"/>
+        <w:rPr>
+          <w:rFonts w:ascii="Arial" w:eastAsia="Arial" w:hAnsi="Arial" w:cs="Arial"/>
+          <w:sz w:val="24"/>
+          <w:szCs w:val="24"/>
+        </w:rPr>
+      </w:pPr>
+    </w:p>
+    <w:p>
+      <w:pPr>
+        <w:pStyle w:val="ListParagraph"/>
+        <w:numPr>
+          <w:ilvl w:val="0"/>
+          <w:numId w:val="6"/>
+        </w:numPr>
+        <w:suppressAutoHyphens w:val="0"/>
+        <w:spacing w:after="160" w:line="259" w:lineRule="auto"/>
+        <w:ind w:leftChars="0" w:firstLineChars="0"/>
+        <w:contextualSpacing/>
+        <w:textDirection w:val="lrTb"/>
+        <w:textAlignment w:val="auto"/>
+        <w:outlineLvl w:val="9"/>
+        <w:rPr>
+          <w:rFonts w:ascii="Arial" w:eastAsia="Arial" w:hAnsi="Arial" w:cs="Arial"/>
+          <w:sz w:val="24"/>
+          <w:szCs w:val="24"/>
+        </w:rPr>
+      </w:pPr>
+      <w:r>
+        <w:rPr>
+          <w:rFonts w:ascii="Arial" w:eastAsia="Arial" w:hAnsi="Arial" w:cs="Arial"/>
+          <w:sz w:val="24"/>
+          <w:szCs w:val="24"/>
+        </w:rPr>
+        <w:t>Por período e região</w:t>
+      </w:r>
+    </w:p>
+    <w:p>
+      <w:pPr>
+        <w:pStyle w:val="ListParagraph"/>
+        <w:ind w:leftChars="0" w:left="1068" w:firstLineChars="0" w:firstLine="0"/>
+        <w:rPr>
+          <w:rFonts w:ascii="Arial" w:eastAsia="Arial" w:hAnsi="Arial" w:cs="Arial"/>
+          <w:sz w:val="24"/>
+          <w:szCs w:val="24"/>
+        </w:rPr>
+      </w:pPr>
+    </w:p>
+    <w:p>
+      <w:pPr>
+        <w:pStyle w:val="ListParagraph"/>
+        <w:numPr>
+          <w:ilvl w:val="0"/>
+          <w:numId w:val="5"/>
+        </w:numPr>
+        <w:suppressAutoHyphens w:val="0"/>
+        <w:spacing w:after="160" w:line="259" w:lineRule="auto"/>
+        <w:ind w:leftChars="0" w:firstLineChars="0"/>
+        <w:contextualSpacing/>
+        <w:textDirection w:val="lrTb"/>
+        <w:textAlignment w:val="auto"/>
+        <w:outlineLvl w:val="9"/>
+        <w:rPr>
+          <w:rFonts w:ascii="Arial" w:eastAsia="Arial" w:hAnsi="Arial" w:cs="Arial"/>
+          <w:b/>
+          <w:bCs/>
+          <w:sz w:val="24"/>
+          <w:szCs w:val="24"/>
+        </w:rPr>
+      </w:pPr>
+      <w:r>
+        <w:rPr>
+          <w:rFonts w:ascii="Arial" w:eastAsia="Arial" w:hAnsi="Arial" w:cs="Arial"/>
+          <w:b/>
+          <w:bCs/>
+          <w:sz w:val="24"/>
+          <w:szCs w:val="24"/>
+        </w:rPr>
+        <w:t>REQ03 – Evolução ensino público e privado</w:t>
+      </w:r>
+    </w:p>
+    <w:p>
+      <w:pPr>
+        <w:pStyle w:val="ListParagraph"/>
+        <w:ind w:left="0" w:hanging="2"/>
+        <w:rPr>
+          <w:rFonts w:ascii="Arial" w:eastAsia="Arial" w:hAnsi="Arial" w:cs="Arial"/>
+          <w:sz w:val="24"/>
+          <w:szCs w:val="24"/>
+        </w:rPr>
+      </w:pPr>
+    </w:p>
+    <w:p>
+      <w:pPr>
+        <w:pStyle w:val="ListParagraph"/>
+        <w:numPr>
+          <w:ilvl w:val="1"/>
+          <w:numId w:val="7"/>
+        </w:numPr>
+        <w:ind w:leftChars="0" w:firstLineChars="0"/>
+        <w:rPr>
+          <w:rFonts w:ascii="Arial" w:eastAsia="Arial" w:hAnsi="Arial" w:cs="Arial"/>
+          <w:sz w:val="24"/>
+          <w:szCs w:val="24"/>
+        </w:rPr>
+      </w:pPr>
+      <w:r>
+        <w:rPr>
+          <w:rFonts w:ascii="Arial" w:eastAsia="Arial" w:hAnsi="Arial" w:cs="Arial"/>
+          <w:sz w:val="24"/>
+          <w:szCs w:val="24"/>
+        </w:rPr>
+        <w:t>Evolução percentual comparativa entre público e privado, em relação à 2011</w:t>
+      </w:r>
+    </w:p>
+    <w:p>
+      <w:pPr>
+        <w:ind w:leftChars="0" w:left="1080" w:firstLineChars="0" w:firstLine="0"/>
+        <w:textDirection w:val="lrTb"/>
+        <w:rPr>
+          <w:rFonts w:ascii="Arial" w:eastAsia="Arial" w:hAnsi="Arial" w:cs="Arial"/>
+          <w:sz w:val="24"/>
+          <w:szCs w:val="24"/>
+        </w:rPr>
+      </w:pPr>
+    </w:p>
+    <w:p>
+      <w:pPr>
+        <w:pStyle w:val="ListParagraph"/>
+        <w:numPr>
+          <w:ilvl w:val="0"/>
+          <w:numId w:val="6"/>
+        </w:numPr>
+        <w:suppressAutoHyphens w:val="0"/>
+        <w:spacing w:after="160" w:line="259" w:lineRule="auto"/>
+        <w:ind w:leftChars="0" w:firstLineChars="0"/>
+        <w:contextualSpacing/>
+        <w:textDirection w:val="lrTb"/>
+        <w:textAlignment w:val="auto"/>
+        <w:outlineLvl w:val="9"/>
+        <w:rPr>
+          <w:rFonts w:ascii="Arial" w:eastAsia="Arial" w:hAnsi="Arial" w:cs="Arial"/>
+          <w:sz w:val="24"/>
+          <w:szCs w:val="24"/>
+        </w:rPr>
+      </w:pPr>
+      <w:r>
+        <w:rPr>
+          <w:rFonts w:ascii="Arial" w:eastAsia="Arial" w:hAnsi="Arial" w:cs="Arial"/>
+          <w:sz w:val="24"/>
+          <w:szCs w:val="24"/>
+        </w:rPr>
+        <w:t>Por período e região</w:t>
+      </w:r>
+    </w:p>
+    <w:p>
+      <w:pPr>
+        <w:pStyle w:val="ListParagraph"/>
+        <w:ind w:left="0" w:hanging="2"/>
+        <w:rPr>
+          <w:rFonts w:ascii="Arial" w:eastAsia="Arial" w:hAnsi="Arial" w:cs="Arial"/>
+          <w:sz w:val="24"/>
+          <w:szCs w:val="24"/>
+        </w:rPr>
+      </w:pPr>
+    </w:p>
+    <w:p>
+      <w:pPr>
+        <w:pStyle w:val="ListParagraph"/>
+        <w:numPr>
+          <w:ilvl w:val="0"/>
+          <w:numId w:val="5"/>
+        </w:numPr>
+        <w:suppressAutoHyphens w:val="0"/>
+        <w:spacing w:after="160" w:line="259" w:lineRule="auto"/>
+        <w:ind w:leftChars="0" w:firstLineChars="0"/>
+        <w:contextualSpacing/>
+        <w:textDirection w:val="lrTb"/>
+        <w:textAlignment w:val="auto"/>
+        <w:outlineLvl w:val="9"/>
+        <w:rPr>
+          <w:rFonts w:ascii="Arial" w:eastAsia="Arial" w:hAnsi="Arial" w:cs="Arial"/>
+          <w:b/>
+          <w:bCs/>
+          <w:sz w:val="24"/>
+          <w:szCs w:val="24"/>
+        </w:rPr>
+      </w:pPr>
+      <w:r>
+        <w:rPr>
+          <w:rFonts w:ascii="Arial" w:eastAsia="Arial" w:hAnsi="Arial" w:cs="Arial"/>
+          <w:b/>
+          <w:bCs/>
+          <w:sz w:val="24"/>
+          <w:szCs w:val="24"/>
+        </w:rPr>
+        <w:t>REQ04 - Evolução rural e urbano</w:t>
+      </w:r>
+    </w:p>
+    <w:p>
+      <w:pPr>
+        <w:pStyle w:val="ListParagraph"/>
+        <w:ind w:leftChars="0" w:left="1068" w:firstLineChars="0" w:firstLine="0"/>
+        <w:rPr>
+          <w:rFonts w:ascii="Arial" w:eastAsia="Arial" w:hAnsi="Arial" w:cs="Arial"/>
+          <w:sz w:val="24"/>
+          <w:szCs w:val="24"/>
+        </w:rPr>
+      </w:pPr>
+    </w:p>
+    <w:p>
+      <w:pPr>
+        <w:pStyle w:val="ListParagraph"/>
+        <w:numPr>
+          <w:ilvl w:val="1"/>
+          <w:numId w:val="7"/>
+        </w:numPr>
+        <w:ind w:leftChars="0" w:firstLineChars="0"/>
+        <w:rPr>
+          <w:rFonts w:ascii="Arial" w:eastAsia="Arial" w:hAnsi="Arial" w:cs="Arial"/>
+          <w:sz w:val="24"/>
+          <w:szCs w:val="24"/>
+        </w:rPr>
+      </w:pPr>
+      <w:r>
+        <w:rPr>
+          <w:rFonts w:ascii="Arial" w:eastAsia="Arial" w:hAnsi="Arial" w:cs="Arial"/>
+          <w:sz w:val="24"/>
+          <w:szCs w:val="24"/>
+        </w:rPr>
+        <w:t>Evolução percentual comparativa entre rural e urbano, em relação à 2011</w:t>
+      </w:r>
+    </w:p>
+    <w:p>
+      <w:pPr>
+        <w:pStyle w:val="ListParagraph"/>
+        <w:ind w:left="0" w:hanging="2"/>
+        <w:rPr>
+          <w:rFonts w:ascii="Arial" w:eastAsia="Arial" w:hAnsi="Arial" w:cs="Arial"/>
+          <w:sz w:val="24"/>
+          <w:szCs w:val="24"/>
+        </w:rPr>
+      </w:pPr>
+    </w:p>
+    <w:p>
+      <w:pPr>
+        <w:pStyle w:val="ListParagraph"/>
+        <w:numPr>
+          <w:ilvl w:val="0"/>
+          <w:numId w:val="6"/>
+        </w:numPr>
+        <w:suppressAutoHyphens w:val="0"/>
+        <w:spacing w:after="160" w:line="259" w:lineRule="auto"/>
+        <w:ind w:leftChars="0" w:firstLineChars="0"/>
+        <w:contextualSpacing/>
+        <w:textDirection w:val="lrTb"/>
+        <w:textAlignment w:val="auto"/>
+        <w:outlineLvl w:val="9"/>
+        <w:rPr>
+          <w:rFonts w:ascii="Arial" w:eastAsia="Arial" w:hAnsi="Arial" w:cs="Arial"/>
+          <w:sz w:val="24"/>
+          <w:szCs w:val="24"/>
+        </w:rPr>
+      </w:pPr>
+      <w:r>
+        <w:rPr>
+          <w:rFonts w:ascii="Arial" w:eastAsia="Arial" w:hAnsi="Arial" w:cs="Arial"/>
+          <w:sz w:val="24"/>
+          <w:szCs w:val="24"/>
+        </w:rPr>
+        <w:t>Por período e região</w:t>
+      </w:r>
+    </w:p>
+    <w:p>
+      <w:pPr>
+        <w:pStyle w:val="ListParagraph"/>
+        <w:ind w:left="0" w:hanging="2"/>
+        <w:rPr>
+          <w:rFonts w:ascii="Arial" w:eastAsia="Arial" w:hAnsi="Arial" w:cs="Arial"/>
+          <w:sz w:val="24"/>
+          <w:szCs w:val="24"/>
+        </w:rPr>
+      </w:pPr>
+    </w:p>
+    <w:p>
+      <w:pPr>
+        <w:pStyle w:val="ListParagraph"/>
+        <w:numPr>
+          <w:ilvl w:val="0"/>
+          <w:numId w:val="5"/>
+        </w:numPr>
+        <w:suppressAutoHyphens w:val="0"/>
+        <w:spacing w:after="160" w:line="259" w:lineRule="auto"/>
+        <w:ind w:leftChars="0" w:firstLineChars="0"/>
+        <w:contextualSpacing/>
+        <w:textDirection w:val="lrTb"/>
+        <w:textAlignment w:val="auto"/>
+        <w:outlineLvl w:val="9"/>
+        <w:rPr>
+          <w:rFonts w:ascii="Arial" w:eastAsia="Arial" w:hAnsi="Arial" w:cs="Arial"/>
+          <w:b/>
+          <w:bCs/>
+          <w:sz w:val="24"/>
+          <w:szCs w:val="24"/>
+        </w:rPr>
+      </w:pPr>
+      <w:r>
+        <w:rPr>
+          <w:rFonts w:ascii="Arial" w:eastAsia="Arial" w:hAnsi="Arial" w:cs="Arial"/>
+          <w:b/>
+          <w:bCs/>
+          <w:sz w:val="24"/>
+          <w:szCs w:val="24"/>
+        </w:rPr>
+        <w:t>REQ05 - Efeito na pandemia</w:t>
+      </w:r>
+    </w:p>
+    <w:p>
+      <w:pPr>
+        <w:pStyle w:val="ListParagraph"/>
+        <w:suppressAutoHyphens w:val="0"/>
+        <w:spacing w:after="160" w:line="259" w:lineRule="auto"/>
+        <w:ind w:leftChars="0" w:left="1068" w:firstLineChars="0" w:firstLine="0"/>
+        <w:contextualSpacing/>
+        <w:textDirection w:val="lrTb"/>
+        <w:textAlignment w:val="auto"/>
+        <w:outlineLvl w:val="9"/>
+        <w:rPr>
+          <w:rFonts w:ascii="Arial" w:eastAsia="Arial" w:hAnsi="Arial" w:cs="Arial"/>
+          <w:b/>
+          <w:bCs/>
+          <w:sz w:val="24"/>
+          <w:szCs w:val="24"/>
+        </w:rPr>
+      </w:pPr>
+    </w:p>
+    <w:p>
+      <w:pPr>
+        <w:pStyle w:val="ListParagraph"/>
+        <w:numPr>
+          <w:ilvl w:val="1"/>
+          <w:numId w:val="7"/>
+        </w:numPr>
+        <w:ind w:leftChars="0" w:firstLineChars="0"/>
+        <w:rPr>
+          <w:rFonts w:ascii="Arial" w:eastAsia="Arial" w:hAnsi="Arial" w:cs="Arial"/>
+          <w:sz w:val="24"/>
+          <w:szCs w:val="24"/>
+        </w:rPr>
+      </w:pPr>
+      <w:r>
+        <w:rPr>
+          <w:rFonts w:ascii="Arial" w:eastAsia="Arial" w:hAnsi="Arial" w:cs="Arial"/>
+          <w:sz w:val="24"/>
+          <w:szCs w:val="24"/>
+        </w:rPr>
+        <w:t xml:space="preserve">Evolução </w:t>
+      </w:r>
+      <w:r>
+        <w:rPr>
+          <w:rFonts w:ascii="Arial" w:eastAsia="Arial" w:hAnsi="Arial" w:cs="Arial"/>
+          <w:sz w:val="24"/>
+          <w:szCs w:val="24"/>
+        </w:rPr>
+        <w:t>em 2020 e 2021</w:t>
+      </w:r>
+    </w:p>
+    <w:p>
+      <w:pPr>
+        <w:pStyle w:val="ListParagraph"/>
+        <w:suppressAutoHyphens w:val="0"/>
+        <w:spacing w:after="160" w:line="259" w:lineRule="auto"/>
+        <w:ind w:leftChars="0" w:left="1068" w:firstLineChars="0" w:firstLine="0"/>
+        <w:contextualSpacing/>
+        <w:textDirection w:val="lrTb"/>
+        <w:textAlignment w:val="auto"/>
+        <w:outlineLvl w:val="9"/>
+        <w:rPr>
+          <w:rFonts w:ascii="Arial" w:eastAsia="Arial" w:hAnsi="Arial" w:cs="Arial"/>
+          <w:b/>
+          <w:bCs/>
+          <w:sz w:val="24"/>
+          <w:szCs w:val="24"/>
+        </w:rPr>
+      </w:pPr>
+    </w:p>
+    <w:p>
+      <w:pPr>
+        <w:pStyle w:val="ListParagraph"/>
+        <w:ind w:left="0" w:hanging="2"/>
+        <w:rPr>
+          <w:rFonts w:ascii="Arial" w:eastAsia="Arial" w:hAnsi="Arial" w:cs="Arial"/>
+          <w:sz w:val="24"/>
+          <w:szCs w:val="24"/>
+        </w:rPr>
+      </w:pPr>
+    </w:p>
+    <w:p>
+      <w:pPr>
+        <w:pStyle w:val="ListParagraph"/>
+        <w:numPr>
+          <w:ilvl w:val="0"/>
+          <w:numId w:val="6"/>
+        </w:numPr>
+        <w:suppressAutoHyphens w:val="0"/>
+        <w:spacing w:after="160" w:line="259" w:lineRule="auto"/>
+        <w:ind w:leftChars="0" w:firstLineChars="0"/>
+        <w:contextualSpacing/>
+        <w:textAlignment w:val="auto"/>
+        <w:outlineLvl w:val="9"/>
+        <w:rPr>
+          <w:rFonts w:ascii="Arial" w:eastAsia="Arial" w:hAnsi="Arial" w:cs="Arial"/>
+          <w:sz w:val="24"/>
+          <w:szCs w:val="24"/>
+        </w:rPr>
+      </w:pPr>
+      <w:r>
+        <w:rPr>
+          <w:rFonts w:ascii="Arial" w:eastAsia="Arial" w:hAnsi="Arial" w:cs="Arial"/>
+          <w:sz w:val="24"/>
+          <w:szCs w:val="24"/>
+        </w:rPr>
+        <w:t>Por estado, público/privado, rural/urbano</w:t>
+      </w:r>
+    </w:p>
+    <w:p>
+      <w:pPr>
+        <w:pStyle w:val="ListParagraph"/>
+        <w:suppressAutoHyphens w:val="0"/>
+        <w:spacing w:after="160" w:line="259" w:lineRule="auto"/>
+        <w:ind w:leftChars="0" w:left="1428" w:firstLineChars="0" w:firstLine="0"/>
+        <w:contextualSpacing/>
+        <w:textAlignment w:val="auto"/>
+        <w:outlineLvl w:val="9"/>
+        <w:rPr>
+          <w:rFonts w:ascii="Arial" w:eastAsia="Arial" w:hAnsi="Arial" w:cs="Arial"/>
+          <w:sz w:val="24"/>
+          <w:szCs w:val="24"/>
+        </w:rPr>
+      </w:pPr>
+    </w:p>
+    <w:p>
+      <w:pPr>
+        <w:pStyle w:val="ListParagraph"/>
+        <w:numPr>
+          <w:ilvl w:val="0"/>
+          <w:numId w:val="5"/>
+        </w:numPr>
+        <w:suppressAutoHyphens w:val="0"/>
+        <w:spacing w:after="160" w:line="259" w:lineRule="auto"/>
+        <w:ind w:leftChars="0" w:firstLineChars="0"/>
+        <w:contextualSpacing/>
+        <w:textDirection w:val="lrTb"/>
+        <w:textAlignment w:val="auto"/>
+        <w:outlineLvl w:val="9"/>
+        <w:rPr>
+          <w:rFonts w:ascii="Arial" w:eastAsia="Arial" w:hAnsi="Arial" w:cs="Arial"/>
+          <w:b/>
+          <w:bCs/>
+          <w:sz w:val="24"/>
+          <w:szCs w:val="24"/>
+        </w:rPr>
+      </w:pPr>
+      <w:r>
+        <w:rPr>
+          <w:rFonts w:ascii="Arial" w:eastAsia="Arial" w:hAnsi="Arial" w:cs="Arial"/>
+          <w:b/>
+          <w:bCs/>
+          <w:sz w:val="24"/>
+          <w:szCs w:val="24"/>
+        </w:rPr>
+        <w:t>REQ06 – Outliers</w:t>
+      </w:r>
+    </w:p>
+    <w:p>
+      <w:pPr>
+        <w:pStyle w:val="ListParagraph"/>
+        <w:numPr>
+          <w:ilvl w:val="1"/>
+          <w:numId w:val="7"/>
+        </w:numPr>
+        <w:ind w:leftChars="0" w:firstLineChars="0"/>
+        <w:rPr>
+          <w:rFonts w:ascii="Arial" w:eastAsia="Arial" w:hAnsi="Arial" w:cs="Arial"/>
+          <w:sz w:val="24"/>
+          <w:szCs w:val="24"/>
+        </w:rPr>
+      </w:pPr>
+      <w:r>
+        <w:rPr>
+          <w:rFonts w:ascii="Arial" w:eastAsia="Arial" w:hAnsi="Arial" w:cs="Arial"/>
+          <w:sz w:val="24"/>
+          <w:szCs w:val="24"/>
+        </w:rPr>
+        <w:t>E</w:t>
+      </w:r>
+      <w:r>
+        <w:rPr>
+          <w:rFonts w:ascii="Arial" w:eastAsia="Arial" w:hAnsi="Arial" w:cs="Arial"/>
+          <w:sz w:val="24"/>
+          <w:szCs w:val="24"/>
+        </w:rPr>
+        <w:t>stado</w:t>
+      </w:r>
+      <w:r>
+        <w:rPr>
+          <w:rFonts w:ascii="Arial" w:eastAsia="Arial" w:hAnsi="Arial" w:cs="Arial"/>
+          <w:sz w:val="24"/>
+          <w:szCs w:val="24"/>
+        </w:rPr>
+        <w:t>s que se destacaram (Para baixo ou para cima)</w:t>
+      </w:r>
+    </w:p>
+    <w:p>
+      <w:pPr>
+        <w:ind w:left="0" w:hanging="2"/>
+        <w:jc w:val="both"/>
+        <w:rPr>
+          <w:rFonts w:ascii="Arial" w:eastAsia="Arial" w:hAnsi="Arial" w:cs="Arial"/>
+          <w:sz w:val="24"/>
+          <w:szCs w:val="24"/>
+        </w:rPr>
+      </w:pPr>
+    </w:p>
+    <w:p>
+      <w:pPr>
+        <w:keepNext/>
+        <w:pBdr>
+          <w:top w:val="nil"/>
+          <w:left w:val="nil"/>
+          <w:bottom w:val="nil"/>
+          <w:right w:val="nil"/>
+          <w:between w:val="nil"/>
+        </w:pBdr>
+        <w:spacing w:before="240" w:after="60" w:line="240" w:lineRule="auto"/>
+        <w:ind w:left="0" w:hanging="2"/>
+        <w:rPr>
+          <w:rFonts w:ascii="Arial" w:eastAsia="Arial" w:hAnsi="Arial" w:cs="Arial"/>
+          <w:b/>
+          <w:color w:val="000000"/>
+          <w:sz w:val="32"/>
+          <w:szCs w:val="32"/>
+        </w:rPr>
+      </w:pPr>
+      <w:bookmarkStart w:id="15" w:name="_heading=h.z337ya" w:colFirst="0" w:colLast="0"/>
+      <w:bookmarkStart w:id="16" w:name="_heading=h.1y810tw" w:colFirst="0" w:colLast="0"/>
+      <w:bookmarkEnd w:id="15"/>
+      <w:bookmarkEnd w:id="16"/>
+      <w:r>
+        <w:br w:type="page"/>
+      </w:r>
+      <w:r>
+        <w:rPr>
+          <w:rFonts w:ascii="Arial" w:eastAsia="Arial" w:hAnsi="Arial" w:cs="Arial"/>
+          <w:b/>
+          <w:color w:val="000000"/>
+          <w:sz w:val="32"/>
+          <w:szCs w:val="32"/>
+        </w:rPr>
+        <w:lastRenderedPageBreak/>
+        <w:t>Fontes de Dados</w:t>
+      </w:r>
+    </w:p>
+    <w:p>
+      <w:pPr>
+        <w:ind w:left="0" w:hanging="2"/>
+        <w:jc w:val="both"/>
+        <w:rPr>
+          <w:rFonts w:ascii="Arial" w:eastAsia="Arial" w:hAnsi="Arial" w:cs="Arial"/>
+          <w:sz w:val="24"/>
+          <w:szCs w:val="24"/>
+        </w:rPr>
+      </w:pPr>
     </w:p>
     <w:p>
       <w:pPr>
@@ -7126,6 +8091,8 @@
           <w:szCs w:val="28"/>
         </w:rPr>
       </w:pPr>
+      <w:bookmarkStart w:id="17" w:name="_heading=h.4i7ojhp" w:colFirst="0" w:colLast="0"/>
+      <w:bookmarkEnd w:id="17"/>
       <w:r>
         <w:rPr>
           <w:rFonts w:ascii="Arial" w:eastAsia="Arial" w:hAnsi="Arial" w:cs="Arial"/>
@@ -7135,25 +8102,8 @@
           <w:sz w:val="28"/>
           <w:szCs w:val="28"/>
         </w:rPr>
-        <w:t xml:space="preserve">RQ-01 – </w:t>
-      </w:r>
-      <w:r>
-        <w:rPr>
-          <w:rFonts w:ascii="Arial" w:eastAsia="Arial" w:hAnsi="Arial" w:cs="Arial"/>
-          <w:b/>
-          <w:i/>
-          <w:color w:val="000000"/>
-          <w:sz w:val="28"/>
-          <w:szCs w:val="28"/>
-          <w:highlight w:val="yellow"/>
-        </w:rPr>
-        <w:t>Nome</w:t>
-      </w:r>
-    </w:p>
-    <w:p>
-      <w:pPr>
-        <w:ind w:left="0" w:hanging="2"/>
-      </w:pPr>
+        <w:t>Fonte 1</w:t>
+      </w:r>
     </w:p>
     <w:p>
       <w:pPr>
@@ -7165,15 +8115,27 @@
           <w:szCs w:val="24"/>
         </w:rPr>
       </w:pPr>
-      <w:r>
-        <w:rPr>
-          <w:rFonts w:ascii="Arial" w:eastAsia="Arial" w:hAnsi="Arial" w:cs="Arial"/>
-          <w:color w:val="0000FF"/>
-          <w:sz w:val="24"/>
-          <w:szCs w:val="24"/>
-        </w:rPr>
-        <w:t>Evolução do número total (Brasil) de crianças matriculadas no ensino básico e % sobre o total de crianças daquela faixa etária, ao longo dos últimos 10 anos</w:t>
-      </w:r>
+    </w:p>
+    <w:p>
+      <w:pPr>
+        <w:ind w:left="0" w:hanging="2"/>
+        <w:jc w:val="both"/>
+        <w:rPr>
+          <w:rFonts w:ascii="Arial" w:eastAsia="Arial" w:hAnsi="Arial" w:cs="Arial"/>
+          <w:sz w:val="24"/>
+          <w:szCs w:val="24"/>
+        </w:rPr>
+      </w:pPr>
+      <w:r>
+        <w:rPr>
+          <w:rFonts w:ascii="Arial" w:eastAsia="Arial" w:hAnsi="Arial" w:cs="Arial"/>
+          <w:sz w:val="24"/>
+          <w:szCs w:val="24"/>
+        </w:rPr>
+        <w:t>Site do IBGE – tabela 6579</w:t>
+      </w:r>
+      <w:bookmarkStart w:id="18" w:name="_heading=h.2xcytpi" w:colFirst="0" w:colLast="0"/>
+      <w:bookmarkEnd w:id="18"/>
     </w:p>
     <w:p>
       <w:pPr>
@@ -7220,494 +8182,27 @@
           <w:sz w:val="28"/>
           <w:szCs w:val="28"/>
         </w:rPr>
-        <w:t xml:space="preserve">RQ-02 – </w:t>
-      </w:r>
-      <w:r>
-        <w:rPr>
-          <w:rFonts w:ascii="Arial" w:eastAsia="Arial" w:hAnsi="Arial" w:cs="Arial"/>
-          <w:b/>
-          <w:i/>
-          <w:color w:val="000000"/>
-          <w:sz w:val="28"/>
-          <w:szCs w:val="28"/>
-          <w:highlight w:val="yellow"/>
-        </w:rPr>
-        <w:t>Nome</w:t>
-      </w:r>
-    </w:p>
-    <w:p>
-      <w:pPr>
-        <w:ind w:left="0" w:hanging="2"/>
+        <w:t>Fonte 2</w:t>
+      </w:r>
+    </w:p>
+    <w:p>
+      <w:pPr>
+        <w:ind w:left="0" w:hanging="2"/>
+      </w:pPr>
+    </w:p>
+    <w:p>
+      <w:pPr>
+        <w:ind w:leftChars="0" w:left="0" w:firstLineChars="0" w:firstLine="0"/>
         <w:jc w:val="both"/>
-        <w:rPr>
-          <w:rFonts w:ascii="Arial" w:eastAsia="Arial" w:hAnsi="Arial" w:cs="Arial"/>
-          <w:color w:val="0000FF"/>
-          <w:sz w:val="24"/>
-          <w:szCs w:val="24"/>
-        </w:rPr>
-      </w:pPr>
-    </w:p>
-    <w:p>
-      <w:pPr>
-        <w:ind w:left="0" w:hanging="2"/>
-        <w:jc w:val="both"/>
-        <w:rPr>
-          <w:rFonts w:ascii="Arial" w:eastAsia="Arial" w:hAnsi="Arial" w:cs="Arial"/>
-          <w:sz w:val="24"/>
-          <w:szCs w:val="24"/>
-        </w:rPr>
-      </w:pPr>
-      <w:r>
-        <w:rPr>
-          <w:rFonts w:ascii="Arial" w:eastAsia="Arial" w:hAnsi="Arial" w:cs="Arial"/>
-          <w:color w:val="0000FF"/>
-          <w:sz w:val="24"/>
-          <w:szCs w:val="24"/>
-        </w:rPr>
-        <w:t>Evolução do número de crianças matriculadas no ensino básico e % sobre o total de crianças daquela faixa etária, ao longo dos últimos 10 anos, por estado, segregados por ensino público e privado</w:t>
-      </w:r>
-    </w:p>
-    <w:p>
-      <w:pPr>
-        <w:ind w:left="0" w:hanging="2"/>
-      </w:pPr>
-    </w:p>
-    <w:p>
-      <w:pPr>
-        <w:keepNext/>
-        <w:numPr>
-          <w:ilvl w:val="1"/>
-          <w:numId w:val="2"/>
-        </w:numPr>
-        <w:pBdr>
-          <w:top w:val="nil"/>
-          <w:left w:val="nil"/>
-          <w:bottom w:val="nil"/>
-          <w:right w:val="nil"/>
-          <w:between w:val="nil"/>
-        </w:pBdr>
-        <w:spacing w:before="240" w:after="60" w:line="240" w:lineRule="auto"/>
-        <w:ind w:left="1" w:hanging="3"/>
-        <w:rPr>
-          <w:rFonts w:ascii="Arial" w:eastAsia="Arial" w:hAnsi="Arial" w:cs="Arial"/>
-          <w:b/>
-          <w:i/>
-          <w:color w:val="000000"/>
-          <w:sz w:val="28"/>
-          <w:szCs w:val="28"/>
-        </w:rPr>
-      </w:pPr>
-      <w:r>
-        <w:rPr>
-          <w:rFonts w:ascii="Arial" w:eastAsia="Arial" w:hAnsi="Arial" w:cs="Arial"/>
-          <w:b/>
-          <w:i/>
-          <w:color w:val="000000"/>
-          <w:sz w:val="28"/>
-          <w:szCs w:val="28"/>
-        </w:rPr>
-        <w:t>RQ-0</w:t>
-      </w:r>
-      <w:r>
-        <w:rPr>
-          <w:rFonts w:ascii="Arial" w:eastAsia="Arial" w:hAnsi="Arial" w:cs="Arial"/>
-          <w:b/>
-          <w:i/>
-          <w:sz w:val="28"/>
-          <w:szCs w:val="28"/>
-        </w:rPr>
-        <w:t>3</w:t>
-      </w:r>
-      <w:r>
-        <w:rPr>
-          <w:rFonts w:ascii="Arial" w:eastAsia="Arial" w:hAnsi="Arial" w:cs="Arial"/>
-          <w:b/>
-          <w:i/>
-          <w:color w:val="000000"/>
-          <w:sz w:val="28"/>
-          <w:szCs w:val="28"/>
-        </w:rPr>
-        <w:t xml:space="preserve"> – </w:t>
-      </w:r>
-      <w:r>
-        <w:rPr>
-          <w:rFonts w:ascii="Arial" w:eastAsia="Arial" w:hAnsi="Arial" w:cs="Arial"/>
-          <w:b/>
-          <w:i/>
-          <w:sz w:val="28"/>
-          <w:szCs w:val="28"/>
-          <w:highlight w:val="yellow"/>
-        </w:rPr>
-        <w:t>Impacto da pandemia</w:t>
-      </w:r>
-    </w:p>
-    <w:p>
-      <w:pPr>
-        <w:ind w:left="0" w:hanging="2"/>
-        <w:jc w:val="both"/>
-        <w:rPr>
-          <w:rFonts w:ascii="Arial" w:eastAsia="Arial" w:hAnsi="Arial" w:cs="Arial"/>
-          <w:sz w:val="24"/>
-          <w:szCs w:val="24"/>
-        </w:rPr>
-      </w:pPr>
-      <w:r>
-        <w:rPr>
-          <w:rFonts w:ascii="Arial" w:eastAsia="Arial" w:hAnsi="Arial" w:cs="Arial"/>
-          <w:color w:val="0000FF"/>
-          <w:sz w:val="24"/>
-          <w:szCs w:val="24"/>
-        </w:rPr>
-        <w:t>Evolução do número total (Brasil) de crianças matriculadas no ensino básico e % sobre o total de crianças daquela faixa etária, em 2020/2021</w:t>
-      </w:r>
-    </w:p>
-    <w:p>
-      <w:pPr>
-        <w:ind w:left="0" w:hanging="2"/>
-        <w:jc w:val="both"/>
-        <w:rPr>
-          <w:rFonts w:ascii="Arial" w:eastAsia="Arial" w:hAnsi="Arial" w:cs="Arial"/>
-          <w:sz w:val="24"/>
-          <w:szCs w:val="24"/>
-        </w:rPr>
-      </w:pPr>
-      <w:bookmarkStart w:id="15" w:name="_heading=h.z337ya" w:colFirst="0" w:colLast="0"/>
-      <w:bookmarkEnd w:id="15"/>
-    </w:p>
-    <w:p>
-      <w:pPr>
-        <w:ind w:left="0" w:hanging="2"/>
-        <w:jc w:val="both"/>
-        <w:rPr>
-          <w:rFonts w:ascii="Arial" w:eastAsia="Arial" w:hAnsi="Arial" w:cs="Arial"/>
-          <w:sz w:val="24"/>
-          <w:szCs w:val="24"/>
-        </w:rPr>
-      </w:pPr>
-      <w:r>
-        <w:rPr>
-          <w:rFonts w:ascii="Arial" w:eastAsia="Arial" w:hAnsi="Arial" w:cs="Arial"/>
-          <w:color w:val="0000FF"/>
-          <w:sz w:val="24"/>
-          <w:szCs w:val="24"/>
-        </w:rPr>
-        <w:t>Evolução do número de crianças matriculadas no ensino básico e % sobre o total de crianças daquela faixa etária, em 2020/2021, por estado, segregados por ensino público e privado</w:t>
-      </w:r>
-    </w:p>
-    <w:p>
-      <w:pPr>
-        <w:ind w:left="0" w:hanging="2"/>
-        <w:jc w:val="both"/>
-        <w:rPr>
-          <w:rFonts w:ascii="Arial" w:eastAsia="Arial" w:hAnsi="Arial" w:cs="Arial"/>
-          <w:sz w:val="24"/>
-          <w:szCs w:val="24"/>
-        </w:rPr>
-      </w:pPr>
-    </w:p>
-    <w:p>
-      <w:pPr>
-        <w:ind w:left="0" w:hanging="2"/>
-        <w:jc w:val="both"/>
-        <w:rPr>
-          <w:rFonts w:ascii="Arial" w:eastAsia="Arial" w:hAnsi="Arial" w:cs="Arial"/>
-          <w:sz w:val="24"/>
-          <w:szCs w:val="24"/>
-        </w:rPr>
-      </w:pPr>
-      <w:r>
-        <w:rPr>
-          <w:rFonts w:ascii="Arial" w:eastAsia="Arial" w:hAnsi="Arial" w:cs="Arial"/>
-          <w:color w:val="0000FF"/>
-          <w:sz w:val="24"/>
-          <w:szCs w:val="24"/>
-        </w:rPr>
-        <w:t>Gráfico comparativo entre anos 2020/2021 e 2018/2019, apresentando valores % por Publico/Privado e Estado.</w:t>
-      </w:r>
-    </w:p>
-    <w:p>
-      <w:pPr>
-        <w:ind w:left="0" w:hanging="2"/>
-        <w:rPr>
-          <w:rFonts w:ascii="Arial" w:eastAsia="Arial" w:hAnsi="Arial" w:cs="Arial"/>
-          <w:sz w:val="24"/>
-          <w:szCs w:val="24"/>
-        </w:rPr>
-      </w:pPr>
-    </w:p>
-    <w:p>
-      <w:pPr>
-        <w:keepNext/>
-        <w:numPr>
-          <w:ilvl w:val="1"/>
-          <w:numId w:val="2"/>
-        </w:numPr>
-        <w:spacing w:before="240" w:after="60"/>
-        <w:ind w:left="1" w:hanging="3"/>
-        <w:rPr>
-          <w:rFonts w:ascii="Arial" w:eastAsia="Arial" w:hAnsi="Arial" w:cs="Arial"/>
-          <w:b/>
-          <w:i/>
-          <w:sz w:val="28"/>
-          <w:szCs w:val="28"/>
-        </w:rPr>
-      </w:pPr>
-      <w:r>
-        <w:rPr>
-          <w:rFonts w:ascii="Arial" w:eastAsia="Arial" w:hAnsi="Arial" w:cs="Arial"/>
-          <w:b/>
-          <w:i/>
-          <w:sz w:val="28"/>
-          <w:szCs w:val="28"/>
-        </w:rPr>
-        <w:t xml:space="preserve">RQ-03 – </w:t>
-      </w:r>
-      <w:r>
-        <w:rPr>
-          <w:rFonts w:ascii="Arial" w:eastAsia="Arial" w:hAnsi="Arial" w:cs="Arial"/>
-          <w:b/>
-          <w:i/>
-          <w:sz w:val="28"/>
-          <w:szCs w:val="28"/>
-          <w:highlight w:val="yellow"/>
-        </w:rPr>
-        <w:t>Outliers</w:t>
-      </w:r>
-    </w:p>
-    <w:p>
-      <w:pPr>
-        <w:keepNext/>
-        <w:pBdr>
-          <w:top w:val="nil"/>
-          <w:left w:val="nil"/>
-          <w:bottom w:val="nil"/>
-          <w:right w:val="nil"/>
-          <w:between w:val="nil"/>
-        </w:pBdr>
-        <w:spacing w:before="240" w:after="60" w:line="240" w:lineRule="auto"/>
-        <w:ind w:left="0" w:hanging="2"/>
-        <w:rPr>
-          <w:rFonts w:ascii="Arial" w:eastAsia="Arial" w:hAnsi="Arial" w:cs="Arial"/>
-          <w:b/>
-          <w:color w:val="000000"/>
-          <w:sz w:val="32"/>
-          <w:szCs w:val="32"/>
-        </w:rPr>
-      </w:pPr>
-      <w:bookmarkStart w:id="16" w:name="_heading=h.1y810tw" w:colFirst="0" w:colLast="0"/>
-      <w:bookmarkEnd w:id="16"/>
-      <w:r>
-        <w:rPr>
-          <w:rFonts w:ascii="Arial" w:eastAsia="Arial" w:hAnsi="Arial" w:cs="Arial"/>
-          <w:color w:val="0000FF"/>
-          <w:sz w:val="24"/>
-          <w:szCs w:val="24"/>
-        </w:rPr>
-        <w:t>Qual localizações(Região, estado ou municipio - a definir) tiveram as melhores e as piores respostas, considerando a média percentual no último ano</w:t>
-      </w:r>
-      <w:r>
-        <w:br w:type="page"/>
-      </w:r>
-      <w:r>
-        <w:rPr>
-          <w:rFonts w:ascii="Arial" w:eastAsia="Arial" w:hAnsi="Arial" w:cs="Arial"/>
-          <w:b/>
-          <w:color w:val="000000"/>
-          <w:sz w:val="32"/>
-          <w:szCs w:val="32"/>
-        </w:rPr>
-        <w:lastRenderedPageBreak/>
-        <w:t>Fontes de Dados</w:t>
-      </w:r>
-    </w:p>
-    <w:p>
-      <w:pPr>
-        <w:ind w:left="0" w:hanging="2"/>
-        <w:jc w:val="both"/>
-        <w:rPr>
-          <w:rFonts w:ascii="Arial" w:eastAsia="Arial" w:hAnsi="Arial" w:cs="Arial"/>
-          <w:sz w:val="24"/>
-          <w:szCs w:val="24"/>
-        </w:rPr>
-      </w:pPr>
-    </w:p>
-    <w:p>
-      <w:pPr>
-        <w:ind w:left="0" w:hanging="2"/>
-        <w:jc w:val="both"/>
-        <w:rPr>
-          <w:rFonts w:ascii="Arial" w:eastAsia="Arial" w:hAnsi="Arial" w:cs="Arial"/>
-          <w:sz w:val="24"/>
-          <w:szCs w:val="24"/>
-        </w:rPr>
-      </w:pPr>
-      <w:r>
-        <w:rPr>
-          <w:rFonts w:ascii="Arial" w:eastAsia="Arial" w:hAnsi="Arial" w:cs="Arial"/>
-          <w:sz w:val="24"/>
-          <w:szCs w:val="24"/>
-        </w:rPr>
-        <w:t>Esta seção apresenta uma análise preliminar das fontes de dados disponíveis na empresa e também as fontes externas, se estas forem utilizadas no pojeto.</w:t>
-      </w:r>
-    </w:p>
-    <w:p>
-      <w:pPr>
-        <w:ind w:left="0" w:hanging="2"/>
-        <w:jc w:val="both"/>
-        <w:rPr>
-          <w:rFonts w:ascii="Arial" w:eastAsia="Arial" w:hAnsi="Arial" w:cs="Arial"/>
-          <w:sz w:val="24"/>
-          <w:szCs w:val="24"/>
-        </w:rPr>
-      </w:pPr>
-      <w:bookmarkStart w:id="17" w:name="_heading=h.4i7ojhp" w:colFirst="0" w:colLast="0"/>
-      <w:bookmarkEnd w:id="17"/>
-    </w:p>
-    <w:p>
-      <w:pPr>
-        <w:keepNext/>
-        <w:numPr>
-          <w:ilvl w:val="1"/>
-          <w:numId w:val="2"/>
-        </w:numPr>
-        <w:pBdr>
-          <w:top w:val="nil"/>
-          <w:left w:val="nil"/>
-          <w:bottom w:val="nil"/>
-          <w:right w:val="nil"/>
-          <w:between w:val="nil"/>
-        </w:pBdr>
-        <w:spacing w:before="240" w:after="60" w:line="240" w:lineRule="auto"/>
-        <w:ind w:left="1" w:hanging="3"/>
-        <w:rPr>
-          <w:rFonts w:ascii="Arial" w:eastAsia="Arial" w:hAnsi="Arial" w:cs="Arial"/>
-          <w:b/>
-          <w:i/>
-          <w:color w:val="000000"/>
-          <w:sz w:val="28"/>
-          <w:szCs w:val="28"/>
-        </w:rPr>
-      </w:pPr>
-      <w:r>
-        <w:rPr>
-          <w:rFonts w:ascii="Arial" w:eastAsia="Arial" w:hAnsi="Arial" w:cs="Arial"/>
-          <w:b/>
-          <w:i/>
-          <w:color w:val="000000"/>
-          <w:sz w:val="28"/>
-          <w:szCs w:val="28"/>
-        </w:rPr>
-        <w:t>Fonte 1</w:t>
-      </w:r>
-    </w:p>
-    <w:p>
-      <w:pPr>
-        <w:ind w:left="0" w:hanging="2"/>
-        <w:jc w:val="both"/>
-        <w:rPr>
-          <w:rFonts w:ascii="Arial" w:eastAsia="Arial" w:hAnsi="Arial" w:cs="Arial"/>
-          <w:sz w:val="24"/>
-          <w:szCs w:val="24"/>
-        </w:rPr>
-      </w:pPr>
-    </w:p>
-    <w:p>
-      <w:pPr>
-        <w:ind w:left="0" w:hanging="2"/>
-        <w:jc w:val="both"/>
-        <w:rPr>
-          <w:rFonts w:ascii="Arial" w:eastAsia="Arial" w:hAnsi="Arial" w:cs="Arial"/>
-          <w:sz w:val="24"/>
-          <w:szCs w:val="24"/>
-        </w:rPr>
-      </w:pPr>
-      <w:r>
-        <w:rPr>
-          <w:rFonts w:ascii="Arial" w:eastAsia="Arial" w:hAnsi="Arial" w:cs="Arial"/>
-          <w:sz w:val="24"/>
-          <w:szCs w:val="24"/>
-        </w:rPr>
-        <w:t>&lt;Descrição da fonte. Exemplos: Banco de dados do Sistema de Informação; Planilha de Excel do Financeiro; Cotação diária do Dólar, etc...&gt;</w:t>
-      </w:r>
-    </w:p>
-    <w:p>
-      <w:pPr>
-        <w:ind w:left="0" w:hanging="2"/>
-        <w:jc w:val="both"/>
-        <w:rPr>
-          <w:rFonts w:ascii="Arial" w:eastAsia="Arial" w:hAnsi="Arial" w:cs="Arial"/>
-          <w:sz w:val="24"/>
-          <w:szCs w:val="24"/>
-        </w:rPr>
-      </w:pPr>
-      <w:bookmarkStart w:id="18" w:name="_heading=h.2xcytpi" w:colFirst="0" w:colLast="0"/>
-      <w:bookmarkEnd w:id="18"/>
-    </w:p>
-    <w:p>
-      <w:pPr>
-        <w:keepNext/>
-        <w:numPr>
-          <w:ilvl w:val="1"/>
-          <w:numId w:val="2"/>
-        </w:numPr>
-        <w:pBdr>
-          <w:top w:val="nil"/>
-          <w:left w:val="nil"/>
-          <w:bottom w:val="nil"/>
-          <w:right w:val="nil"/>
-          <w:between w:val="nil"/>
-        </w:pBdr>
-        <w:spacing w:before="240" w:after="60" w:line="240" w:lineRule="auto"/>
-        <w:ind w:left="1" w:hanging="3"/>
-        <w:rPr>
-          <w:rFonts w:ascii="Arial" w:eastAsia="Arial" w:hAnsi="Arial" w:cs="Arial"/>
-          <w:b/>
-          <w:i/>
-          <w:color w:val="000000"/>
-          <w:sz w:val="28"/>
-          <w:szCs w:val="28"/>
-        </w:rPr>
-      </w:pPr>
-      <w:r>
-        <w:rPr>
-          <w:rFonts w:ascii="Arial" w:eastAsia="Arial" w:hAnsi="Arial" w:cs="Arial"/>
-          <w:b/>
-          <w:i/>
-          <w:color w:val="000000"/>
-          <w:sz w:val="28"/>
-          <w:szCs w:val="28"/>
-        </w:rPr>
-        <w:t>Fonte 2</w:t>
-      </w:r>
-    </w:p>
-    <w:p>
-      <w:pPr>
-        <w:ind w:left="0" w:hanging="2"/>
-      </w:pPr>
-    </w:p>
-    <w:p>
-      <w:pPr>
-        <w:ind w:left="0" w:hanging="2"/>
-        <w:jc w:val="both"/>
-        <w:rPr>
-          <w:rFonts w:ascii="Arial" w:eastAsia="Arial" w:hAnsi="Arial" w:cs="Arial"/>
-          <w:sz w:val="24"/>
-          <w:szCs w:val="24"/>
-        </w:rPr>
-      </w:pPr>
-      <w:r>
-        <w:rPr>
-          <w:rFonts w:ascii="Arial" w:eastAsia="Arial" w:hAnsi="Arial" w:cs="Arial"/>
-          <w:sz w:val="24"/>
-          <w:szCs w:val="24"/>
-        </w:rPr>
-        <w:t>&lt;Descrição da fonte. Exemplos: Banco de dados do Sistema de Informação; Planilha de Excel do Financeiro; Cotação diária do Dólar, etc...&gt;</w:t>
-      </w:r>
-    </w:p>
-    <w:p>
-      <w:pPr>
-        <w:ind w:left="0" w:hanging="2"/>
-      </w:pPr>
+      </w:pPr>
+      <w:r>
+        <w:rPr>
+          <w:rFonts w:ascii="Arial" w:eastAsia="Arial" w:hAnsi="Arial" w:cs="Arial"/>
+          <w:sz w:val="24"/>
+          <w:szCs w:val="24"/>
+        </w:rPr>
+        <w:t>Site do INEP – Dados estatísticos do Senso</w:t>
+      </w:r>
     </w:p>
     <w:p>
       <w:pPr>
@@ -7715,77 +8210,6 @@
       </w:pPr>
       <w:bookmarkStart w:id="19" w:name="_heading=h.1ci93xb" w:colFirst="0" w:colLast="0"/>
       <w:bookmarkEnd w:id="19"/>
-    </w:p>
-    <w:p>
-      <w:pPr>
-        <w:keepNext/>
-        <w:numPr>
-          <w:ilvl w:val="1"/>
-          <w:numId w:val="2"/>
-        </w:numPr>
-        <w:pBdr>
-          <w:top w:val="nil"/>
-          <w:left w:val="nil"/>
-          <w:bottom w:val="nil"/>
-          <w:right w:val="nil"/>
-          <w:between w:val="nil"/>
-        </w:pBdr>
-        <w:spacing w:before="240" w:after="60" w:line="240" w:lineRule="auto"/>
-        <w:ind w:left="1" w:hanging="3"/>
-        <w:rPr>
-          <w:rFonts w:ascii="Arial" w:eastAsia="Arial" w:hAnsi="Arial" w:cs="Arial"/>
-          <w:b/>
-          <w:i/>
-          <w:color w:val="000000"/>
-          <w:sz w:val="28"/>
-          <w:szCs w:val="28"/>
-        </w:rPr>
-      </w:pPr>
-      <w:r>
-        <w:rPr>
-          <w:rFonts w:ascii="Arial" w:eastAsia="Arial" w:hAnsi="Arial" w:cs="Arial"/>
-          <w:b/>
-          <w:i/>
-          <w:color w:val="000000"/>
-          <w:sz w:val="28"/>
-          <w:szCs w:val="28"/>
-        </w:rPr>
-        <w:t>Fonte 3</w:t>
-      </w:r>
-    </w:p>
-    <w:p>
-      <w:pPr>
-        <w:ind w:left="0" w:hanging="2"/>
-      </w:pPr>
-    </w:p>
-    <w:p>
-      <w:pPr>
-        <w:ind w:left="0" w:hanging="2"/>
-        <w:jc w:val="both"/>
-        <w:rPr>
-          <w:rFonts w:ascii="Arial" w:eastAsia="Arial" w:hAnsi="Arial" w:cs="Arial"/>
-          <w:sz w:val="24"/>
-          <w:szCs w:val="24"/>
-        </w:rPr>
-      </w:pPr>
-      <w:r>
-        <w:rPr>
-          <w:rFonts w:ascii="Arial" w:eastAsia="Arial" w:hAnsi="Arial" w:cs="Arial"/>
-          <w:sz w:val="24"/>
-          <w:szCs w:val="24"/>
-        </w:rPr>
-        <w:t>&lt;Descrição da fonte. Exemplos: Banco de dados do Sistema de Informação; Planilha de Excel do Financeiro; Cotação diária do Dólar, etc...&gt;</w:t>
-      </w:r>
-    </w:p>
-    <w:p>
-      <w:pPr>
-        <w:ind w:left="0" w:hanging="2"/>
-      </w:pPr>
-    </w:p>
-    <w:p>
-      <w:pPr>
-        <w:ind w:left="0" w:hanging="2"/>
-      </w:pPr>
     </w:p>
     <w:p>
       <w:pPr>
@@ -7885,14 +8309,6 @@
           <w:szCs w:val="24"/>
         </w:rPr>
       </w:pPr>
-      <w:r>
-        <w:rPr>
-          <w:rFonts w:ascii="Arial" w:eastAsia="Arial" w:hAnsi="Arial" w:cs="Arial"/>
-          <w:sz w:val="24"/>
-          <w:szCs w:val="24"/>
-        </w:rPr>
-        <w:t>&lt;Incluir aqui os anexos importantes, caso existam&gt;</w:t>
-      </w:r>
     </w:p>
     <w:p>
       <w:pPr>
@@ -7910,8 +8326,8 @@
           <w:rFonts w:ascii="Arial" w:eastAsia="Arial" w:hAnsi="Arial" w:cs="Arial"/>
           <w:b/>
           <w:color w:val="000000"/>
-          <w:sz w:val="32"/>
-          <w:szCs w:val="32"/>
+          <w:sz w:val="28"/>
+          <w:szCs w:val="28"/>
         </w:rPr>
       </w:pPr>
       <w:r>
@@ -7924,6 +8340,384 @@
         </w:rPr>
         <w:t xml:space="preserve"> </w:t>
       </w:r>
+      <w:r>
+        <w:rPr>
+          <w:rFonts w:ascii="Arial" w:eastAsia="Arial" w:hAnsi="Arial" w:cs="Arial"/>
+          <w:b/>
+          <w:color w:val="000000"/>
+          <w:sz w:val="28"/>
+          <w:szCs w:val="28"/>
+        </w:rPr>
+        <w:t>Anexo 1:  Roteiro da entrevista inicial:</w:t>
+      </w:r>
+    </w:p>
+    <w:p>
+      <w:pPr>
+        <w:keepNext/>
+        <w:pBdr>
+          <w:top w:val="nil"/>
+          <w:left w:val="nil"/>
+          <w:bottom w:val="nil"/>
+          <w:right w:val="nil"/>
+          <w:between w:val="nil"/>
+        </w:pBdr>
+        <w:spacing w:line="240" w:lineRule="auto"/>
+        <w:ind w:left="1" w:hanging="3"/>
+        <w:rPr>
+          <w:rFonts w:ascii="Arial" w:eastAsia="Arial" w:hAnsi="Arial" w:cs="Arial"/>
+          <w:b/>
+          <w:color w:val="000000"/>
+          <w:sz w:val="32"/>
+          <w:szCs w:val="32"/>
+        </w:rPr>
+      </w:pPr>
+    </w:p>
+    <w:p>
+      <w:pPr>
+        <w:pStyle w:val="ListParagraph"/>
+        <w:keepNext/>
+        <w:numPr>
+          <w:ilvl w:val="0"/>
+          <w:numId w:val="3"/>
+        </w:numPr>
+        <w:pBdr>
+          <w:top w:val="nil"/>
+          <w:left w:val="nil"/>
+          <w:bottom w:val="nil"/>
+          <w:right w:val="nil"/>
+          <w:between w:val="nil"/>
+        </w:pBdr>
+        <w:spacing w:line="240" w:lineRule="auto"/>
+        <w:ind w:leftChars="0" w:firstLineChars="0"/>
+        <w:rPr>
+          <w:rFonts w:ascii="Arial" w:eastAsia="Arial" w:hAnsi="Arial" w:cs="Arial"/>
+          <w:bCs/>
+          <w:color w:val="000000"/>
+          <w:sz w:val="24"/>
+          <w:szCs w:val="24"/>
+        </w:rPr>
+      </w:pPr>
+      <w:r>
+        <w:rPr>
+          <w:rFonts w:ascii="Arial" w:eastAsia="Arial" w:hAnsi="Arial" w:cs="Arial"/>
+          <w:bCs/>
+          <w:color w:val="000000"/>
+          <w:sz w:val="24"/>
+          <w:szCs w:val="24"/>
+        </w:rPr>
+        <w:t>Qual o conteúdo na notícia que pretendem publicar?</w:t>
+      </w:r>
+    </w:p>
+    <w:p>
+      <w:pPr>
+        <w:pStyle w:val="ListParagraph"/>
+        <w:keepNext/>
+        <w:numPr>
+          <w:ilvl w:val="0"/>
+          <w:numId w:val="3"/>
+        </w:numPr>
+        <w:pBdr>
+          <w:top w:val="nil"/>
+          <w:left w:val="nil"/>
+          <w:bottom w:val="nil"/>
+          <w:right w:val="nil"/>
+          <w:between w:val="nil"/>
+        </w:pBdr>
+        <w:spacing w:line="240" w:lineRule="auto"/>
+        <w:ind w:leftChars="0" w:firstLineChars="0"/>
+        <w:rPr>
+          <w:rFonts w:ascii="Arial" w:eastAsia="Arial" w:hAnsi="Arial" w:cs="Arial"/>
+          <w:bCs/>
+          <w:color w:val="000000"/>
+          <w:sz w:val="24"/>
+          <w:szCs w:val="24"/>
+        </w:rPr>
+      </w:pPr>
+      <w:r>
+        <w:rPr>
+          <w:rFonts w:ascii="Arial" w:eastAsia="Arial" w:hAnsi="Arial" w:cs="Arial"/>
+          <w:bCs/>
+          <w:color w:val="000000"/>
+          <w:sz w:val="24"/>
+          <w:szCs w:val="24"/>
+        </w:rPr>
+        <w:t xml:space="preserve">Que informações-chave gostariam que fossem </w:t>
+      </w:r>
+      <w:r>
+        <w:rPr>
+          <w:rFonts w:ascii="Arial" w:eastAsia="Arial" w:hAnsi="Arial" w:cs="Arial"/>
+          <w:bCs/>
+          <w:color w:val="000000"/>
+          <w:sz w:val="24"/>
+          <w:szCs w:val="24"/>
+        </w:rPr>
+        <w:t>analisadas</w:t>
+      </w:r>
+      <w:r>
+        <w:rPr>
+          <w:rFonts w:ascii="Arial" w:eastAsia="Arial" w:hAnsi="Arial" w:cs="Arial"/>
+          <w:bCs/>
+          <w:color w:val="000000"/>
+          <w:sz w:val="24"/>
+          <w:szCs w:val="24"/>
+        </w:rPr>
+        <w:t xml:space="preserve"> para a publicação </w:t>
+      </w:r>
+      <w:r>
+        <w:rPr>
+          <w:rFonts w:ascii="Arial" w:eastAsia="Arial" w:hAnsi="Arial" w:cs="Arial"/>
+          <w:bCs/>
+          <w:color w:val="000000"/>
+          <w:sz w:val="24"/>
+          <w:szCs w:val="24"/>
+        </w:rPr>
+        <w:t>n</w:t>
+      </w:r>
+      <w:r>
+        <w:rPr>
+          <w:rFonts w:ascii="Arial" w:eastAsia="Arial" w:hAnsi="Arial" w:cs="Arial"/>
+          <w:bCs/>
+          <w:color w:val="000000"/>
+          <w:sz w:val="24"/>
+          <w:szCs w:val="24"/>
+        </w:rPr>
+        <w:t>o jornal?</w:t>
+      </w:r>
+    </w:p>
+    <w:p>
+      <w:pPr>
+        <w:pStyle w:val="ListParagraph"/>
+        <w:keepNext/>
+        <w:numPr>
+          <w:ilvl w:val="0"/>
+          <w:numId w:val="3"/>
+        </w:numPr>
+        <w:pBdr>
+          <w:top w:val="nil"/>
+          <w:left w:val="nil"/>
+          <w:bottom w:val="nil"/>
+          <w:right w:val="nil"/>
+          <w:between w:val="nil"/>
+        </w:pBdr>
+        <w:spacing w:line="240" w:lineRule="auto"/>
+        <w:ind w:leftChars="0" w:firstLineChars="0"/>
+        <w:rPr>
+          <w:rFonts w:ascii="Arial" w:eastAsia="Arial" w:hAnsi="Arial" w:cs="Arial"/>
+          <w:bCs/>
+          <w:color w:val="000000"/>
+          <w:sz w:val="24"/>
+          <w:szCs w:val="24"/>
+        </w:rPr>
+      </w:pPr>
+      <w:r>
+        <w:rPr>
+          <w:rFonts w:ascii="Arial" w:eastAsia="Arial" w:hAnsi="Arial" w:cs="Arial"/>
+          <w:bCs/>
+          <w:color w:val="000000"/>
+          <w:sz w:val="24"/>
+          <w:szCs w:val="24"/>
+        </w:rPr>
+        <w:t>Qual o público-alvo da notícia?</w:t>
+      </w:r>
+    </w:p>
+    <w:p>
+      <w:pPr>
+        <w:pStyle w:val="ListParagraph"/>
+        <w:keepNext/>
+        <w:numPr>
+          <w:ilvl w:val="0"/>
+          <w:numId w:val="3"/>
+        </w:numPr>
+        <w:pBdr>
+          <w:top w:val="nil"/>
+          <w:left w:val="nil"/>
+          <w:bottom w:val="nil"/>
+          <w:right w:val="nil"/>
+          <w:between w:val="nil"/>
+        </w:pBdr>
+        <w:spacing w:line="240" w:lineRule="auto"/>
+        <w:ind w:leftChars="0" w:firstLineChars="0"/>
+        <w:rPr>
+          <w:rFonts w:ascii="Arial" w:eastAsia="Arial" w:hAnsi="Arial" w:cs="Arial"/>
+          <w:bCs/>
+          <w:color w:val="000000"/>
+          <w:sz w:val="24"/>
+          <w:szCs w:val="24"/>
+        </w:rPr>
+      </w:pPr>
+      <w:r>
+        <w:rPr>
+          <w:rFonts w:ascii="Arial" w:eastAsia="Arial" w:hAnsi="Arial" w:cs="Arial"/>
+          <w:bCs/>
+          <w:color w:val="000000"/>
+          <w:sz w:val="24"/>
+          <w:szCs w:val="24"/>
+        </w:rPr>
+        <w:t>Em relação ao dashboard resultado da análise:</w:t>
+      </w:r>
+    </w:p>
+    <w:p>
+      <w:pPr>
+        <w:pStyle w:val="ListParagraph"/>
+        <w:keepNext/>
+        <w:numPr>
+          <w:ilvl w:val="1"/>
+          <w:numId w:val="3"/>
+        </w:numPr>
+        <w:pBdr>
+          <w:top w:val="nil"/>
+          <w:left w:val="nil"/>
+          <w:bottom w:val="nil"/>
+          <w:right w:val="nil"/>
+          <w:between w:val="nil"/>
+        </w:pBdr>
+        <w:spacing w:line="240" w:lineRule="auto"/>
+        <w:ind w:leftChars="0" w:firstLineChars="0"/>
+        <w:rPr>
+          <w:rFonts w:ascii="Arial" w:eastAsia="Arial" w:hAnsi="Arial" w:cs="Arial"/>
+          <w:bCs/>
+          <w:color w:val="000000"/>
+          <w:sz w:val="24"/>
+          <w:szCs w:val="24"/>
+        </w:rPr>
+      </w:pPr>
+      <w:r>
+        <w:rPr>
+          <w:rFonts w:ascii="Arial" w:eastAsia="Arial" w:hAnsi="Arial" w:cs="Arial"/>
+          <w:bCs/>
+          <w:color w:val="000000"/>
+          <w:sz w:val="24"/>
+          <w:szCs w:val="24"/>
+        </w:rPr>
+        <w:t>Que dados gostariam que fossem apresentados</w:t>
+      </w:r>
+    </w:p>
+    <w:p>
+      <w:pPr>
+        <w:pStyle w:val="ListParagraph"/>
+        <w:keepNext/>
+        <w:numPr>
+          <w:ilvl w:val="1"/>
+          <w:numId w:val="3"/>
+        </w:numPr>
+        <w:pBdr>
+          <w:top w:val="nil"/>
+          <w:left w:val="nil"/>
+          <w:bottom w:val="nil"/>
+          <w:right w:val="nil"/>
+          <w:between w:val="nil"/>
+        </w:pBdr>
+        <w:spacing w:line="240" w:lineRule="auto"/>
+        <w:ind w:leftChars="0" w:firstLineChars="0"/>
+        <w:rPr>
+          <w:rFonts w:ascii="Arial" w:eastAsia="Arial" w:hAnsi="Arial" w:cs="Arial"/>
+          <w:bCs/>
+          <w:color w:val="000000"/>
+          <w:sz w:val="24"/>
+          <w:szCs w:val="24"/>
+        </w:rPr>
+      </w:pPr>
+      <w:r>
+        <w:rPr>
+          <w:rFonts w:ascii="Arial" w:eastAsia="Arial" w:hAnsi="Arial" w:cs="Arial"/>
+          <w:bCs/>
+          <w:color w:val="000000"/>
+          <w:sz w:val="24"/>
+          <w:szCs w:val="24"/>
+        </w:rPr>
+        <w:t>Em Gráficos e/ou tabelas</w:t>
+      </w:r>
+    </w:p>
+    <w:p>
+      <w:pPr>
+        <w:pStyle w:val="ListParagraph"/>
+        <w:keepNext/>
+        <w:numPr>
+          <w:ilvl w:val="1"/>
+          <w:numId w:val="3"/>
+        </w:numPr>
+        <w:pBdr>
+          <w:top w:val="nil"/>
+          <w:left w:val="nil"/>
+          <w:bottom w:val="nil"/>
+          <w:right w:val="nil"/>
+          <w:between w:val="nil"/>
+        </w:pBdr>
+        <w:spacing w:line="240" w:lineRule="auto"/>
+        <w:ind w:leftChars="0" w:firstLineChars="0"/>
+        <w:rPr>
+          <w:rFonts w:ascii="Arial" w:eastAsia="Arial" w:hAnsi="Arial" w:cs="Arial"/>
+          <w:bCs/>
+          <w:color w:val="000000"/>
+          <w:sz w:val="24"/>
+          <w:szCs w:val="24"/>
+        </w:rPr>
+      </w:pPr>
+      <w:r>
+        <w:rPr>
+          <w:rFonts w:ascii="Arial" w:eastAsia="Arial" w:hAnsi="Arial" w:cs="Arial"/>
+          <w:bCs/>
+          <w:color w:val="000000"/>
+          <w:sz w:val="24"/>
+          <w:szCs w:val="24"/>
+        </w:rPr>
+        <w:t xml:space="preserve">Qual o tipo de gráfico (linha, barra, </w:t>
+      </w:r>
+      <w:proofErr w:type="gramStart"/>
+      <w:r>
+        <w:rPr>
+          <w:rFonts w:ascii="Arial" w:eastAsia="Arial" w:hAnsi="Arial" w:cs="Arial"/>
+          <w:bCs/>
+          <w:color w:val="000000"/>
+          <w:sz w:val="24"/>
+          <w:szCs w:val="24"/>
+        </w:rPr>
+        <w:t xml:space="preserve">pizza, </w:t>
+      </w:r>
+      <w:proofErr w:type="spellStart"/>
+      <w:r>
+        <w:rPr>
+          <w:rFonts w:ascii="Arial" w:eastAsia="Arial" w:hAnsi="Arial" w:cs="Arial"/>
+          <w:bCs/>
+          <w:color w:val="000000"/>
+          <w:sz w:val="24"/>
+          <w:szCs w:val="24"/>
+        </w:rPr>
+        <w:t>etc</w:t>
+      </w:r>
+      <w:proofErr w:type="spellEnd"/>
+      <w:proofErr w:type="gramEnd"/>
+      <w:r>
+        <w:rPr>
+          <w:rFonts w:ascii="Arial" w:eastAsia="Arial" w:hAnsi="Arial" w:cs="Arial"/>
+          <w:bCs/>
+          <w:color w:val="000000"/>
+          <w:sz w:val="24"/>
+          <w:szCs w:val="24"/>
+        </w:rPr>
+        <w:t>?)</w:t>
+      </w:r>
+    </w:p>
+    <w:p>
+      <w:pPr>
+        <w:keepNext/>
+        <w:pBdr>
+          <w:top w:val="nil"/>
+          <w:left w:val="nil"/>
+          <w:bottom w:val="nil"/>
+          <w:right w:val="nil"/>
+          <w:between w:val="nil"/>
+        </w:pBdr>
+        <w:spacing w:line="240" w:lineRule="auto"/>
+        <w:ind w:left="1" w:hanging="3"/>
+        <w:rPr>
+          <w:rFonts w:ascii="Arial" w:eastAsia="Arial" w:hAnsi="Arial" w:cs="Arial"/>
+          <w:b/>
+          <w:color w:val="000000"/>
+          <w:sz w:val="32"/>
+          <w:szCs w:val="32"/>
+        </w:rPr>
+      </w:pPr>
     </w:p>
     <w:p>
       <w:pPr>
@@ -8057,8 +8851,13 @@
         <w:ind w:left="0" w:hanging="2"/>
       </w:pPr>
       <w:r>
-        <w:t>______________________________, __________, _________________________ de ______________ .</w:t>
-      </w:r>
+        <w:t>______________________________, __________, _________________________ de _____________</w:t>
+      </w:r>
+      <w:proofErr w:type="gramStart"/>
+      <w:r>
+        <w:t>_ .</w:t>
+      </w:r>
+      <w:proofErr w:type="gramEnd"/>
     </w:p>
     <w:p>
       <w:pPr>
@@ -8167,7 +8966,17 @@
           <w:sz w:val="24"/>
           <w:szCs w:val="24"/>
         </w:rPr>
-        <w:t>Empresa Cliente</w:t>
+        <w:t xml:space="preserve">Jornal </w:t>
+      </w:r>
+      <w:r>
+        <w:rPr>
+          <w:rFonts w:ascii="Arial" w:eastAsia="Arial" w:hAnsi="Arial" w:cs="Arial"/>
+          <w:i/>
+          <w:iCs/>
+          <w:sz w:val="24"/>
+          <w:szCs w:val="24"/>
+        </w:rPr>
+        <w:t>O Futuro</w:t>
       </w:r>
     </w:p>
     <w:p>
@@ -8483,6 +9292,434 @@
 <file path=word/numbering.xml><?xml version="1.0" encoding="utf-8"?>
 <w:numbering xmlns:wpc="http://schemas.microsoft.com/office/word/2010/wordprocessingCanvas" xmlns:cx="http://schemas.microsoft.com/office/drawing/2014/chartex" xmlns:cx1="http://schemas.microsoft.com/office/drawing/2015/9/8/chartex" xmlns:cx2="http://schemas.microsoft.com/office/drawing/2015/10/21/chartex" xmlns:cx3="http://schemas.microsoft.com/office/drawing/2016/5/9/chartex" xmlns:cx4="http://schemas.microsoft.com/office/drawing/2016/5/10/chartex" xmlns:cx5="http://schemas.microsoft.com/office/drawing/2016/5/11/chartex" xmlns:cx6="http://schemas.microsoft.com/office/drawing/2016/5/12/chartex" xmlns:cx7="http://schemas.microsoft.com/office/drawing/2016/5/13/chartex" xmlns:cx8="http://schemas.microsoft.com/office/drawing/2016/5/14/chartex" xmlns:mc="http://schemas.openxmlformats.org/markup-compatibility/2006" xmlns:aink="http://schemas.microsoft.com/office/drawing/2016/ink" xmlns:am3d="http://schemas.microsoft.com/office/drawing/2017/model3d" xmlns:o="urn:schemas-microsoft-com:office:office" xmlns:r="http://schemas.openxmlformats.org/officeDocument/2006/relationships" xmlns:m="http://schemas.openxmlformats.org/officeDocument/2006/math" xmlns:v="urn:schemas-microsoft-com:vml" xmlns:wp14="http://schemas.microsoft.com/office/word/2010/wordprocessingDrawing" xmlns:wp="http://schemas.openxmlformats.org/drawingml/2006/wordprocessingDrawing" xmlns:w10="urn:schemas-microsoft-com:office:word" xmlns:w="http://schemas.openxmlformats.org/wordprocessingml/2006/main" xmlns:w14="http://schemas.microsoft.com/office/word/2010/wordml" xmlns:w15="http://schemas.microsoft.com/office/word/2012/wordml" xmlns:w16cex="http://schemas.microsoft.com/office/word/2018/wordml/cex" xmlns:w16cid="http://schemas.microsoft.com/office/word/2016/wordml/cid" xmlns:w16="http://schemas.microsoft.com/office/word/2018/wordml" xmlns:w16sdtdh="http://schemas.microsoft.com/office/word/2020/wordml/sdtdatahash" xmlns:w16se="http://schemas.microsoft.com/office/word/2015/wordml/symex" xmlns:wpg="http://schemas.microsoft.com/office/word/2010/wordprocessingGroup" xmlns:wpi="http://schemas.microsoft.com/office/word/2010/wordprocessingInk" xmlns:wne="http://schemas.microsoft.com/office/word/2006/wordml" xmlns:wps="http://schemas.microsoft.com/office/word/2010/wordprocessingShape" mc:Ignorable="w14 w15 w16se w16cid w16 w16cex w16sdtdh wp14">
   <w:abstractNum w:abstractNumId="0" w15:restartNumberingAfterBreak="0">
+    <w:nsid w:val="19E466E2"/>
+    <w:multiLevelType w:val="hybridMultilevel"/>
+    <w:tmpl w:val="6E7052B0"/>
+    <w:lvl w:ilvl="0" w:tplc="FECA27C0">
+      <w:start w:val="1"/>
+      <w:numFmt w:val="decimal"/>
+      <w:lvlText w:val="%1)"/>
+      <w:lvlJc w:val="left"/>
+      <w:pPr>
+        <w:ind w:left="358" w:hanging="360"/>
+      </w:pPr>
+      <w:rPr>
+        <w:rFonts w:hint="default"/>
+      </w:rPr>
+    </w:lvl>
+    <w:lvl w:ilvl="1" w:tplc="04160019">
+      <w:start w:val="1"/>
+      <w:numFmt w:val="lowerLetter"/>
+      <w:lvlText w:val="%2."/>
+      <w:lvlJc w:val="left"/>
+      <w:pPr>
+        <w:ind w:left="1078" w:hanging="360"/>
+      </w:pPr>
+    </w:lvl>
+    <w:lvl w:ilvl="2" w:tplc="0416001B" w:tentative="1">
+      <w:start w:val="1"/>
+      <w:numFmt w:val="lowerRoman"/>
+      <w:lvlText w:val="%3."/>
+      <w:lvlJc w:val="right"/>
+      <w:pPr>
+        <w:ind w:left="1798" w:hanging="180"/>
+      </w:pPr>
+    </w:lvl>
+    <w:lvl w:ilvl="3" w:tplc="0416000F" w:tentative="1">
+      <w:start w:val="1"/>
+      <w:numFmt w:val="decimal"/>
+      <w:lvlText w:val="%4."/>
+      <w:lvlJc w:val="left"/>
+      <w:pPr>
+        <w:ind w:left="2518" w:hanging="360"/>
+      </w:pPr>
+    </w:lvl>
+    <w:lvl w:ilvl="4" w:tplc="04160019" w:tentative="1">
+      <w:start w:val="1"/>
+      <w:numFmt w:val="lowerLetter"/>
+      <w:lvlText w:val="%5."/>
+      <w:lvlJc w:val="left"/>
+      <w:pPr>
+        <w:ind w:left="3238" w:hanging="360"/>
+      </w:pPr>
+    </w:lvl>
+    <w:lvl w:ilvl="5" w:tplc="0416001B" w:tentative="1">
+      <w:start w:val="1"/>
+      <w:numFmt w:val="lowerRoman"/>
+      <w:lvlText w:val="%6."/>
+      <w:lvlJc w:val="right"/>
+      <w:pPr>
+        <w:ind w:left="3958" w:hanging="180"/>
+      </w:pPr>
+    </w:lvl>
+    <w:lvl w:ilvl="6" w:tplc="0416000F" w:tentative="1">
+      <w:start w:val="1"/>
+      <w:numFmt w:val="decimal"/>
+      <w:lvlText w:val="%7."/>
+      <w:lvlJc w:val="left"/>
+      <w:pPr>
+        <w:ind w:left="4678" w:hanging="360"/>
+      </w:pPr>
+    </w:lvl>
+    <w:lvl w:ilvl="7" w:tplc="04160019" w:tentative="1">
+      <w:start w:val="1"/>
+      <w:numFmt w:val="lowerLetter"/>
+      <w:lvlText w:val="%8."/>
+      <w:lvlJc w:val="left"/>
+      <w:pPr>
+        <w:ind w:left="5398" w:hanging="360"/>
+      </w:pPr>
+    </w:lvl>
+    <w:lvl w:ilvl="8" w:tplc="0416001B" w:tentative="1">
+      <w:start w:val="1"/>
+      <w:numFmt w:val="lowerRoman"/>
+      <w:lvlText w:val="%9."/>
+      <w:lvlJc w:val="right"/>
+      <w:pPr>
+        <w:ind w:left="6118" w:hanging="180"/>
+      </w:pPr>
+    </w:lvl>
+  </w:abstractNum>
+  <w:abstractNum w:abstractNumId="1" w15:restartNumberingAfterBreak="0">
+    <w:nsid w:val="3B0A38C5"/>
+    <w:multiLevelType w:val="hybridMultilevel"/>
+    <w:tmpl w:val="4C8892EA"/>
+    <w:lvl w:ilvl="0" w:tplc="04160001">
+      <w:start w:val="1"/>
+      <w:numFmt w:val="bullet"/>
+      <w:lvlText w:val=""/>
+      <w:lvlJc w:val="left"/>
+      <w:pPr>
+        <w:ind w:left="720" w:hanging="360"/>
+      </w:pPr>
+      <w:rPr>
+        <w:rFonts w:ascii="Symbol" w:hAnsi="Symbol" w:hint="default"/>
+      </w:rPr>
+    </w:lvl>
+    <w:lvl w:ilvl="1" w:tplc="04160003">
+      <w:start w:val="1"/>
+      <w:numFmt w:val="bullet"/>
+      <w:lvlText w:val="o"/>
+      <w:lvlJc w:val="left"/>
+      <w:pPr>
+        <w:ind w:left="1440" w:hanging="360"/>
+      </w:pPr>
+      <w:rPr>
+        <w:rFonts w:ascii="Courier New" w:hAnsi="Courier New" w:cs="Courier New" w:hint="default"/>
+      </w:rPr>
+    </w:lvl>
+    <w:lvl w:ilvl="2" w:tplc="04160005" w:tentative="1">
+      <w:start w:val="1"/>
+      <w:numFmt w:val="bullet"/>
+      <w:lvlText w:val=""/>
+      <w:lvlJc w:val="left"/>
+      <w:pPr>
+        <w:ind w:left="2160" w:hanging="360"/>
+      </w:pPr>
+      <w:rPr>
+        <w:rFonts w:ascii="Wingdings" w:hAnsi="Wingdings" w:hint="default"/>
+      </w:rPr>
+    </w:lvl>
+    <w:lvl w:ilvl="3" w:tplc="04160001" w:tentative="1">
+      <w:start w:val="1"/>
+      <w:numFmt w:val="bullet"/>
+      <w:lvlText w:val=""/>
+      <w:lvlJc w:val="left"/>
+      <w:pPr>
+        <w:ind w:left="2880" w:hanging="360"/>
+      </w:pPr>
+      <w:rPr>
+        <w:rFonts w:ascii="Symbol" w:hAnsi="Symbol" w:hint="default"/>
+      </w:rPr>
+    </w:lvl>
+    <w:lvl w:ilvl="4" w:tplc="04160003" w:tentative="1">
+      <w:start w:val="1"/>
+      <w:numFmt w:val="bullet"/>
+      <w:lvlText w:val="o"/>
+      <w:lvlJc w:val="left"/>
+      <w:pPr>
+        <w:ind w:left="3600" w:hanging="360"/>
+      </w:pPr>
+      <w:rPr>
+        <w:rFonts w:ascii="Courier New" w:hAnsi="Courier New" w:cs="Courier New" w:hint="default"/>
+      </w:rPr>
+    </w:lvl>
+    <w:lvl w:ilvl="5" w:tplc="04160005" w:tentative="1">
+      <w:start w:val="1"/>
+      <w:numFmt w:val="bullet"/>
+      <w:lvlText w:val=""/>
+      <w:lvlJc w:val="left"/>
+      <w:pPr>
+        <w:ind w:left="4320" w:hanging="360"/>
+      </w:pPr>
+      <w:rPr>
+        <w:rFonts w:ascii="Wingdings" w:hAnsi="Wingdings" w:hint="default"/>
+      </w:rPr>
+    </w:lvl>
+    <w:lvl w:ilvl="6" w:tplc="04160001" w:tentative="1">
+      <w:start w:val="1"/>
+      <w:numFmt w:val="bullet"/>
+      <w:lvlText w:val=""/>
+      <w:lvlJc w:val="left"/>
+      <w:pPr>
+        <w:ind w:left="5040" w:hanging="360"/>
+      </w:pPr>
+      <w:rPr>
+        <w:rFonts w:ascii="Symbol" w:hAnsi="Symbol" w:hint="default"/>
+      </w:rPr>
+    </w:lvl>
+    <w:lvl w:ilvl="7" w:tplc="04160003" w:tentative="1">
+      <w:start w:val="1"/>
+      <w:numFmt w:val="bullet"/>
+      <w:lvlText w:val="o"/>
+      <w:lvlJc w:val="left"/>
+      <w:pPr>
+        <w:ind w:left="5760" w:hanging="360"/>
+      </w:pPr>
+      <w:rPr>
+        <w:rFonts w:ascii="Courier New" w:hAnsi="Courier New" w:cs="Courier New" w:hint="default"/>
+      </w:rPr>
+    </w:lvl>
+    <w:lvl w:ilvl="8" w:tplc="04160005" w:tentative="1">
+      <w:start w:val="1"/>
+      <w:numFmt w:val="bullet"/>
+      <w:lvlText w:val=""/>
+      <w:lvlJc w:val="left"/>
+      <w:pPr>
+        <w:ind w:left="6480" w:hanging="360"/>
+      </w:pPr>
+      <w:rPr>
+        <w:rFonts w:ascii="Wingdings" w:hAnsi="Wingdings" w:hint="default"/>
+      </w:rPr>
+    </w:lvl>
+  </w:abstractNum>
+  <w:abstractNum w:abstractNumId="2" w15:restartNumberingAfterBreak="0">
+    <w:nsid w:val="3F085B2D"/>
+    <w:multiLevelType w:val="hybridMultilevel"/>
+    <w:tmpl w:val="7B9806D8"/>
+    <w:lvl w:ilvl="0" w:tplc="04160001">
+      <w:start w:val="1"/>
+      <w:numFmt w:val="bullet"/>
+      <w:lvlText w:val=""/>
+      <w:lvlJc w:val="left"/>
+      <w:pPr>
+        <w:ind w:left="718" w:hanging="360"/>
+      </w:pPr>
+      <w:rPr>
+        <w:rFonts w:ascii="Symbol" w:hAnsi="Symbol" w:hint="default"/>
+      </w:rPr>
+    </w:lvl>
+    <w:lvl w:ilvl="1" w:tplc="04160003" w:tentative="1">
+      <w:start w:val="1"/>
+      <w:numFmt w:val="bullet"/>
+      <w:lvlText w:val="o"/>
+      <w:lvlJc w:val="left"/>
+      <w:pPr>
+        <w:ind w:left="1438" w:hanging="360"/>
+      </w:pPr>
+      <w:rPr>
+        <w:rFonts w:ascii="Courier New" w:hAnsi="Courier New" w:cs="Courier New" w:hint="default"/>
+      </w:rPr>
+    </w:lvl>
+    <w:lvl w:ilvl="2" w:tplc="04160005" w:tentative="1">
+      <w:start w:val="1"/>
+      <w:numFmt w:val="bullet"/>
+      <w:lvlText w:val=""/>
+      <w:lvlJc w:val="left"/>
+      <w:pPr>
+        <w:ind w:left="2158" w:hanging="360"/>
+      </w:pPr>
+      <w:rPr>
+        <w:rFonts w:ascii="Wingdings" w:hAnsi="Wingdings" w:hint="default"/>
+      </w:rPr>
+    </w:lvl>
+    <w:lvl w:ilvl="3" w:tplc="04160001" w:tentative="1">
+      <w:start w:val="1"/>
+      <w:numFmt w:val="bullet"/>
+      <w:lvlText w:val=""/>
+      <w:lvlJc w:val="left"/>
+      <w:pPr>
+        <w:ind w:left="2878" w:hanging="360"/>
+      </w:pPr>
+      <w:rPr>
+        <w:rFonts w:ascii="Symbol" w:hAnsi="Symbol" w:hint="default"/>
+      </w:rPr>
+    </w:lvl>
+    <w:lvl w:ilvl="4" w:tplc="04160003" w:tentative="1">
+      <w:start w:val="1"/>
+      <w:numFmt w:val="bullet"/>
+      <w:lvlText w:val="o"/>
+      <w:lvlJc w:val="left"/>
+      <w:pPr>
+        <w:ind w:left="3598" w:hanging="360"/>
+      </w:pPr>
+      <w:rPr>
+        <w:rFonts w:ascii="Courier New" w:hAnsi="Courier New" w:cs="Courier New" w:hint="default"/>
+      </w:rPr>
+    </w:lvl>
+    <w:lvl w:ilvl="5" w:tplc="04160005" w:tentative="1">
+      <w:start w:val="1"/>
+      <w:numFmt w:val="bullet"/>
+      <w:lvlText w:val=""/>
+      <w:lvlJc w:val="left"/>
+      <w:pPr>
+        <w:ind w:left="4318" w:hanging="360"/>
+      </w:pPr>
+      <w:rPr>
+        <w:rFonts w:ascii="Wingdings" w:hAnsi="Wingdings" w:hint="default"/>
+      </w:rPr>
+    </w:lvl>
+    <w:lvl w:ilvl="6" w:tplc="04160001" w:tentative="1">
+      <w:start w:val="1"/>
+      <w:numFmt w:val="bullet"/>
+      <w:lvlText w:val=""/>
+      <w:lvlJc w:val="left"/>
+      <w:pPr>
+        <w:ind w:left="5038" w:hanging="360"/>
+      </w:pPr>
+      <w:rPr>
+        <w:rFonts w:ascii="Symbol" w:hAnsi="Symbol" w:hint="default"/>
+      </w:rPr>
+    </w:lvl>
+    <w:lvl w:ilvl="7" w:tplc="04160003" w:tentative="1">
+      <w:start w:val="1"/>
+      <w:numFmt w:val="bullet"/>
+      <w:lvlText w:val="o"/>
+      <w:lvlJc w:val="left"/>
+      <w:pPr>
+        <w:ind w:left="5758" w:hanging="360"/>
+      </w:pPr>
+      <w:rPr>
+        <w:rFonts w:ascii="Courier New" w:hAnsi="Courier New" w:cs="Courier New" w:hint="default"/>
+      </w:rPr>
+    </w:lvl>
+    <w:lvl w:ilvl="8" w:tplc="04160005" w:tentative="1">
+      <w:start w:val="1"/>
+      <w:numFmt w:val="bullet"/>
+      <w:lvlText w:val=""/>
+      <w:lvlJc w:val="left"/>
+      <w:pPr>
+        <w:ind w:left="6478" w:hanging="360"/>
+      </w:pPr>
+      <w:rPr>
+        <w:rFonts w:ascii="Wingdings" w:hAnsi="Wingdings" w:hint="default"/>
+      </w:rPr>
+    </w:lvl>
+  </w:abstractNum>
+  <w:abstractNum w:abstractNumId="3" w15:restartNumberingAfterBreak="0">
+    <w:nsid w:val="42EF0971"/>
+    <w:multiLevelType w:val="hybridMultilevel"/>
+    <w:tmpl w:val="C19C312E"/>
+    <w:lvl w:ilvl="0" w:tplc="0416000D">
+      <w:start w:val="1"/>
+      <w:numFmt w:val="bullet"/>
+      <w:lvlText w:val=""/>
+      <w:lvlJc w:val="left"/>
+      <w:pPr>
+        <w:ind w:left="1428" w:hanging="360"/>
+      </w:pPr>
+      <w:rPr>
+        <w:rFonts w:ascii="Wingdings" w:hAnsi="Wingdings" w:hint="default"/>
+      </w:rPr>
+    </w:lvl>
+    <w:lvl w:ilvl="1" w:tplc="04160003" w:tentative="1">
+      <w:start w:val="1"/>
+      <w:numFmt w:val="bullet"/>
+      <w:lvlText w:val="o"/>
+      <w:lvlJc w:val="left"/>
+      <w:pPr>
+        <w:ind w:left="2148" w:hanging="360"/>
+      </w:pPr>
+      <w:rPr>
+        <w:rFonts w:ascii="Courier New" w:hAnsi="Courier New" w:cs="Courier New" w:hint="default"/>
+      </w:rPr>
+    </w:lvl>
+    <w:lvl w:ilvl="2" w:tplc="04160005" w:tentative="1">
+      <w:start w:val="1"/>
+      <w:numFmt w:val="bullet"/>
+      <w:lvlText w:val=""/>
+      <w:lvlJc w:val="left"/>
+      <w:pPr>
+        <w:ind w:left="2868" w:hanging="360"/>
+      </w:pPr>
+      <w:rPr>
+        <w:rFonts w:ascii="Wingdings" w:hAnsi="Wingdings" w:hint="default"/>
+      </w:rPr>
+    </w:lvl>
+    <w:lvl w:ilvl="3" w:tplc="04160001" w:tentative="1">
+      <w:start w:val="1"/>
+      <w:numFmt w:val="bullet"/>
+      <w:lvlText w:val=""/>
+      <w:lvlJc w:val="left"/>
+      <w:pPr>
+        <w:ind w:left="3588" w:hanging="360"/>
+      </w:pPr>
+      <w:rPr>
+        <w:rFonts w:ascii="Symbol" w:hAnsi="Symbol" w:hint="default"/>
+      </w:rPr>
+    </w:lvl>
+    <w:lvl w:ilvl="4" w:tplc="04160003" w:tentative="1">
+      <w:start w:val="1"/>
+      <w:numFmt w:val="bullet"/>
+      <w:lvlText w:val="o"/>
+      <w:lvlJc w:val="left"/>
+      <w:pPr>
+        <w:ind w:left="4308" w:hanging="360"/>
+      </w:pPr>
+      <w:rPr>
+        <w:rFonts w:ascii="Courier New" w:hAnsi="Courier New" w:cs="Courier New" w:hint="default"/>
+      </w:rPr>
+    </w:lvl>
+    <w:lvl w:ilvl="5" w:tplc="04160005" w:tentative="1">
+      <w:start w:val="1"/>
+      <w:numFmt w:val="bullet"/>
+      <w:lvlText w:val=""/>
+      <w:lvlJc w:val="left"/>
+      <w:pPr>
+        <w:ind w:left="5028" w:hanging="360"/>
+      </w:pPr>
+      <w:rPr>
+        <w:rFonts w:ascii="Wingdings" w:hAnsi="Wingdings" w:hint="default"/>
+      </w:rPr>
+    </w:lvl>
+    <w:lvl w:ilvl="6" w:tplc="04160001" w:tentative="1">
+      <w:start w:val="1"/>
+      <w:numFmt w:val="bullet"/>
+      <w:lvlText w:val=""/>
+      <w:lvlJc w:val="left"/>
+      <w:pPr>
+        <w:ind w:left="5748" w:hanging="360"/>
+      </w:pPr>
+      <w:rPr>
+        <w:rFonts w:ascii="Symbol" w:hAnsi="Symbol" w:hint="default"/>
+      </w:rPr>
+    </w:lvl>
+    <w:lvl w:ilvl="7" w:tplc="04160003" w:tentative="1">
+      <w:start w:val="1"/>
+      <w:numFmt w:val="bullet"/>
+      <w:lvlText w:val="o"/>
+      <w:lvlJc w:val="left"/>
+      <w:pPr>
+        <w:ind w:left="6468" w:hanging="360"/>
+      </w:pPr>
+      <w:rPr>
+        <w:rFonts w:ascii="Courier New" w:hAnsi="Courier New" w:cs="Courier New" w:hint="default"/>
+      </w:rPr>
+    </w:lvl>
+    <w:lvl w:ilvl="8" w:tplc="04160005" w:tentative="1">
+      <w:start w:val="1"/>
+      <w:numFmt w:val="bullet"/>
+      <w:lvlText w:val=""/>
+      <w:lvlJc w:val="left"/>
+      <w:pPr>
+        <w:ind w:left="7188" w:hanging="360"/>
+      </w:pPr>
+      <w:rPr>
+        <w:rFonts w:ascii="Wingdings" w:hAnsi="Wingdings" w:hint="default"/>
+      </w:rPr>
+    </w:lvl>
+  </w:abstractNum>
+  <w:abstractNum w:abstractNumId="4" w15:restartNumberingAfterBreak="0">
     <w:nsid w:val="4AFE402F"/>
     <w:multiLevelType w:val="multilevel"/>
     <w:tmpl w:val="04080ECC"/>
@@ -8595,14 +9832,127 @@
       </w:rPr>
     </w:lvl>
   </w:abstractNum>
-  <w:abstractNum w:abstractNumId="1" w15:restartNumberingAfterBreak="0">
+  <w:abstractNum w:abstractNumId="5" w15:restartNumberingAfterBreak="0">
+    <w:nsid w:val="64B07228"/>
+    <w:multiLevelType w:val="hybridMultilevel"/>
+    <w:tmpl w:val="71040A44"/>
+    <w:lvl w:ilvl="0" w:tplc="04160001">
+      <w:start w:val="1"/>
+      <w:numFmt w:val="bullet"/>
+      <w:lvlText w:val=""/>
+      <w:lvlJc w:val="left"/>
+      <w:pPr>
+        <w:ind w:left="720" w:hanging="360"/>
+      </w:pPr>
+      <w:rPr>
+        <w:rFonts w:ascii="Symbol" w:hAnsi="Symbol" w:hint="default"/>
+      </w:rPr>
+    </w:lvl>
+    <w:lvl w:ilvl="1" w:tplc="04160003" w:tentative="1">
+      <w:start w:val="1"/>
+      <w:numFmt w:val="bullet"/>
+      <w:lvlText w:val="o"/>
+      <w:lvlJc w:val="left"/>
+      <w:pPr>
+        <w:ind w:left="1440" w:hanging="360"/>
+      </w:pPr>
+      <w:rPr>
+        <w:rFonts w:ascii="Courier New" w:hAnsi="Courier New" w:cs="Courier New" w:hint="default"/>
+      </w:rPr>
+    </w:lvl>
+    <w:lvl w:ilvl="2" w:tplc="04160005">
+      <w:start w:val="1"/>
+      <w:numFmt w:val="bullet"/>
+      <w:lvlText w:val=""/>
+      <w:lvlJc w:val="left"/>
+      <w:pPr>
+        <w:ind w:left="2160" w:hanging="360"/>
+      </w:pPr>
+      <w:rPr>
+        <w:rFonts w:ascii="Wingdings" w:hAnsi="Wingdings" w:hint="default"/>
+      </w:rPr>
+    </w:lvl>
+    <w:lvl w:ilvl="3" w:tplc="04160001" w:tentative="1">
+      <w:start w:val="1"/>
+      <w:numFmt w:val="bullet"/>
+      <w:lvlText w:val=""/>
+      <w:lvlJc w:val="left"/>
+      <w:pPr>
+        <w:ind w:left="2880" w:hanging="360"/>
+      </w:pPr>
+      <w:rPr>
+        <w:rFonts w:ascii="Symbol" w:hAnsi="Symbol" w:hint="default"/>
+      </w:rPr>
+    </w:lvl>
+    <w:lvl w:ilvl="4" w:tplc="04160003" w:tentative="1">
+      <w:start w:val="1"/>
+      <w:numFmt w:val="bullet"/>
+      <w:lvlText w:val="o"/>
+      <w:lvlJc w:val="left"/>
+      <w:pPr>
+        <w:ind w:left="3600" w:hanging="360"/>
+      </w:pPr>
+      <w:rPr>
+        <w:rFonts w:ascii="Courier New" w:hAnsi="Courier New" w:cs="Courier New" w:hint="default"/>
+      </w:rPr>
+    </w:lvl>
+    <w:lvl w:ilvl="5" w:tplc="04160005" w:tentative="1">
+      <w:start w:val="1"/>
+      <w:numFmt w:val="bullet"/>
+      <w:lvlText w:val=""/>
+      <w:lvlJc w:val="left"/>
+      <w:pPr>
+        <w:ind w:left="4320" w:hanging="360"/>
+      </w:pPr>
+      <w:rPr>
+        <w:rFonts w:ascii="Wingdings" w:hAnsi="Wingdings" w:hint="default"/>
+      </w:rPr>
+    </w:lvl>
+    <w:lvl w:ilvl="6" w:tplc="04160001" w:tentative="1">
+      <w:start w:val="1"/>
+      <w:numFmt w:val="bullet"/>
+      <w:lvlText w:val=""/>
+      <w:lvlJc w:val="left"/>
+      <w:pPr>
+        <w:ind w:left="5040" w:hanging="360"/>
+      </w:pPr>
+      <w:rPr>
+        <w:rFonts w:ascii="Symbol" w:hAnsi="Symbol" w:hint="default"/>
+      </w:rPr>
+    </w:lvl>
+    <w:lvl w:ilvl="7" w:tplc="04160003" w:tentative="1">
+      <w:start w:val="1"/>
+      <w:numFmt w:val="bullet"/>
+      <w:lvlText w:val="o"/>
+      <w:lvlJc w:val="left"/>
+      <w:pPr>
+        <w:ind w:left="5760" w:hanging="360"/>
+      </w:pPr>
+      <w:rPr>
+        <w:rFonts w:ascii="Courier New" w:hAnsi="Courier New" w:cs="Courier New" w:hint="default"/>
+      </w:rPr>
+    </w:lvl>
+    <w:lvl w:ilvl="8" w:tplc="04160005" w:tentative="1">
+      <w:start w:val="1"/>
+      <w:numFmt w:val="bullet"/>
+      <w:lvlText w:val=""/>
+      <w:lvlJc w:val="left"/>
+      <w:pPr>
+        <w:ind w:left="6480" w:hanging="360"/>
+      </w:pPr>
+      <w:rPr>
+        <w:rFonts w:ascii="Wingdings" w:hAnsi="Wingdings" w:hint="default"/>
+      </w:rPr>
+    </w:lvl>
+  </w:abstractNum>
+  <w:abstractNum w:abstractNumId="6" w15:restartNumberingAfterBreak="0">
     <w:nsid w:val="791F7DF6"/>
     <w:multiLevelType w:val="multilevel"/>
     <w:tmpl w:val="17C6491A"/>
     <w:lvl w:ilvl="0">
       <w:start w:val="1"/>
       <w:numFmt w:val="decimal"/>
-      <w:pStyle w:val="Ttulo1"/>
+      <w:pStyle w:val="Heading1"/>
       <w:lvlText w:val="%1"/>
       <w:lvlJc w:val="left"/>
       <w:pPr>
@@ -8615,7 +9965,7 @@
     <w:lvl w:ilvl="1">
       <w:start w:val="1"/>
       <w:numFmt w:val="decimal"/>
-      <w:pStyle w:val="Ttulo2"/>
+      <w:pStyle w:val="Heading2"/>
       <w:lvlText w:val="%1.%2"/>
       <w:lvlJc w:val="left"/>
       <w:pPr>
@@ -8628,7 +9978,7 @@
     <w:lvl w:ilvl="2">
       <w:start w:val="1"/>
       <w:numFmt w:val="decimal"/>
-      <w:pStyle w:val="Ttulo3"/>
+      <w:pStyle w:val="Heading3"/>
       <w:lvlText w:val="%1.%2.%3"/>
       <w:lvlJc w:val="left"/>
       <w:pPr>
@@ -8641,7 +9991,7 @@
     <w:lvl w:ilvl="3">
       <w:start w:val="1"/>
       <w:numFmt w:val="decimal"/>
-      <w:pStyle w:val="Ttulo4"/>
+      <w:pStyle w:val="Heading4"/>
       <w:lvlText w:val="%1.%2.%3.%4"/>
       <w:lvlJc w:val="left"/>
       <w:pPr>
@@ -8654,7 +10004,7 @@
     <w:lvl w:ilvl="4">
       <w:start w:val="1"/>
       <w:numFmt w:val="decimal"/>
-      <w:pStyle w:val="Ttulo5"/>
+      <w:pStyle w:val="Heading5"/>
       <w:lvlText w:val="%1.%2.%3.%4.%5"/>
       <w:lvlJc w:val="left"/>
       <w:pPr>
@@ -8667,7 +10017,7 @@
     <w:lvl w:ilvl="5">
       <w:start w:val="1"/>
       <w:numFmt w:val="decimal"/>
-      <w:pStyle w:val="Ttulo6"/>
+      <w:pStyle w:val="Heading6"/>
       <w:lvlText w:val="%1.%2.%3.%4.%5.%6"/>
       <w:lvlJc w:val="left"/>
       <w:pPr>
@@ -8680,7 +10030,7 @@
     <w:lvl w:ilvl="6">
       <w:start w:val="1"/>
       <w:numFmt w:val="decimal"/>
-      <w:pStyle w:val="Ttulo7"/>
+      <w:pStyle w:val="Heading7"/>
       <w:lvlText w:val="%1.%2.%3.%4.%5.%6.%7"/>
       <w:lvlJc w:val="left"/>
       <w:pPr>
@@ -8693,7 +10043,7 @@
     <w:lvl w:ilvl="7">
       <w:start w:val="1"/>
       <w:numFmt w:val="decimal"/>
-      <w:pStyle w:val="Ttulo8"/>
+      <w:pStyle w:val="Heading8"/>
       <w:lvlText w:val="%1.%2.%3.%4.%5.%6.%7.%8"/>
       <w:lvlJc w:val="left"/>
       <w:pPr>
@@ -8706,7 +10056,7 @@
     <w:lvl w:ilvl="8">
       <w:start w:val="1"/>
       <w:numFmt w:val="decimal"/>
-      <w:pStyle w:val="Ttulo9"/>
+      <w:pStyle w:val="Heading9"/>
       <w:lvlText w:val="%1.%2.%3.%4.%5.%6.%7.%8.%9"/>
       <w:lvlJc w:val="left"/>
       <w:pPr>
@@ -8717,11 +10067,118 @@
       </w:rPr>
     </w:lvl>
   </w:abstractNum>
-  <w:num w:numId="1">
+  <w:abstractNum w:abstractNumId="7" w15:restartNumberingAfterBreak="0">
+    <w:nsid w:val="7ED622FA"/>
+    <w:multiLevelType w:val="hybridMultilevel"/>
+    <w:tmpl w:val="AFAE1F12"/>
+    <w:lvl w:ilvl="0" w:tplc="95C073E6">
+      <w:start w:val="1"/>
+      <w:numFmt w:val="decimal"/>
+      <w:lvlText w:val="%1."/>
+      <w:lvlJc w:val="left"/>
+      <w:pPr>
+        <w:ind w:left="1068" w:hanging="360"/>
+      </w:pPr>
+      <w:rPr>
+        <w:rFonts w:hint="default"/>
+      </w:rPr>
+    </w:lvl>
+    <w:lvl w:ilvl="1" w:tplc="04160019" w:tentative="1">
+      <w:start w:val="1"/>
+      <w:numFmt w:val="lowerLetter"/>
+      <w:lvlText w:val="%2."/>
+      <w:lvlJc w:val="left"/>
+      <w:pPr>
+        <w:ind w:left="1788" w:hanging="360"/>
+      </w:pPr>
+    </w:lvl>
+    <w:lvl w:ilvl="2" w:tplc="0416001B" w:tentative="1">
+      <w:start w:val="1"/>
+      <w:numFmt w:val="lowerRoman"/>
+      <w:lvlText w:val="%3."/>
+      <w:lvlJc w:val="right"/>
+      <w:pPr>
+        <w:ind w:left="2508" w:hanging="180"/>
+      </w:pPr>
+    </w:lvl>
+    <w:lvl w:ilvl="3" w:tplc="0416000F" w:tentative="1">
+      <w:start w:val="1"/>
+      <w:numFmt w:val="decimal"/>
+      <w:lvlText w:val="%4."/>
+      <w:lvlJc w:val="left"/>
+      <w:pPr>
+        <w:ind w:left="3228" w:hanging="360"/>
+      </w:pPr>
+    </w:lvl>
+    <w:lvl w:ilvl="4" w:tplc="04160019" w:tentative="1">
+      <w:start w:val="1"/>
+      <w:numFmt w:val="lowerLetter"/>
+      <w:lvlText w:val="%5."/>
+      <w:lvlJc w:val="left"/>
+      <w:pPr>
+        <w:ind w:left="3948" w:hanging="360"/>
+      </w:pPr>
+    </w:lvl>
+    <w:lvl w:ilvl="5" w:tplc="0416001B" w:tentative="1">
+      <w:start w:val="1"/>
+      <w:numFmt w:val="lowerRoman"/>
+      <w:lvlText w:val="%6."/>
+      <w:lvlJc w:val="right"/>
+      <w:pPr>
+        <w:ind w:left="4668" w:hanging="180"/>
+      </w:pPr>
+    </w:lvl>
+    <w:lvl w:ilvl="6" w:tplc="0416000F" w:tentative="1">
+      <w:start w:val="1"/>
+      <w:numFmt w:val="decimal"/>
+      <w:lvlText w:val="%7."/>
+      <w:lvlJc w:val="left"/>
+      <w:pPr>
+        <w:ind w:left="5388" w:hanging="360"/>
+      </w:pPr>
+    </w:lvl>
+    <w:lvl w:ilvl="7" w:tplc="04160019" w:tentative="1">
+      <w:start w:val="1"/>
+      <w:numFmt w:val="lowerLetter"/>
+      <w:lvlText w:val="%8."/>
+      <w:lvlJc w:val="left"/>
+      <w:pPr>
+        <w:ind w:left="6108" w:hanging="360"/>
+      </w:pPr>
+    </w:lvl>
+    <w:lvl w:ilvl="8" w:tplc="0416001B" w:tentative="1">
+      <w:start w:val="1"/>
+      <w:numFmt w:val="lowerRoman"/>
+      <w:lvlText w:val="%9."/>
+      <w:lvlJc w:val="right"/>
+      <w:pPr>
+        <w:ind w:left="6828" w:hanging="180"/>
+      </w:pPr>
+    </w:lvl>
+  </w:abstractNum>
+  <w:num w:numId="1" w16cid:durableId="1307201692">
+    <w:abstractNumId w:val="4"/>
+  </w:num>
+  <w:num w:numId="2" w16cid:durableId="1135296377">
+    <w:abstractNumId w:val="6"/>
+  </w:num>
+  <w:num w:numId="3" w16cid:durableId="633759590">
     <w:abstractNumId w:val="0"/>
   </w:num>
-  <w:num w:numId="2">
+  <w:num w:numId="4" w16cid:durableId="1515613042">
+    <w:abstractNumId w:val="2"/>
+  </w:num>
+  <w:num w:numId="5" w16cid:durableId="1506554360">
+    <w:abstractNumId w:val="7"/>
+  </w:num>
+  <w:num w:numId="6" w16cid:durableId="602033221">
+    <w:abstractNumId w:val="3"/>
+  </w:num>
+  <w:num w:numId="7" w16cid:durableId="1711495568">
     <w:abstractNumId w:val="1"/>
+  </w:num>
+  <w:num w:numId="8" w16cid:durableId="987899061">
+    <w:abstractNumId w:val="5"/>
   </w:num>
 </w:numbering>
 </file>
@@ -9130,7 +10587,7 @@
       <w:position w:val="-1"/>
     </w:rPr>
   </w:style>
-  <w:style w:type="paragraph" w:styleId="Ttulo1">
+  <w:style w:type="paragraph" w:styleId="Heading1">
     <w:name w:val="heading 1"/>
     <w:basedOn w:val="Normal"/>
     <w:next w:val="Normal"/>
@@ -9149,7 +10606,7 @@
       <w:sz w:val="32"/>
     </w:rPr>
   </w:style>
-  <w:style w:type="paragraph" w:styleId="Ttulo2">
+  <w:style w:type="paragraph" w:styleId="Heading2">
     <w:name w:val="heading 2"/>
     <w:basedOn w:val="Normal"/>
     <w:next w:val="Normal"/>
@@ -9174,7 +10631,7 @@
       <w:sz w:val="28"/>
     </w:rPr>
   </w:style>
-  <w:style w:type="paragraph" w:styleId="Ttulo3">
+  <w:style w:type="paragraph" w:styleId="Heading3">
     <w:name w:val="heading 3"/>
     <w:basedOn w:val="Normal"/>
     <w:next w:val="Normal"/>
@@ -9197,7 +10654,7 @@
       <w:sz w:val="24"/>
     </w:rPr>
   </w:style>
-  <w:style w:type="paragraph" w:styleId="Ttulo4">
+  <w:style w:type="paragraph" w:styleId="Heading4">
     <w:name w:val="heading 4"/>
     <w:basedOn w:val="Normal"/>
     <w:next w:val="Normal"/>
@@ -9221,7 +10678,7 @@
       <w:sz w:val="24"/>
     </w:rPr>
   </w:style>
-  <w:style w:type="paragraph" w:styleId="Ttulo5">
+  <w:style w:type="paragraph" w:styleId="Heading5">
     <w:name w:val="heading 5"/>
     <w:basedOn w:val="Normal"/>
     <w:next w:val="Normal"/>
@@ -9242,7 +10699,7 @@
       <w:sz w:val="22"/>
     </w:rPr>
   </w:style>
-  <w:style w:type="paragraph" w:styleId="Ttulo6">
+  <w:style w:type="paragraph" w:styleId="Heading6">
     <w:name w:val="heading 6"/>
     <w:basedOn w:val="Normal"/>
     <w:next w:val="Normal"/>
@@ -9264,7 +10721,7 @@
       <w:sz w:val="22"/>
     </w:rPr>
   </w:style>
-  <w:style w:type="paragraph" w:styleId="Ttulo7">
+  <w:style w:type="paragraph" w:styleId="Heading7">
     <w:name w:val="heading 7"/>
     <w:basedOn w:val="Normal"/>
     <w:next w:val="Normal"/>
@@ -9281,7 +10738,7 @@
       <w:rFonts w:ascii="Arial" w:hAnsi="Arial"/>
     </w:rPr>
   </w:style>
-  <w:style w:type="paragraph" w:styleId="Ttulo8">
+  <w:style w:type="paragraph" w:styleId="Heading8">
     <w:name w:val="heading 8"/>
     <w:basedOn w:val="Normal"/>
     <w:next w:val="Normal"/>
@@ -9299,7 +10756,7 @@
       <w:i/>
     </w:rPr>
   </w:style>
-  <w:style w:type="paragraph" w:styleId="Ttulo9">
+  <w:style w:type="paragraph" w:styleId="Heading9">
     <w:name w:val="heading 9"/>
     <w:basedOn w:val="Normal"/>
     <w:next w:val="Normal"/>
@@ -9319,13 +10776,13 @@
       <w:sz w:val="18"/>
     </w:rPr>
   </w:style>
-  <w:style w:type="character" w:default="1" w:styleId="Fontepargpadro">
+  <w:style w:type="character" w:default="1" w:styleId="DefaultParagraphFont">
     <w:name w:val="Default Paragraph Font"/>
     <w:uiPriority w:val="1"/>
     <w:semiHidden/>
     <w:unhideWhenUsed/>
   </w:style>
-  <w:style w:type="table" w:default="1" w:styleId="Tabelanormal">
+  <w:style w:type="table" w:default="1" w:styleId="TableNormal">
     <w:name w:val="Normal Table"/>
     <w:uiPriority w:val="99"/>
     <w:semiHidden/>
@@ -9340,14 +10797,14 @@
       </w:tblCellMar>
     </w:tblPr>
   </w:style>
-  <w:style w:type="numbering" w:default="1" w:styleId="Semlista">
+  <w:style w:type="numbering" w:default="1" w:styleId="NoList">
     <w:name w:val="No List"/>
     <w:uiPriority w:val="99"/>
     <w:semiHidden/>
     <w:unhideWhenUsed/>
   </w:style>
-  <w:style w:type="table" w:customStyle="1" w:styleId="TableNormal">
-    <w:name w:val="Table Normal"/>
+  <w:style w:type="table" w:customStyle="1" w:styleId="TableNormal1">
+    <w:name w:val="Table Normal1"/>
     <w:tblPr>
       <w:tblCellMar>
         <w:top w:w="0" w:type="dxa"/>
@@ -9357,7 +10814,7 @@
       </w:tblCellMar>
     </w:tblPr>
   </w:style>
-  <w:style w:type="paragraph" w:styleId="Ttulo">
+  <w:style w:type="paragraph" w:styleId="Title">
     <w:name w:val="Title"/>
     <w:basedOn w:val="Normal"/>
     <w:next w:val="Normal"/>
@@ -9374,8 +10831,8 @@
       <w:szCs w:val="72"/>
     </w:rPr>
   </w:style>
-  <w:style w:type="table" w:customStyle="1" w:styleId="TableNormal0">
-    <w:name w:val="Table Normal"/>
+  <w:style w:type="table" w:customStyle="1" w:styleId="TableNormal2">
+    <w:name w:val="Table Normal2"/>
     <w:tblPr>
       <w:tblCellMar>
         <w:top w:w="0" w:type="dxa"/>
@@ -9385,7 +10842,7 @@
       </w:tblCellMar>
     </w:tblPr>
   </w:style>
-  <w:style w:type="paragraph" w:styleId="Sumrio1">
+  <w:style w:type="paragraph" w:styleId="TOC1">
     <w:name w:val="toc 1"/>
     <w:basedOn w:val="Normal"/>
     <w:next w:val="Normal"/>
@@ -9397,7 +10854,7 @@
       <w:caps/>
     </w:rPr>
   </w:style>
-  <w:style w:type="paragraph" w:styleId="Sumrio2">
+  <w:style w:type="paragraph" w:styleId="TOC2">
     <w:name w:val="toc 2"/>
     <w:basedOn w:val="Normal"/>
     <w:next w:val="Normal"/>
@@ -9408,7 +10865,7 @@
       <w:smallCaps/>
     </w:rPr>
   </w:style>
-  <w:style w:type="paragraph" w:styleId="Sumrio3">
+  <w:style w:type="paragraph" w:styleId="TOC3">
     <w:name w:val="toc 3"/>
     <w:basedOn w:val="Normal"/>
     <w:next w:val="Normal"/>
@@ -9419,7 +10876,7 @@
       <w:i/>
     </w:rPr>
   </w:style>
-  <w:style w:type="paragraph" w:styleId="Sumrio4">
+  <w:style w:type="paragraph" w:styleId="TOC4">
     <w:name w:val="toc 4"/>
     <w:basedOn w:val="Normal"/>
     <w:next w:val="Normal"/>
@@ -9430,7 +10887,7 @@
       <w:sz w:val="18"/>
     </w:rPr>
   </w:style>
-  <w:style w:type="paragraph" w:styleId="Sumrio5">
+  <w:style w:type="paragraph" w:styleId="TOC5">
     <w:name w:val="toc 5"/>
     <w:basedOn w:val="Normal"/>
     <w:next w:val="Normal"/>
@@ -9441,7 +10898,7 @@
       <w:sz w:val="18"/>
     </w:rPr>
   </w:style>
-  <w:style w:type="paragraph" w:styleId="Sumrio6">
+  <w:style w:type="paragraph" w:styleId="TOC6">
     <w:name w:val="toc 6"/>
     <w:basedOn w:val="Normal"/>
     <w:next w:val="Normal"/>
@@ -9452,7 +10909,7 @@
       <w:sz w:val="18"/>
     </w:rPr>
   </w:style>
-  <w:style w:type="paragraph" w:styleId="Sumrio7">
+  <w:style w:type="paragraph" w:styleId="TOC7">
     <w:name w:val="toc 7"/>
     <w:basedOn w:val="Normal"/>
     <w:next w:val="Normal"/>
@@ -9463,7 +10920,7 @@
       <w:sz w:val="18"/>
     </w:rPr>
   </w:style>
-  <w:style w:type="paragraph" w:styleId="Sumrio8">
+  <w:style w:type="paragraph" w:styleId="TOC8">
     <w:name w:val="toc 8"/>
     <w:basedOn w:val="Normal"/>
     <w:next w:val="Normal"/>
@@ -9474,7 +10931,7 @@
       <w:sz w:val="18"/>
     </w:rPr>
   </w:style>
-  <w:style w:type="paragraph" w:styleId="Sumrio9">
+  <w:style w:type="paragraph" w:styleId="TOC9">
     <w:name w:val="toc 9"/>
     <w:basedOn w:val="Normal"/>
     <w:next w:val="Normal"/>
@@ -9485,7 +10942,7 @@
       <w:sz w:val="18"/>
     </w:rPr>
   </w:style>
-  <w:style w:type="paragraph" w:styleId="Corpodetexto">
+  <w:style w:type="paragraph" w:styleId="BodyText">
     <w:name w:val="Body Text"/>
     <w:basedOn w:val="Normal"/>
     <w:pPr>
@@ -9497,7 +10954,7 @@
       <w:sz w:val="24"/>
     </w:rPr>
   </w:style>
-  <w:style w:type="paragraph" w:styleId="Recuodecorpodetexto">
+  <w:style w:type="paragraph" w:styleId="BodyTextIndent">
     <w:name w:val="Body Text Indent"/>
     <w:basedOn w:val="Normal"/>
     <w:pPr>
@@ -9522,7 +10979,7 @@
       <w:em w:val="none"/>
     </w:rPr>
   </w:style>
-  <w:style w:type="paragraph" w:styleId="MapadoDocumento">
+  <w:style w:type="paragraph" w:styleId="DocumentMap">
     <w:name w:val="Document Map"/>
     <w:basedOn w:val="Normal"/>
     <w:pPr>
@@ -9552,7 +11009,7 @@
       <w:sz w:val="44"/>
     </w:rPr>
   </w:style>
-  <w:style w:type="paragraph" w:styleId="Cabealho">
+  <w:style w:type="paragraph" w:styleId="Header">
     <w:name w:val="header"/>
     <w:basedOn w:val="Normal"/>
     <w:qFormat/>
@@ -9565,7 +11022,7 @@
   </w:style>
   <w:style w:type="character" w:customStyle="1" w:styleId="CabealhoChar">
     <w:name w:val="Cabeçalho Char"/>
-    <w:basedOn w:val="Fontepargpadro"/>
+    <w:basedOn w:val="DefaultParagraphFont"/>
     <w:rPr>
       <w:w w:val="100"/>
       <w:position w:val="-1"/>
@@ -9575,7 +11032,7 @@
       <w:em w:val="none"/>
     </w:rPr>
   </w:style>
-  <w:style w:type="paragraph" w:styleId="Rodap">
+  <w:style w:type="paragraph" w:styleId="Footer">
     <w:name w:val="footer"/>
     <w:basedOn w:val="Normal"/>
     <w:qFormat/>
@@ -9588,7 +11045,7 @@
   </w:style>
   <w:style w:type="character" w:customStyle="1" w:styleId="RodapChar">
     <w:name w:val="Rodapé Char"/>
-    <w:basedOn w:val="Fontepargpadro"/>
+    <w:basedOn w:val="DefaultParagraphFont"/>
     <w:rPr>
       <w:w w:val="100"/>
       <w:position w:val="-1"/>
@@ -9598,7 +11055,7 @@
       <w:em w:val="none"/>
     </w:rPr>
   </w:style>
-  <w:style w:type="paragraph" w:styleId="Textodebalo">
+  <w:style w:type="paragraph" w:styleId="BalloonText">
     <w:name w:val="Balloon Text"/>
     <w:basedOn w:val="Normal"/>
     <w:qFormat/>
@@ -9622,16 +11079,18 @@
       <w:em w:val="none"/>
     </w:rPr>
   </w:style>
-  <w:style w:type="paragraph" w:styleId="PargrafodaLista">
+  <w:style w:type="paragraph" w:styleId="ListParagraph">
     <w:name w:val="List Paragraph"/>
     <w:basedOn w:val="Normal"/>
+    <w:uiPriority w:val="34"/>
+    <w:qFormat/>
     <w:pPr>
       <w:ind w:left="708"/>
     </w:pPr>
   </w:style>
-  <w:style w:type="table" w:styleId="Tabelacomgrade">
+  <w:style w:type="table" w:styleId="TableGrid">
     <w:name w:val="Table Grid"/>
-    <w:basedOn w:val="Tabelanormal"/>
+    <w:basedOn w:val="TableNormal"/>
     <w:pPr>
       <w:suppressAutoHyphens/>
       <w:spacing w:line="1" w:lineRule="atLeast"/>
@@ -9654,7 +11113,7 @@
       </w:tblBorders>
     </w:tblPr>
   </w:style>
-  <w:style w:type="paragraph" w:styleId="Subttulo">
+  <w:style w:type="paragraph" w:styleId="Subtitle">
     <w:name w:val="Subtitle"/>
     <w:basedOn w:val="Normal"/>
     <w:next w:val="Normal"/>
@@ -9674,7 +11133,7 @@
     </w:rPr>
   </w:style>
   <w:style w:type="table" w:customStyle="1" w:styleId="a">
-    <w:basedOn w:val="TableNormal0"/>
+    <w:basedOn w:val="TableNormal2"/>
     <w:tblPr>
       <w:tblStyleRowBandSize w:val="1"/>
       <w:tblStyleColBandSize w:val="1"/>
@@ -9685,7 +11144,7 @@
     </w:tblPr>
   </w:style>
   <w:style w:type="table" w:customStyle="1" w:styleId="a0">
-    <w:basedOn w:val="TableNormal0"/>
+    <w:basedOn w:val="TableNormal2"/>
     <w:tblPr>
       <w:tblStyleRowBandSize w:val="1"/>
       <w:tblStyleColBandSize w:val="1"/>
@@ -9696,7 +11155,7 @@
     </w:tblPr>
   </w:style>
   <w:style w:type="table" w:customStyle="1" w:styleId="a1">
-    <w:basedOn w:val="TableNormal0"/>
+    <w:basedOn w:val="TableNormal2"/>
     <w:tblPr>
       <w:tblStyleRowBandSize w:val="1"/>
       <w:tblStyleColBandSize w:val="1"/>
@@ -9707,7 +11166,7 @@
     </w:tblPr>
   </w:style>
   <w:style w:type="table" w:customStyle="1" w:styleId="a2">
-    <w:basedOn w:val="TableNormal0"/>
+    <w:basedOn w:val="TableNormal2"/>
     <w:tblPr>
       <w:tblStyleRowBandSize w:val="1"/>
       <w:tblStyleColBandSize w:val="1"/>
@@ -9718,7 +11177,7 @@
     </w:tblPr>
   </w:style>
   <w:style w:type="table" w:customStyle="1" w:styleId="a3">
-    <w:basedOn w:val="TableNormal0"/>
+    <w:basedOn w:val="TableNormal2"/>
     <w:tblPr>
       <w:tblStyleRowBandSize w:val="1"/>
       <w:tblStyleColBandSize w:val="1"/>
@@ -9729,7 +11188,7 @@
     </w:tblPr>
   </w:style>
   <w:style w:type="table" w:customStyle="1" w:styleId="a4">
-    <w:basedOn w:val="TableNormal0"/>
+    <w:basedOn w:val="TableNormal2"/>
     <w:tblPr>
       <w:tblStyleRowBandSize w:val="1"/>
       <w:tblStyleColBandSize w:val="1"/>
@@ -9740,7 +11199,7 @@
     </w:tblPr>
   </w:style>
   <w:style w:type="table" w:customStyle="1" w:styleId="a5">
-    <w:basedOn w:val="TableNormal0"/>
+    <w:basedOn w:val="TableNormal2"/>
     <w:tblPr>
       <w:tblStyleRowBandSize w:val="1"/>
       <w:tblStyleColBandSize w:val="1"/>
@@ -9751,7 +11210,7 @@
     </w:tblPr>
   </w:style>
   <w:style w:type="table" w:customStyle="1" w:styleId="a6">
-    <w:basedOn w:val="TableNormal0"/>
+    <w:basedOn w:val="TableNormal2"/>
     <w:tblPr>
       <w:tblStyleRowBandSize w:val="1"/>
       <w:tblStyleColBandSize w:val="1"/>
@@ -9762,7 +11221,7 @@
     </w:tblPr>
   </w:style>
   <w:style w:type="table" w:customStyle="1" w:styleId="a7">
-    <w:basedOn w:val="TableNormal0"/>
+    <w:basedOn w:val="TableNormal2"/>
     <w:tblPr>
       <w:tblStyleRowBandSize w:val="1"/>
       <w:tblStyleColBandSize w:val="1"/>
@@ -9773,7 +11232,7 @@
     </w:tblPr>
   </w:style>
   <w:style w:type="table" w:customStyle="1" w:styleId="a8">
-    <w:basedOn w:val="TableNormal0"/>
+    <w:basedOn w:val="TableNormal2"/>
     <w:tblPr>
       <w:tblStyleRowBandSize w:val="1"/>
       <w:tblStyleColBandSize w:val="1"/>
@@ -9785,12 +11244,12 @@
   </w:style>
   <w:style w:type="character" w:customStyle="1" w:styleId="iudoqc">
     <w:name w:val="iudoqc"/>
-    <w:basedOn w:val="Fontepargpadro"/>
+    <w:basedOn w:val="DefaultParagraphFont"/>
     <w:rsid w:val="000E5A0D"/>
   </w:style>
-  <w:style w:type="character" w:styleId="MenoPendente">
+  <w:style w:type="character" w:styleId="UnresolvedMention">
     <w:name w:val="Unresolved Mention"/>
-    <w:basedOn w:val="Fontepargpadro"/>
+    <w:basedOn w:val="DefaultParagraphFont"/>
     <w:uiPriority w:val="99"/>
     <w:semiHidden/>
     <w:unhideWhenUsed/>

</xml_diff>